<commit_message>
ajout de la fiche documentaire
</commit_message>
<xml_diff>
--- a/Docs/Documentation du projet.docx
+++ b/Docs/Documentation du projet.docx
@@ -123,7 +123,15 @@
     </w:p>
     <w:p>
       <w:r>
-        <w:t xml:space="preserve">Le projet Altaïr </w:t>
+        <w:t xml:space="preserve">Le projet </w:t>
+      </w:r>
+      <w:proofErr w:type="spellStart"/>
+      <w:r>
+        <w:t>Altaïr</w:t>
+      </w:r>
+      <w:proofErr w:type="spellEnd"/>
+      <w:r>
+        <w:t xml:space="preserve"> </w:t>
       </w:r>
       <w:r>
         <w:t>(</w:t>
@@ -153,7 +161,15 @@
         <w:t>r</w:t>
       </w:r>
       <w:r>
-        <w:t>emplacer Xemelios pour l’extraction des données de paye au format XML, en améliorant la vitesse d’extraction et la détection des problèmes de qualité des données ;</w:t>
+        <w:t xml:space="preserve">emplacer </w:t>
+      </w:r>
+      <w:proofErr w:type="spellStart"/>
+      <w:r>
+        <w:t>Xemelios</w:t>
+      </w:r>
+      <w:proofErr w:type="spellEnd"/>
+      <w:r>
+        <w:t xml:space="preserve"> pour l’extraction des données de paye au format XML, en améliorant la vitesse d’extraction et la détection des problèmes de qualité des données ;</w:t>
       </w:r>
     </w:p>
     <w:p>
@@ -276,7 +292,15 @@
         <w:t xml:space="preserve">Une présentation opérationnelle de </w:t>
       </w:r>
       <w:r>
-        <w:t xml:space="preserve">l’extraction des données de paye avec Altaïr </w:t>
+        <w:t xml:space="preserve">l’extraction des données de paye avec </w:t>
+      </w:r>
+      <w:proofErr w:type="spellStart"/>
+      <w:r>
+        <w:t>Altaïr</w:t>
+      </w:r>
+      <w:proofErr w:type="spellEnd"/>
+      <w:r>
+        <w:t xml:space="preserve"> </w:t>
       </w:r>
       <w:r>
         <w:t xml:space="preserve">est </w:t>
@@ -329,8 +353,13 @@
       </w:r>
     </w:p>
     <w:p>
-      <w:r>
-        <w:t xml:space="preserve">Altaïr </w:t>
+      <w:proofErr w:type="spellStart"/>
+      <w:r>
+        <w:t>Altaïr</w:t>
+      </w:r>
+      <w:proofErr w:type="spellEnd"/>
+      <w:r>
+        <w:t xml:space="preserve"> </w:t>
       </w:r>
       <w:r>
         <w:t xml:space="preserve">ne dépend que de logiciels libres. </w:t>
@@ -342,7 +371,15 @@
         <w:t>est déployé sous le système d’exploitation GNU/Linux</w:t>
       </w:r>
       <w:r>
-        <w:t xml:space="preserve">. Ces caractéristiques amènent à installer le logiciel en mettant en œuvre une procédure de clonage d’une image qui contient à la fois le système d’exploitation, le logiciel Altaïr et l’ensemble des logiciels </w:t>
+        <w:t xml:space="preserve">. Ces caractéristiques amènent à installer le logiciel en mettant en œuvre une procédure de clonage d’une image qui contient à la fois le système d’exploitation, le logiciel </w:t>
+      </w:r>
+      <w:proofErr w:type="spellStart"/>
+      <w:r>
+        <w:t>Altaïr</w:t>
+      </w:r>
+      <w:proofErr w:type="spellEnd"/>
+      <w:r>
+        <w:t xml:space="preserve"> et l’ensemble des logiciels </w:t>
       </w:r>
       <w:r>
         <w:t xml:space="preserve">libres </w:t>
@@ -402,7 +439,15 @@
     </w:p>
     <w:p>
       <w:r>
-        <w:t xml:space="preserve">Comme tout logiciel, Altaïr a vocation à évoluer en fonction des retours d’expérience. </w:t>
+        <w:t xml:space="preserve">Comme tout logiciel, </w:t>
+      </w:r>
+      <w:proofErr w:type="spellStart"/>
+      <w:r>
+        <w:t>Altaïr</w:t>
+      </w:r>
+      <w:proofErr w:type="spellEnd"/>
+      <w:r>
+        <w:t xml:space="preserve"> a vocation à évoluer en fonction des retours d’expérience. </w:t>
       </w:r>
     </w:p>
     <w:p>
@@ -572,7 +617,35 @@
         <w:t xml:space="preserve"> </w:t>
       </w:r>
       <w:r>
-        <w:t xml:space="preserve"> (équivalents temps pleins travaillés). Cette notice précise les modalités d’adaptation de la méthodologie INSEE aux calculs réalisés dans les rapports d’analyse.</w:t>
+        <w:t xml:space="preserve"> (équivalents temps pleins travaillés). </w:t>
+      </w:r>
+      <w:hyperlink r:id="rId15" w:history="1">
+        <w:r>
+          <w:rPr>
+            <w:rStyle w:val="Lienhypertexte"/>
+          </w:rPr>
+          <w:t>Cett</w:t>
+        </w:r>
+        <w:bookmarkStart w:id="0" w:name="_GoBack"/>
+        <w:bookmarkEnd w:id="0"/>
+        <w:r>
+          <w:rPr>
+            <w:rStyle w:val="Lienhypertexte"/>
+          </w:rPr>
+          <w:t>e</w:t>
+        </w:r>
+        <w:r>
+          <w:rPr>
+            <w:rStyle w:val="Lienhypertexte"/>
+          </w:rPr>
+          <w:t xml:space="preserve"> notice</w:t>
+        </w:r>
+      </w:hyperlink>
+      <w:r>
+        <w:t xml:space="preserve"> </w:t>
+      </w:r>
+      <w:r>
+        <w:t xml:space="preserve"> précise les modalités d’adaptation de la méthodologie INSEE aux calculs réalisés dans les rapports d’analyse.</w:t>
       </w:r>
     </w:p>
     <w:p/>
@@ -592,7 +665,7 @@
       <w:r>
         <w:t xml:space="preserve">une </w:t>
       </w:r>
-      <w:hyperlink r:id="rId15" w:history="1">
+      <w:hyperlink r:id="rId16" w:history="1">
         <w:r>
           <w:rPr>
             <w:rStyle w:val="Lienhypertexte"/>
@@ -660,7 +733,7 @@
       <w:r>
         <w:t xml:space="preserve">une </w:t>
       </w:r>
-      <w:hyperlink r:id="rId16" w:history="1">
+      <w:hyperlink r:id="rId17" w:history="1">
         <w:r>
           <w:rPr>
             <w:rStyle w:val="Lienhypertexte"/>
@@ -693,12 +766,7 @@
         </w:r>
       </w:hyperlink>
       <w:r>
-        <w:t xml:space="preserve"> sur la volumétrie du projet (nombre de </w:t>
-      </w:r>
-      <w:bookmarkStart w:id="0" w:name="_GoBack"/>
-      <w:bookmarkEnd w:id="0"/>
-      <w:r>
-        <w:t>lignes de code source) ;</w:t>
+        <w:t xml:space="preserve"> sur la volumétrie du projet (nombre de lignes de code source) ;</w:t>
       </w:r>
     </w:p>
     <w:p>
@@ -796,7 +864,7 @@
       <w:r>
         <w:t xml:space="preserve">Elle est disponible </w:t>
       </w:r>
-      <w:hyperlink r:id="rId17" w:history="1">
+      <w:hyperlink r:id="rId18" w:history="1">
         <w:r>
           <w:rPr>
             <w:rStyle w:val="Lienhypertexte"/>
@@ -847,7 +915,7 @@
     <w:p/>
     <w:p/>
     <w:sectPr>
-      <w:footerReference w:type="default" r:id="rId18"/>
+      <w:footerReference w:type="default" r:id="rId19"/>
       <w:pgSz w:w="16838" w:h="11906" w:orient="landscape"/>
       <w:pgMar w:top="1418" w:right="1418" w:bottom="1418" w:left="1418" w:header="709" w:footer="709" w:gutter="0"/>
       <w:cols w:space="708"/>
@@ -911,7 +979,7 @@
           <w:rPr>
             <w:noProof/>
           </w:rPr>
-          <w:t>1</w:t>
+          <w:t>3</w:t>
         </w:r>
         <w:r>
           <w:fldChar w:fldCharType="end"/>
@@ -3028,8 +3096,8 @@
   </w:compat>
   <w:rsids>
     <w:rsidRoot w:val="00750D2F"/>
+    <w:rsid w:val="00673AB7"/>
     <w:rsid w:val="00750D2F"/>
-    <w:rsid w:val="00DE1F24"/>
   </w:rsids>
   <m:mathPr>
     <m:mathFont m:val="Cambria Math"/>
@@ -3736,7 +3804,7 @@
 </file>
 
 <file path=customXml/itemProps1.xml><?xml version="1.0" encoding="utf-8"?>
-<ds:datastoreItem xmlns:ds="http://schemas.openxmlformats.org/officeDocument/2006/customXml" ds:itemID="{AF75E42F-2F8F-45BD-B615-85300DDDA85E}">
+<ds:datastoreItem xmlns:ds="http://schemas.openxmlformats.org/officeDocument/2006/customXml" ds:itemID="{815ADC3B-B940-4B34-BDF5-F974BA23227A}">
   <ds:schemaRefs>
     <ds:schemaRef ds:uri="http://schemas.openxmlformats.org/officeDocument/2006/bibliography"/>
   </ds:schemaRefs>

</xml_diff>

<commit_message>
début documentation parseLignesPaye + retrait de l'option -E de la ligne de command tant dans lhx que dans le dialogue d'options
</commit_message>
<xml_diff>
--- a/Docs/Documentation du projet.docx
+++ b/Docs/Documentation du projet.docx
@@ -107,10 +107,7 @@
         <w:pStyle w:val="Titre1"/>
       </w:pPr>
       <w:r>
-        <w:t>La</w:t>
-      </w:r>
-      <w:r>
-        <w:t xml:space="preserve"> documentation du projet Altaïr</w:t>
+        <w:t>La documentation du projet Altaïr</w:t>
       </w:r>
     </w:p>
     <w:p>
@@ -131,22 +128,13 @@
       </w:r>
       <w:proofErr w:type="spellEnd"/>
       <w:r>
-        <w:t xml:space="preserve"> </w:t>
-      </w:r>
-      <w:r>
-        <w:t>(</w:t>
+        <w:t xml:space="preserve"> (</w:t>
       </w:r>
       <w:r>
         <w:t>Analyse des lignes de traitement, des attributions indemnitaires et rémunérations diverses</w:t>
       </w:r>
       <w:r>
-        <w:t xml:space="preserve">) </w:t>
-      </w:r>
-      <w:r>
-        <w:t>a trois objectifs principaux</w:t>
-      </w:r>
-      <w:r>
-        <w:t> :</w:t>
+        <w:t>) a trois objectifs principaux :</w:t>
       </w:r>
     </w:p>
     <w:p>
@@ -158,10 +146,7 @@
         </w:numPr>
       </w:pPr>
       <w:r>
-        <w:t>r</w:t>
-      </w:r>
-      <w:r>
-        <w:t xml:space="preserve">emplacer </w:t>
+        <w:t xml:space="preserve">remplacer </w:t>
       </w:r>
       <w:proofErr w:type="spellStart"/>
       <w:r>
@@ -181,10 +166,7 @@
         </w:numPr>
       </w:pPr>
       <w:r>
-        <w:t>p</w:t>
-      </w:r>
-      <w:r>
-        <w:t>roduire des données de nature statistique sur les emplois et les revenus à partir des données de paye extraites ;</w:t>
+        <w:t>produire des données de nature statistique sur les emplois et les revenus à partir des données de paye extraites ;</w:t>
       </w:r>
     </w:p>
     <w:p>
@@ -196,19 +178,19 @@
         </w:numPr>
       </w:pPr>
       <w:r>
-        <w:t>p</w:t>
-      </w:r>
-      <w:r>
-        <w:t>roduire des tests de régularité sur les principaux éléments de rémunération encadrés par des règles de droit, notamment sur le régime indemnitaire.</w:t>
-      </w:r>
-    </w:p>
-    <w:p/>
+        <w:t>produire des tests de régularité sur les principaux éléments de rémunération encadrés par des règles de droit, notamment sur le régime indemnitaire.</w:t>
+      </w:r>
+    </w:p>
+    <w:p>
+      <w:pPr>
+        <w:pStyle w:val="Paragraphedeliste"/>
+      </w:pPr>
+    </w:p>
     <w:p>
       <w:pPr>
         <w:pStyle w:val="Titre2"/>
       </w:pPr>
       <w:r>
-        <w:tab/>
         <w:t xml:space="preserve">Les éléments de la documentation </w:t>
       </w:r>
     </w:p>
@@ -234,31 +216,10 @@
         <w:t xml:space="preserve">dans l’entrepôt de code source du projet. </w:t>
       </w:r>
       <w:r>
-        <w:t xml:space="preserve">Les liens hypertexte qui sont donnés ci-après permettent de récupérer la version la plus récente de ces documents, </w:t>
-      </w:r>
-      <w:r>
-        <w:t xml:space="preserve">par </w:t>
-      </w:r>
-      <w:r>
-        <w:t>téléchargement à</w:t>
-      </w:r>
-      <w:r>
-        <w:t xml:space="preserve"> </w:t>
-      </w:r>
-      <w:r>
-        <w:t>par</w:t>
-      </w:r>
-      <w:r>
-        <w:t>t</w:t>
-      </w:r>
-      <w:r>
-        <w:t>ir de</w:t>
-      </w:r>
-      <w:r>
-        <w:t xml:space="preserve"> </w:t>
-      </w:r>
-      <w:r>
-        <w:t>l’entrepôt</w:t>
+        <w:t xml:space="preserve">Les liens hypertexte qui sont donnés ci-après permettent de récupérer la version la plus récente de ces documents, par </w:t>
+      </w:r>
+      <w:r>
+        <w:t>téléchargement à partir de l’entrepôt</w:t>
       </w:r>
       <w:r>
         <w:rPr>
@@ -313,19 +274,7 @@
           <w:rPr>
             <w:rStyle w:val="Lienhypertexte"/>
           </w:rPr>
-          <w:t xml:space="preserve">à ce lien </w:t>
-        </w:r>
-        <w:r>
-          <w:rPr>
-            <w:rStyle w:val="Lienhypertexte"/>
-          </w:rPr>
-          <w:t>p</w:t>
-        </w:r>
-        <w:r>
-          <w:rPr>
-            <w:rStyle w:val="Lienhypertexte"/>
-          </w:rPr>
-          <w:t>ermanent</w:t>
+          <w:t>à ce lien permanent</w:t>
         </w:r>
       </w:hyperlink>
       <w:r>
@@ -349,7 +298,12 @@
         <w:pStyle w:val="Titre3"/>
       </w:pPr>
       <w:r>
-        <w:t>La documentation à l’attention des techniciens chargés de l’installation de la plateforme logicielle</w:t>
+        <w:t>La documentation à l’attention des techniciens cha</w:t>
+      </w:r>
+      <w:bookmarkStart w:id="0" w:name="_GoBack"/>
+      <w:bookmarkEnd w:id="0"/>
+      <w:r>
+        <w:t>rgés de l’installation de la plateforme logicielle</w:t>
       </w:r>
     </w:p>
     <w:p>
@@ -368,10 +322,7 @@
         <w:t xml:space="preserve">Il </w:t>
       </w:r>
       <w:r>
-        <w:t>est déployé sous le système d’exploitation GNU/Linux</w:t>
-      </w:r>
-      <w:r>
-        <w:t xml:space="preserve">. Ces caractéristiques amènent à installer le logiciel en mettant en œuvre une procédure de clonage d’une image qui contient à la fois le système d’exploitation, le logiciel </w:t>
+        <w:t xml:space="preserve">est déployé sous le système d’exploitation GNU/Linux. Ces caractéristiques amènent à installer le logiciel en mettant en œuvre une procédure de clonage d’une image qui contient à la fois le système d’exploitation, le logiciel </w:t>
       </w:r>
       <w:proofErr w:type="spellStart"/>
       <w:r>
@@ -397,31 +348,7 @@
           <w:rPr>
             <w:rStyle w:val="Lienhypertexte"/>
           </w:rPr>
-          <w:t>à ce li</w:t>
-        </w:r>
-        <w:r>
-          <w:rPr>
-            <w:rStyle w:val="Lienhypertexte"/>
-          </w:rPr>
-          <w:t>e</w:t>
-        </w:r>
-        <w:r>
-          <w:rPr>
-            <w:rStyle w:val="Lienhypertexte"/>
-          </w:rPr>
-          <w:t>n p</w:t>
-        </w:r>
-        <w:r>
-          <w:rPr>
-            <w:rStyle w:val="Lienhypertexte"/>
-          </w:rPr>
-          <w:t>e</w:t>
-        </w:r>
-        <w:r>
-          <w:rPr>
-            <w:rStyle w:val="Lienhypertexte"/>
-          </w:rPr>
-          <w:t>rmanent</w:t>
+          <w:t>à ce lien permanent</w:t>
         </w:r>
       </w:hyperlink>
       <w:r>
@@ -459,31 +386,7 @@
           <w:rPr>
             <w:rStyle w:val="Lienhypertexte"/>
           </w:rPr>
-          <w:t>à ce lie</w:t>
-        </w:r>
-        <w:r>
-          <w:rPr>
-            <w:rStyle w:val="Lienhypertexte"/>
-          </w:rPr>
-          <w:t>n</w:t>
-        </w:r>
-        <w:r>
-          <w:rPr>
-            <w:rStyle w:val="Lienhypertexte"/>
-          </w:rPr>
-          <w:t xml:space="preserve"> p</w:t>
-        </w:r>
-        <w:r>
-          <w:rPr>
-            <w:rStyle w:val="Lienhypertexte"/>
-          </w:rPr>
-          <w:t>e</w:t>
-        </w:r>
-        <w:r>
-          <w:rPr>
-            <w:rStyle w:val="Lienhypertexte"/>
-          </w:rPr>
-          <w:t>rmanent</w:t>
+          <w:t>à ce lien permanent</w:t>
         </w:r>
       </w:hyperlink>
       <w:r>
@@ -502,19 +405,7 @@
           <w:rPr>
             <w:rStyle w:val="Lienhypertexte"/>
           </w:rPr>
-          <w:t>à ce lien perman</w:t>
-        </w:r>
-        <w:r>
-          <w:rPr>
-            <w:rStyle w:val="Lienhypertexte"/>
-          </w:rPr>
-          <w:t>e</w:t>
-        </w:r>
-        <w:r>
-          <w:rPr>
-            <w:rStyle w:val="Lienhypertexte"/>
-          </w:rPr>
-          <w:t>nt</w:t>
+          <w:t>à ce lien permanent</w:t>
         </w:r>
       </w:hyperlink>
       <w:r>
@@ -565,19 +456,7 @@
           <w:rPr>
             <w:rStyle w:val="Lienhypertexte"/>
           </w:rPr>
-          <w:t>à ce li</w:t>
-        </w:r>
-        <w:r>
-          <w:rPr>
-            <w:rStyle w:val="Lienhypertexte"/>
-          </w:rPr>
-          <w:t>e</w:t>
-        </w:r>
-        <w:r>
-          <w:rPr>
-            <w:rStyle w:val="Lienhypertexte"/>
-          </w:rPr>
-          <w:t>n permanent</w:t>
+          <w:t>à ce lien permanent</w:t>
         </w:r>
       </w:hyperlink>
       <w:r>
@@ -624,21 +503,7 @@
           <w:rPr>
             <w:rStyle w:val="Lienhypertexte"/>
           </w:rPr>
-          <w:t>Cett</w:t>
-        </w:r>
-        <w:bookmarkStart w:id="0" w:name="_GoBack"/>
-        <w:bookmarkEnd w:id="0"/>
-        <w:r>
-          <w:rPr>
-            <w:rStyle w:val="Lienhypertexte"/>
-          </w:rPr>
-          <w:t>e</w:t>
-        </w:r>
-        <w:r>
-          <w:rPr>
-            <w:rStyle w:val="Lienhypertexte"/>
-          </w:rPr>
-          <w:t xml:space="preserve"> notice</w:t>
+          <w:t>Cette notice</w:t>
         </w:r>
       </w:hyperlink>
       <w:r>
@@ -682,31 +547,7 @@
           <w:rPr>
             <w:rStyle w:val="Lienhypertexte"/>
           </w:rPr>
-          <w:t>tec</w:t>
-        </w:r>
-        <w:r>
-          <w:rPr>
-            <w:rStyle w:val="Lienhypertexte"/>
-          </w:rPr>
-          <w:t>h</w:t>
-        </w:r>
-        <w:r>
-          <w:rPr>
-            <w:rStyle w:val="Lienhypertexte"/>
-          </w:rPr>
-          <w:t>n</w:t>
-        </w:r>
-        <w:r>
-          <w:rPr>
-            <w:rStyle w:val="Lienhypertexte"/>
-          </w:rPr>
-          <w:t>i</w:t>
-        </w:r>
-        <w:r>
-          <w:rPr>
-            <w:rStyle w:val="Lienhypertexte"/>
-          </w:rPr>
-          <w:t>que</w:t>
+          <w:t>technique</w:t>
         </w:r>
       </w:hyperlink>
       <w:r>
@@ -738,31 +579,7 @@
           <w:rPr>
             <w:rStyle w:val="Lienhypertexte"/>
           </w:rPr>
-          <w:t>fiche st</w:t>
-        </w:r>
-        <w:r>
-          <w:rPr>
-            <w:rStyle w:val="Lienhypertexte"/>
-          </w:rPr>
-          <w:t>a</w:t>
-        </w:r>
-        <w:r>
-          <w:rPr>
-            <w:rStyle w:val="Lienhypertexte"/>
-          </w:rPr>
-          <w:t>ti</w:t>
-        </w:r>
-        <w:r>
-          <w:rPr>
-            <w:rStyle w:val="Lienhypertexte"/>
-          </w:rPr>
-          <w:t>s</w:t>
-        </w:r>
-        <w:r>
-          <w:rPr>
-            <w:rStyle w:val="Lienhypertexte"/>
-          </w:rPr>
-          <w:t>tique</w:t>
+          <w:t>fiche statistique</w:t>
         </w:r>
       </w:hyperlink>
       <w:r>
@@ -781,31 +598,7 @@
         <w:t xml:space="preserve">une </w:t>
       </w:r>
       <w:r>
-        <w:t>documentation des pri</w:t>
-      </w:r>
-      <w:r>
-        <w:t>n</w:t>
-      </w:r>
-      <w:r>
-        <w:t>c</w:t>
-      </w:r>
-      <w:r>
-        <w:t>ipaux al</w:t>
-      </w:r>
-      <w:r>
-        <w:t>g</w:t>
-      </w:r>
-      <w:r>
-        <w:t>orithmes et f</w:t>
-      </w:r>
-      <w:r>
-        <w:t>o</w:t>
-      </w:r>
-      <w:r>
-        <w:t>n</w:t>
-      </w:r>
-      <w:r>
-        <w:t>ctions</w:t>
+        <w:t>documentation des principaux algorithmes et fonctions</w:t>
       </w:r>
       <w:r>
         <w:t xml:space="preserve"> utilisé</w:t>
@@ -869,19 +662,7 @@
           <w:rPr>
             <w:rStyle w:val="Lienhypertexte"/>
           </w:rPr>
-          <w:t>à ce lien pe</w:t>
-        </w:r>
-        <w:r>
-          <w:rPr>
-            <w:rStyle w:val="Lienhypertexte"/>
-          </w:rPr>
-          <w:t>r</w:t>
-        </w:r>
-        <w:r>
-          <w:rPr>
-            <w:rStyle w:val="Lienhypertexte"/>
-          </w:rPr>
-          <w:t>manent</w:t>
+          <w:t>à ce lien permanent</w:t>
         </w:r>
         <w:r>
           <w:rPr>
@@ -960,6 +741,7 @@
         <w:docPartUnique/>
       </w:docPartObj>
     </w:sdtPr>
+    <w:sdtEndPr/>
     <w:sdtContent>
       <w:p>
         <w:pPr>
@@ -979,7 +761,7 @@
           <w:rPr>
             <w:noProof/>
           </w:rPr>
-          <w:t>3</w:t>
+          <w:t>2</w:t>
         </w:r>
         <w:r>
           <w:fldChar w:fldCharType="end"/>
@@ -1781,12 +1563,12 @@
   <w:abstractNum w:abstractNumId="7">
     <w:nsid w:val="710A61B0"/>
     <w:multiLevelType w:val="hybridMultilevel"/>
-    <w:tmpl w:val="6EE4C444"/>
-    <w:lvl w:ilvl="0" w:tplc="4FF85748">
+    <w:tmpl w:val="2AE03790"/>
+    <w:lvl w:ilvl="0" w:tplc="7B364A20">
       <w:start w:val="1"/>
       <w:numFmt w:val="decimal"/>
       <w:pStyle w:val="Titre2"/>
-      <w:lvlText w:val="%1.1"/>
+      <w:lvlText w:val="%1."/>
       <w:lvlJc w:val="left"/>
       <w:pPr>
         <w:ind w:left="644" w:hanging="360"/>
@@ -3007,511 +2789,6 @@
     </w:rPr>
   </w:style>
 </w:styles>
-</file>
-
-<file path=word/glossary/document.xml><?xml version="1.0" encoding="utf-8"?>
-<w:glossaryDocument xmlns:wpc="http://schemas.microsoft.com/office/word/2010/wordprocessingCanvas" xmlns:mc="http://schemas.openxmlformats.org/markup-compatibility/2006" xmlns:o="urn:schemas-microsoft-com:office:office" xmlns:r="http://schemas.openxmlformats.org/officeDocument/2006/relationships" xmlns:m="http://schemas.openxmlformats.org/officeDocument/2006/math" xmlns:v="urn:schemas-microsoft-com:vml" xmlns:wp14="http://schemas.microsoft.com/office/word/2010/wordprocessingDrawing" xmlns:wp="http://schemas.openxmlformats.org/drawingml/2006/wordprocessingDrawing" xmlns:w10="urn:schemas-microsoft-com:office:word" xmlns:w="http://schemas.openxmlformats.org/wordprocessingml/2006/main" xmlns:w14="http://schemas.microsoft.com/office/word/2010/wordml" xmlns:wpg="http://schemas.microsoft.com/office/word/2010/wordprocessingGroup" xmlns:wpi="http://schemas.microsoft.com/office/word/2010/wordprocessingInk" xmlns:wne="http://schemas.microsoft.com/office/word/2006/wordml" xmlns:wps="http://schemas.microsoft.com/office/word/2010/wordprocessingShape" mc:Ignorable="w14 wp14"/>
-</file>
-
-<file path=word/glossary/fontTable.xml><?xml version="1.0" encoding="utf-8"?>
-<w:fonts xmlns:mc="http://schemas.openxmlformats.org/markup-compatibility/2006" xmlns:r="http://schemas.openxmlformats.org/officeDocument/2006/relationships" xmlns:w="http://schemas.openxmlformats.org/wordprocessingml/2006/main" xmlns:w14="http://schemas.microsoft.com/office/word/2010/wordml" mc:Ignorable="w14">
-  <w:font w:name="Times New Roman">
-    <w:panose1 w:val="02020603050405020304"/>
-    <w:charset w:val="00"/>
-    <w:family w:val="roman"/>
-    <w:pitch w:val="variable"/>
-    <w:sig w:usb0="E0002AFF" w:usb1="C0007841" w:usb2="00000009" w:usb3="00000000" w:csb0="000001FF" w:csb1="00000000"/>
-  </w:font>
-  <w:font w:name="Calibri">
-    <w:panose1 w:val="020F0502020204030204"/>
-    <w:charset w:val="00"/>
-    <w:family w:val="swiss"/>
-    <w:pitch w:val="variable"/>
-    <w:sig w:usb0="E00002FF" w:usb1="4000ACFF" w:usb2="00000001" w:usb3="00000000" w:csb0="0000019F" w:csb1="00000000"/>
-  </w:font>
-  <w:font w:name="Courier New">
-    <w:panose1 w:val="02070309020205020404"/>
-    <w:charset w:val="00"/>
-    <w:family w:val="modern"/>
-    <w:pitch w:val="fixed"/>
-    <w:sig w:usb0="E0002AFF" w:usb1="C0007843" w:usb2="00000009" w:usb3="00000000" w:csb0="000001FF" w:csb1="00000000"/>
-  </w:font>
-  <w:font w:name="Wingdings">
-    <w:panose1 w:val="05000000000000000000"/>
-    <w:charset w:val="02"/>
-    <w:family w:val="auto"/>
-    <w:pitch w:val="variable"/>
-    <w:sig w:usb0="00000000" w:usb1="10000000" w:usb2="00000000" w:usb3="00000000" w:csb0="80000000" w:csb1="00000000"/>
-  </w:font>
-  <w:font w:name="Symbol">
-    <w:panose1 w:val="05050102010706020507"/>
-    <w:charset w:val="02"/>
-    <w:family w:val="roman"/>
-    <w:pitch w:val="variable"/>
-    <w:sig w:usb0="00000000" w:usb1="10000000" w:usb2="00000000" w:usb3="00000000" w:csb0="80000000" w:csb1="00000000"/>
-  </w:font>
-  <w:font w:name="Cambria">
-    <w:panose1 w:val="02040503050406030204"/>
-    <w:charset w:val="00"/>
-    <w:family w:val="roman"/>
-    <w:pitch w:val="variable"/>
-    <w:sig w:usb0="E00002FF" w:usb1="400004FF" w:usb2="00000000" w:usb3="00000000" w:csb0="0000019F" w:csb1="00000000"/>
-  </w:font>
-  <w:font w:name="Arial Gras">
-    <w:panose1 w:val="00000000000000000000"/>
-    <w:charset w:val="00"/>
-    <w:family w:val="roman"/>
-    <w:notTrueType/>
-    <w:pitch w:val="default"/>
-  </w:font>
-  <w:font w:name="Tahoma">
-    <w:panose1 w:val="020B0604030504040204"/>
-    <w:charset w:val="00"/>
-    <w:family w:val="swiss"/>
-    <w:pitch w:val="variable"/>
-    <w:sig w:usb0="E1002EFF" w:usb1="C000605B" w:usb2="00000029" w:usb3="00000000" w:csb0="000101FF" w:csb1="00000000"/>
-  </w:font>
-  <w:font w:name="Arial">
-    <w:panose1 w:val="020B0604020202020204"/>
-    <w:charset w:val="00"/>
-    <w:family w:val="swiss"/>
-    <w:pitch w:val="variable"/>
-    <w:sig w:usb0="E0002AFF" w:usb1="C0007843" w:usb2="00000009" w:usb3="00000000" w:csb0="000001FF" w:csb1="00000000"/>
-  </w:font>
-</w:fonts>
-</file>
-
-<file path=word/glossary/settings.xml><?xml version="1.0" encoding="utf-8"?>
-<w:settings xmlns:mc="http://schemas.openxmlformats.org/markup-compatibility/2006" xmlns:o="urn:schemas-microsoft-com:office:office" xmlns:r="http://schemas.openxmlformats.org/officeDocument/2006/relationships" xmlns:m="http://schemas.openxmlformats.org/officeDocument/2006/math" xmlns:v="urn:schemas-microsoft-com:vml" xmlns:w10="urn:schemas-microsoft-com:office:word" xmlns:w="http://schemas.openxmlformats.org/wordprocessingml/2006/main" xmlns:w14="http://schemas.microsoft.com/office/word/2010/wordml" xmlns:sl="http://schemas.openxmlformats.org/schemaLibrary/2006/main" mc:Ignorable="w14">
-  <w:view w:val="normal"/>
-  <w:defaultTabStop w:val="708"/>
-  <w:hyphenationZone w:val="425"/>
-  <w:characterSpacingControl w:val="doNotCompress"/>
-  <w:compat>
-    <w:useFELayout/>
-    <w:compatSetting w:name="compatibilityMode" w:uri="http://schemas.microsoft.com/office/word" w:val="14"/>
-    <w:compatSetting w:name="overrideTableStyleFontSizeAndJustification" w:uri="http://schemas.microsoft.com/office/word" w:val="1"/>
-    <w:compatSetting w:name="enableOpenTypeFeatures" w:uri="http://schemas.microsoft.com/office/word" w:val="1"/>
-    <w:compatSetting w:name="doNotFlipMirrorIndents" w:uri="http://schemas.microsoft.com/office/word" w:val="1"/>
-  </w:compat>
-  <w:rsids>
-    <w:rsidRoot w:val="00750D2F"/>
-    <w:rsid w:val="00673AB7"/>
-    <w:rsid w:val="00750D2F"/>
-  </w:rsids>
-  <m:mathPr>
-    <m:mathFont m:val="Cambria Math"/>
-    <m:brkBin m:val="before"/>
-    <m:brkBinSub m:val="--"/>
-    <m:smallFrac m:val="0"/>
-    <m:dispDef/>
-    <m:lMargin m:val="0"/>
-    <m:rMargin m:val="0"/>
-    <m:defJc m:val="centerGroup"/>
-    <m:wrapIndent m:val="1440"/>
-    <m:intLim m:val="subSup"/>
-    <m:naryLim m:val="undOvr"/>
-  </m:mathPr>
-  <w:themeFontLang w:val="fr-FR"/>
-  <w:clrSchemeMapping w:bg1="light1" w:t1="dark1" w:bg2="light2" w:t2="dark2" w:accent1="accent1" w:accent2="accent2" w:accent3="accent3" w:accent4="accent4" w:accent5="accent5" w:accent6="accent6" w:hyperlink="hyperlink" w:followedHyperlink="followedHyperlink"/>
-  <w:decimalSymbol w:val=","/>
-  <w:listSeparator w:val=";"/>
-</w:settings>
-</file>
-
-<file path=word/glossary/styles.xml><?xml version="1.0" encoding="utf-8"?>
-<w:styles xmlns:mc="http://schemas.openxmlformats.org/markup-compatibility/2006" xmlns:r="http://schemas.openxmlformats.org/officeDocument/2006/relationships" xmlns:w="http://schemas.openxmlformats.org/wordprocessingml/2006/main" xmlns:w14="http://schemas.microsoft.com/office/word/2010/wordml" mc:Ignorable="w14">
-  <w:docDefaults>
-    <w:rPrDefault>
-      <w:rPr>
-        <w:rFonts w:asciiTheme="minorHAnsi" w:eastAsiaTheme="minorEastAsia" w:hAnsiTheme="minorHAnsi" w:cstheme="minorBidi"/>
-        <w:sz w:val="22"/>
-        <w:szCs w:val="22"/>
-        <w:lang w:val="fr-FR" w:eastAsia="fr-FR" w:bidi="ar-SA"/>
-      </w:rPr>
-    </w:rPrDefault>
-    <w:pPrDefault>
-      <w:pPr>
-        <w:spacing w:after="200" w:line="276" w:lineRule="auto"/>
-      </w:pPr>
-    </w:pPrDefault>
-  </w:docDefaults>
-  <w:latentStyles w:defLockedState="0" w:defUIPriority="99" w:defSemiHidden="1" w:defUnhideWhenUsed="1" w:defQFormat="0" w:count="267">
-    <w:lsdException w:name="Normal" w:semiHidden="0" w:uiPriority="0" w:unhideWhenUsed="0" w:qFormat="1"/>
-    <w:lsdException w:name="heading 1" w:semiHidden="0" w:uiPriority="9" w:unhideWhenUsed="0" w:qFormat="1"/>
-    <w:lsdException w:name="heading 2" w:uiPriority="9" w:qFormat="1"/>
-    <w:lsdException w:name="heading 3" w:uiPriority="9" w:qFormat="1"/>
-    <w:lsdException w:name="heading 4" w:uiPriority="9" w:qFormat="1"/>
-    <w:lsdException w:name="heading 5" w:uiPriority="9" w:qFormat="1"/>
-    <w:lsdException w:name="heading 6" w:uiPriority="9" w:qFormat="1"/>
-    <w:lsdException w:name="heading 7" w:uiPriority="9" w:qFormat="1"/>
-    <w:lsdException w:name="heading 8" w:uiPriority="9" w:qFormat="1"/>
-    <w:lsdException w:name="heading 9" w:uiPriority="9" w:qFormat="1"/>
-    <w:lsdException w:name="toc 1" w:uiPriority="39"/>
-    <w:lsdException w:name="toc 2" w:uiPriority="39"/>
-    <w:lsdException w:name="toc 3" w:uiPriority="39"/>
-    <w:lsdException w:name="toc 4" w:uiPriority="39"/>
-    <w:lsdException w:name="toc 5" w:uiPriority="39"/>
-    <w:lsdException w:name="toc 6" w:uiPriority="39"/>
-    <w:lsdException w:name="toc 7" w:uiPriority="39"/>
-    <w:lsdException w:name="toc 8" w:uiPriority="39"/>
-    <w:lsdException w:name="toc 9" w:uiPriority="39"/>
-    <w:lsdException w:name="caption" w:uiPriority="35" w:qFormat="1"/>
-    <w:lsdException w:name="Title" w:semiHidden="0" w:uiPriority="10" w:unhideWhenUsed="0" w:qFormat="1"/>
-    <w:lsdException w:name="Default Paragraph Font" w:uiPriority="1"/>
-    <w:lsdException w:name="Subtitle" w:semiHidden="0" w:uiPriority="11" w:unhideWhenUsed="0" w:qFormat="1"/>
-    <w:lsdException w:name="Strong" w:semiHidden="0" w:uiPriority="22" w:unhideWhenUsed="0" w:qFormat="1"/>
-    <w:lsdException w:name="Emphasis" w:semiHidden="0" w:uiPriority="20" w:unhideWhenUsed="0" w:qFormat="1"/>
-    <w:lsdException w:name="Table Grid" w:semiHidden="0" w:uiPriority="59" w:unhideWhenUsed="0"/>
-    <w:lsdException w:name="Placeholder Text" w:unhideWhenUsed="0"/>
-    <w:lsdException w:name="No Spacing" w:semiHidden="0" w:uiPriority="1" w:unhideWhenUsed="0" w:qFormat="1"/>
-    <w:lsdException w:name="Light Shading" w:semiHidden="0" w:uiPriority="60" w:unhideWhenUsed="0"/>
-    <w:lsdException w:name="Light List" w:semiHidden="0" w:uiPriority="61" w:unhideWhenUsed="0"/>
-    <w:lsdException w:name="Light Grid" w:semiHidden="0" w:uiPriority="62" w:unhideWhenUsed="0"/>
-    <w:lsdException w:name="Medium Shading 1" w:semiHidden="0" w:uiPriority="63" w:unhideWhenUsed="0"/>
-    <w:lsdException w:name="Medium Shading 2" w:semiHidden="0" w:uiPriority="64" w:unhideWhenUsed="0"/>
-    <w:lsdException w:name="Medium List 1" w:semiHidden="0" w:uiPriority="65" w:unhideWhenUsed="0"/>
-    <w:lsdException w:name="Medium List 2" w:semiHidden="0" w:uiPriority="66" w:unhideWhenUsed="0"/>
-    <w:lsdException w:name="Medium Grid 1" w:semiHidden="0" w:uiPriority="67" w:unhideWhenUsed="0"/>
-    <w:lsdException w:name="Medium Grid 2" w:semiHidden="0" w:uiPriority="68" w:unhideWhenUsed="0"/>
-    <w:lsdException w:name="Medium Grid 3" w:semiHidden="0" w:uiPriority="69" w:unhideWhenUsed="0"/>
-    <w:lsdException w:name="Dark List" w:semiHidden="0" w:uiPriority="70" w:unhideWhenUsed="0"/>
-    <w:lsdException w:name="Colorful Shading" w:semiHidden="0" w:uiPriority="71" w:unhideWhenUsed="0"/>
-    <w:lsdException w:name="Colorful List" w:semiHidden="0" w:uiPriority="72" w:unhideWhenUsed="0"/>
-    <w:lsdException w:name="Colorful Grid" w:semiHidden="0" w:uiPriority="73" w:unhideWhenUsed="0"/>
-    <w:lsdException w:name="Light Shading Accent 1" w:semiHidden="0" w:uiPriority="60" w:unhideWhenUsed="0"/>
-    <w:lsdException w:name="Light List Accent 1" w:semiHidden="0" w:uiPriority="61" w:unhideWhenUsed="0"/>
-    <w:lsdException w:name="Light Grid Accent 1" w:semiHidden="0" w:uiPriority="62" w:unhideWhenUsed="0"/>
-    <w:lsdException w:name="Medium Shading 1 Accent 1" w:semiHidden="0" w:uiPriority="63" w:unhideWhenUsed="0"/>
-    <w:lsdException w:name="Medium Shading 2 Accent 1" w:semiHidden="0" w:uiPriority="64" w:unhideWhenUsed="0"/>
-    <w:lsdException w:name="Medium List 1 Accent 1" w:semiHidden="0" w:uiPriority="65" w:unhideWhenUsed="0"/>
-    <w:lsdException w:name="Revision" w:unhideWhenUsed="0"/>
-    <w:lsdException w:name="List Paragraph" w:semiHidden="0" w:uiPriority="34" w:unhideWhenUsed="0" w:qFormat="1"/>
-    <w:lsdException w:name="Quote" w:semiHidden="0" w:uiPriority="29" w:unhideWhenUsed="0" w:qFormat="1"/>
-    <w:lsdException w:name="Intense Quote" w:semiHidden="0" w:uiPriority="30" w:unhideWhenUsed="0" w:qFormat="1"/>
-    <w:lsdException w:name="Medium List 2 Accent 1" w:semiHidden="0" w:uiPriority="66" w:unhideWhenUsed="0"/>
-    <w:lsdException w:name="Medium Grid 1 Accent 1" w:semiHidden="0" w:uiPriority="67" w:unhideWhenUsed="0"/>
-    <w:lsdException w:name="Medium Grid 2 Accent 1" w:semiHidden="0" w:uiPriority="68" w:unhideWhenUsed="0"/>
-    <w:lsdException w:name="Medium Grid 3 Accent 1" w:semiHidden="0" w:uiPriority="69" w:unhideWhenUsed="0"/>
-    <w:lsdException w:name="Dark List Accent 1" w:semiHidden="0" w:uiPriority="70" w:unhideWhenUsed="0"/>
-    <w:lsdException w:name="Colorful Shading Accent 1" w:semiHidden="0" w:uiPriority="71" w:unhideWhenUsed="0"/>
-    <w:lsdException w:name="Colorful List Accent 1" w:semiHidden="0" w:uiPriority="72" w:unhideWhenUsed="0"/>
-    <w:lsdException w:name="Colorful Grid Accent 1" w:semiHidden="0" w:uiPriority="73" w:unhideWhenUsed="0"/>
-    <w:lsdException w:name="Light Shading Accent 2" w:semiHidden="0" w:uiPriority="60" w:unhideWhenUsed="0"/>
-    <w:lsdException w:name="Light List Accent 2" w:semiHidden="0" w:uiPriority="61" w:unhideWhenUsed="0"/>
-    <w:lsdException w:name="Light Grid Accent 2" w:semiHidden="0" w:uiPriority="62" w:unhideWhenUsed="0"/>
-    <w:lsdException w:name="Medium Shading 1 Accent 2" w:semiHidden="0" w:uiPriority="63" w:unhideWhenUsed="0"/>
-    <w:lsdException w:name="Medium Shading 2 Accent 2" w:semiHidden="0" w:uiPriority="64" w:unhideWhenUsed="0"/>
-    <w:lsdException w:name="Medium List 1 Accent 2" w:semiHidden="0" w:uiPriority="65" w:unhideWhenUsed="0"/>
-    <w:lsdException w:name="Medium List 2 Accent 2" w:semiHidden="0" w:uiPriority="66" w:unhideWhenUsed="0"/>
-    <w:lsdException w:name="Medium Grid 1 Accent 2" w:semiHidden="0" w:uiPriority="67" w:unhideWhenUsed="0"/>
-    <w:lsdException w:name="Medium Grid 2 Accent 2" w:semiHidden="0" w:uiPriority="68" w:unhideWhenUsed="0"/>
-    <w:lsdException w:name="Medium Grid 3 Accent 2" w:semiHidden="0" w:uiPriority="69" w:unhideWhenUsed="0"/>
-    <w:lsdException w:name="Dark List Accent 2" w:semiHidden="0" w:uiPriority="70" w:unhideWhenUsed="0"/>
-    <w:lsdException w:name="Colorful Shading Accent 2" w:semiHidden="0" w:uiPriority="71" w:unhideWhenUsed="0"/>
-    <w:lsdException w:name="Colorful List Accent 2" w:semiHidden="0" w:uiPriority="72" w:unhideWhenUsed="0"/>
-    <w:lsdException w:name="Colorful Grid Accent 2" w:semiHidden="0" w:uiPriority="73" w:unhideWhenUsed="0"/>
-    <w:lsdException w:name="Light Shading Accent 3" w:semiHidden="0" w:uiPriority="60" w:unhideWhenUsed="0"/>
-    <w:lsdException w:name="Light List Accent 3" w:semiHidden="0" w:uiPriority="61" w:unhideWhenUsed="0"/>
-    <w:lsdException w:name="Light Grid Accent 3" w:semiHidden="0" w:uiPriority="62" w:unhideWhenUsed="0"/>
-    <w:lsdException w:name="Medium Shading 1 Accent 3" w:semiHidden="0" w:uiPriority="63" w:unhideWhenUsed="0"/>
-    <w:lsdException w:name="Medium Shading 2 Accent 3" w:semiHidden="0" w:uiPriority="64" w:unhideWhenUsed="0"/>
-    <w:lsdException w:name="Medium List 1 Accent 3" w:semiHidden="0" w:uiPriority="65" w:unhideWhenUsed="0"/>
-    <w:lsdException w:name="Medium List 2 Accent 3" w:semiHidden="0" w:uiPriority="66" w:unhideWhenUsed="0"/>
-    <w:lsdException w:name="Medium Grid 1 Accent 3" w:semiHidden="0" w:uiPriority="67" w:unhideWhenUsed="0"/>
-    <w:lsdException w:name="Medium Grid 2 Accent 3" w:semiHidden="0" w:uiPriority="68" w:unhideWhenUsed="0"/>
-    <w:lsdException w:name="Medium Grid 3 Accent 3" w:semiHidden="0" w:uiPriority="69" w:unhideWhenUsed="0"/>
-    <w:lsdException w:name="Dark List Accent 3" w:semiHidden="0" w:uiPriority="70" w:unhideWhenUsed="0"/>
-    <w:lsdException w:name="Colorful Shading Accent 3" w:semiHidden="0" w:uiPriority="71" w:unhideWhenUsed="0"/>
-    <w:lsdException w:name="Colorful List Accent 3" w:semiHidden="0" w:uiPriority="72" w:unhideWhenUsed="0"/>
-    <w:lsdException w:name="Colorful Grid Accent 3" w:semiHidden="0" w:uiPriority="73" w:unhideWhenUsed="0"/>
-    <w:lsdException w:name="Light Shading Accent 4" w:semiHidden="0" w:uiPriority="60" w:unhideWhenUsed="0"/>
-    <w:lsdException w:name="Light List Accent 4" w:semiHidden="0" w:uiPriority="61" w:unhideWhenUsed="0"/>
-    <w:lsdException w:name="Light Grid Accent 4" w:semiHidden="0" w:uiPriority="62" w:unhideWhenUsed="0"/>
-    <w:lsdException w:name="Medium Shading 1 Accent 4" w:semiHidden="0" w:uiPriority="63" w:unhideWhenUsed="0"/>
-    <w:lsdException w:name="Medium Shading 2 Accent 4" w:semiHidden="0" w:uiPriority="64" w:unhideWhenUsed="0"/>
-    <w:lsdException w:name="Medium List 1 Accent 4" w:semiHidden="0" w:uiPriority="65" w:unhideWhenUsed="0"/>
-    <w:lsdException w:name="Medium List 2 Accent 4" w:semiHidden="0" w:uiPriority="66" w:unhideWhenUsed="0"/>
-    <w:lsdException w:name="Medium Grid 1 Accent 4" w:semiHidden="0" w:uiPriority="67" w:unhideWhenUsed="0"/>
-    <w:lsdException w:name="Medium Grid 2 Accent 4" w:semiHidden="0" w:uiPriority="68" w:unhideWhenUsed="0"/>
-    <w:lsdException w:name="Medium Grid 3 Accent 4" w:semiHidden="0" w:uiPriority="69" w:unhideWhenUsed="0"/>
-    <w:lsdException w:name="Dark List Accent 4" w:semiHidden="0" w:uiPriority="70" w:unhideWhenUsed="0"/>
-    <w:lsdException w:name="Colorful Shading Accent 4" w:semiHidden="0" w:uiPriority="71" w:unhideWhenUsed="0"/>
-    <w:lsdException w:name="Colorful List Accent 4" w:semiHidden="0" w:uiPriority="72" w:unhideWhenUsed="0"/>
-    <w:lsdException w:name="Colorful Grid Accent 4" w:semiHidden="0" w:uiPriority="73" w:unhideWhenUsed="0"/>
-    <w:lsdException w:name="Light Shading Accent 5" w:semiHidden="0" w:uiPriority="60" w:unhideWhenUsed="0"/>
-    <w:lsdException w:name="Light List Accent 5" w:semiHidden="0" w:uiPriority="61" w:unhideWhenUsed="0"/>
-    <w:lsdException w:name="Light Grid Accent 5" w:semiHidden="0" w:uiPriority="62" w:unhideWhenUsed="0"/>
-    <w:lsdException w:name="Medium Shading 1 Accent 5" w:semiHidden="0" w:uiPriority="63" w:unhideWhenUsed="0"/>
-    <w:lsdException w:name="Medium Shading 2 Accent 5" w:semiHidden="0" w:uiPriority="64" w:unhideWhenUsed="0"/>
-    <w:lsdException w:name="Medium List 1 Accent 5" w:semiHidden="0" w:uiPriority="65" w:unhideWhenUsed="0"/>
-    <w:lsdException w:name="Medium List 2 Accent 5" w:semiHidden="0" w:uiPriority="66" w:unhideWhenUsed="0"/>
-    <w:lsdException w:name="Medium Grid 1 Accent 5" w:semiHidden="0" w:uiPriority="67" w:unhideWhenUsed="0"/>
-    <w:lsdException w:name="Medium Grid 2 Accent 5" w:semiHidden="0" w:uiPriority="68" w:unhideWhenUsed="0"/>
-    <w:lsdException w:name="Medium Grid 3 Accent 5" w:semiHidden="0" w:uiPriority="69" w:unhideWhenUsed="0"/>
-    <w:lsdException w:name="Dark List Accent 5" w:semiHidden="0" w:uiPriority="70" w:unhideWhenUsed="0"/>
-    <w:lsdException w:name="Colorful Shading Accent 5" w:semiHidden="0" w:uiPriority="71" w:unhideWhenUsed="0"/>
-    <w:lsdException w:name="Colorful List Accent 5" w:semiHidden="0" w:uiPriority="72" w:unhideWhenUsed="0"/>
-    <w:lsdException w:name="Colorful Grid Accent 5" w:semiHidden="0" w:uiPriority="73" w:unhideWhenUsed="0"/>
-    <w:lsdException w:name="Light Shading Accent 6" w:semiHidden="0" w:uiPriority="60" w:unhideWhenUsed="0"/>
-    <w:lsdException w:name="Light List Accent 6" w:semiHidden="0" w:uiPriority="61" w:unhideWhenUsed="0"/>
-    <w:lsdException w:name="Light Grid Accent 6" w:semiHidden="0" w:uiPriority="62" w:unhideWhenUsed="0"/>
-    <w:lsdException w:name="Medium Shading 1 Accent 6" w:semiHidden="0" w:uiPriority="63" w:unhideWhenUsed="0"/>
-    <w:lsdException w:name="Medium Shading 2 Accent 6" w:semiHidden="0" w:uiPriority="64" w:unhideWhenUsed="0"/>
-    <w:lsdException w:name="Medium List 1 Accent 6" w:semiHidden="0" w:uiPriority="65" w:unhideWhenUsed="0"/>
-    <w:lsdException w:name="Medium List 2 Accent 6" w:semiHidden="0" w:uiPriority="66" w:unhideWhenUsed="0"/>
-    <w:lsdException w:name="Medium Grid 1 Accent 6" w:semiHidden="0" w:uiPriority="67" w:unhideWhenUsed="0"/>
-    <w:lsdException w:name="Medium Grid 2 Accent 6" w:semiHidden="0" w:uiPriority="68" w:unhideWhenUsed="0"/>
-    <w:lsdException w:name="Medium Grid 3 Accent 6" w:semiHidden="0" w:uiPriority="69" w:unhideWhenUsed="0"/>
-    <w:lsdException w:name="Dark List Accent 6" w:semiHidden="0" w:uiPriority="70" w:unhideWhenUsed="0"/>
-    <w:lsdException w:name="Colorful Shading Accent 6" w:semiHidden="0" w:uiPriority="71" w:unhideWhenUsed="0"/>
-    <w:lsdException w:name="Colorful List Accent 6" w:semiHidden="0" w:uiPriority="72" w:unhideWhenUsed="0"/>
-    <w:lsdException w:name="Colorful Grid Accent 6" w:semiHidden="0" w:uiPriority="73" w:unhideWhenUsed="0"/>
-    <w:lsdException w:name="Subtle Emphasis" w:semiHidden="0" w:uiPriority="19" w:unhideWhenUsed="0" w:qFormat="1"/>
-    <w:lsdException w:name="Intense Emphasis" w:semiHidden="0" w:uiPriority="21" w:unhideWhenUsed="0" w:qFormat="1"/>
-    <w:lsdException w:name="Subtle Reference" w:semiHidden="0" w:uiPriority="31" w:unhideWhenUsed="0" w:qFormat="1"/>
-    <w:lsdException w:name="Intense Reference" w:semiHidden="0" w:uiPriority="32" w:unhideWhenUsed="0" w:qFormat="1"/>
-    <w:lsdException w:name="Book Title" w:semiHidden="0" w:uiPriority="33" w:unhideWhenUsed="0" w:qFormat="1"/>
-    <w:lsdException w:name="Bibliography" w:uiPriority="37"/>
-    <w:lsdException w:name="TOC Heading" w:uiPriority="39" w:qFormat="1"/>
-  </w:latentStyles>
-  <w:style w:type="paragraph" w:default="1" w:styleId="Normal">
-    <w:name w:val="Normal"/>
-    <w:qFormat/>
-  </w:style>
-  <w:style w:type="character" w:default="1" w:styleId="Policepardfaut">
-    <w:name w:val="Default Paragraph Font"/>
-    <w:uiPriority w:val="1"/>
-    <w:semiHidden/>
-    <w:unhideWhenUsed/>
-  </w:style>
-  <w:style w:type="table" w:default="1" w:styleId="TableauNormal">
-    <w:name w:val="Normal Table"/>
-    <w:uiPriority w:val="99"/>
-    <w:semiHidden/>
-    <w:unhideWhenUsed/>
-    <w:tblPr>
-      <w:tblInd w:w="0" w:type="dxa"/>
-      <w:tblCellMar>
-        <w:top w:w="0" w:type="dxa"/>
-        <w:left w:w="108" w:type="dxa"/>
-        <w:bottom w:w="0" w:type="dxa"/>
-        <w:right w:w="108" w:type="dxa"/>
-      </w:tblCellMar>
-    </w:tblPr>
-  </w:style>
-  <w:style w:type="numbering" w:default="1" w:styleId="Aucuneliste">
-    <w:name w:val="No List"/>
-    <w:uiPriority w:val="99"/>
-    <w:semiHidden/>
-    <w:unhideWhenUsed/>
-  </w:style>
-  <w:style w:type="paragraph" w:customStyle="1" w:styleId="9E71F2FD3BC34207A63A0D8D43318D67">
-    <w:name w:val="9E71F2FD3BC34207A63A0D8D43318D67"/>
-    <w:rsid w:val="00750D2F"/>
-  </w:style>
-</w:styles>
-</file>
-
-<file path=word/glossary/stylesWithEffects.xml><?xml version="1.0" encoding="utf-8"?>
-<w:styles xmlns:wpc="http://schemas.microsoft.com/office/word/2010/wordprocessingCanvas" xmlns:mc="http://schemas.openxmlformats.org/markup-compatibility/2006" xmlns:o="urn:schemas-microsoft-com:office:office" xmlns:r="http://schemas.openxmlformats.org/officeDocument/2006/relationships" xmlns:m="http://schemas.openxmlformats.org/officeDocument/2006/math" xmlns:v="urn:schemas-microsoft-com:vml" xmlns:wp14="http://schemas.microsoft.com/office/word/2010/wordprocessingDrawing" xmlns:wp="http://schemas.openxmlformats.org/drawingml/2006/wordprocessingDrawing" xmlns:w10="urn:schemas-microsoft-com:office:word" xmlns:w="http://schemas.openxmlformats.org/wordprocessingml/2006/main" xmlns:w14="http://schemas.microsoft.com/office/word/2010/wordml" xmlns:wpg="http://schemas.microsoft.com/office/word/2010/wordprocessingGroup" xmlns:wpi="http://schemas.microsoft.com/office/word/2010/wordprocessingInk" xmlns:wne="http://schemas.microsoft.com/office/word/2006/wordml" xmlns:wps="http://schemas.microsoft.com/office/word/2010/wordprocessingShape" mc:Ignorable="w14 wp14">
-  <w:docDefaults>
-    <w:rPrDefault>
-      <w:rPr>
-        <w:rFonts w:asciiTheme="minorHAnsi" w:eastAsiaTheme="minorEastAsia" w:hAnsiTheme="minorHAnsi" w:cstheme="minorBidi"/>
-        <w:sz w:val="22"/>
-        <w:szCs w:val="22"/>
-        <w:lang w:val="fr-FR" w:eastAsia="fr-FR" w:bidi="ar-SA"/>
-      </w:rPr>
-    </w:rPrDefault>
-    <w:pPrDefault>
-      <w:pPr>
-        <w:spacing w:after="200" w:line="276" w:lineRule="auto"/>
-      </w:pPr>
-    </w:pPrDefault>
-  </w:docDefaults>
-  <w:latentStyles w:defLockedState="0" w:defUIPriority="99" w:defSemiHidden="1" w:defUnhideWhenUsed="1" w:defQFormat="0" w:count="267">
-    <w:lsdException w:name="Normal" w:semiHidden="0" w:uiPriority="0" w:unhideWhenUsed="0" w:qFormat="1"/>
-    <w:lsdException w:name="heading 1" w:semiHidden="0" w:uiPriority="9" w:unhideWhenUsed="0" w:qFormat="1"/>
-    <w:lsdException w:name="heading 2" w:uiPriority="9" w:qFormat="1"/>
-    <w:lsdException w:name="heading 3" w:uiPriority="9" w:qFormat="1"/>
-    <w:lsdException w:name="heading 4" w:uiPriority="9" w:qFormat="1"/>
-    <w:lsdException w:name="heading 5" w:uiPriority="9" w:qFormat="1"/>
-    <w:lsdException w:name="heading 6" w:uiPriority="9" w:qFormat="1"/>
-    <w:lsdException w:name="heading 7" w:uiPriority="9" w:qFormat="1"/>
-    <w:lsdException w:name="heading 8" w:uiPriority="9" w:qFormat="1"/>
-    <w:lsdException w:name="heading 9" w:uiPriority="9" w:qFormat="1"/>
-    <w:lsdException w:name="toc 1" w:uiPriority="39"/>
-    <w:lsdException w:name="toc 2" w:uiPriority="39"/>
-    <w:lsdException w:name="toc 3" w:uiPriority="39"/>
-    <w:lsdException w:name="toc 4" w:uiPriority="39"/>
-    <w:lsdException w:name="toc 5" w:uiPriority="39"/>
-    <w:lsdException w:name="toc 6" w:uiPriority="39"/>
-    <w:lsdException w:name="toc 7" w:uiPriority="39"/>
-    <w:lsdException w:name="toc 8" w:uiPriority="39"/>
-    <w:lsdException w:name="toc 9" w:uiPriority="39"/>
-    <w:lsdException w:name="caption" w:uiPriority="35" w:qFormat="1"/>
-    <w:lsdException w:name="Title" w:semiHidden="0" w:uiPriority="10" w:unhideWhenUsed="0" w:qFormat="1"/>
-    <w:lsdException w:name="Default Paragraph Font" w:uiPriority="1"/>
-    <w:lsdException w:name="Subtitle" w:semiHidden="0" w:uiPriority="11" w:unhideWhenUsed="0" w:qFormat="1"/>
-    <w:lsdException w:name="Strong" w:semiHidden="0" w:uiPriority="22" w:unhideWhenUsed="0" w:qFormat="1"/>
-    <w:lsdException w:name="Emphasis" w:semiHidden="0" w:uiPriority="20" w:unhideWhenUsed="0" w:qFormat="1"/>
-    <w:lsdException w:name="Table Grid" w:semiHidden="0" w:uiPriority="59" w:unhideWhenUsed="0"/>
-    <w:lsdException w:name="Placeholder Text" w:unhideWhenUsed="0"/>
-    <w:lsdException w:name="No Spacing" w:semiHidden="0" w:uiPriority="1" w:unhideWhenUsed="0" w:qFormat="1"/>
-    <w:lsdException w:name="Light Shading" w:semiHidden="0" w:uiPriority="60" w:unhideWhenUsed="0"/>
-    <w:lsdException w:name="Light List" w:semiHidden="0" w:uiPriority="61" w:unhideWhenUsed="0"/>
-    <w:lsdException w:name="Light Grid" w:semiHidden="0" w:uiPriority="62" w:unhideWhenUsed="0"/>
-    <w:lsdException w:name="Medium Shading 1" w:semiHidden="0" w:uiPriority="63" w:unhideWhenUsed="0"/>
-    <w:lsdException w:name="Medium Shading 2" w:semiHidden="0" w:uiPriority="64" w:unhideWhenUsed="0"/>
-    <w:lsdException w:name="Medium List 1" w:semiHidden="0" w:uiPriority="65" w:unhideWhenUsed="0"/>
-    <w:lsdException w:name="Medium List 2" w:semiHidden="0" w:uiPriority="66" w:unhideWhenUsed="0"/>
-    <w:lsdException w:name="Medium Grid 1" w:semiHidden="0" w:uiPriority="67" w:unhideWhenUsed="0"/>
-    <w:lsdException w:name="Medium Grid 2" w:semiHidden="0" w:uiPriority="68" w:unhideWhenUsed="0"/>
-    <w:lsdException w:name="Medium Grid 3" w:semiHidden="0" w:uiPriority="69" w:unhideWhenUsed="0"/>
-    <w:lsdException w:name="Dark List" w:semiHidden="0" w:uiPriority="70" w:unhideWhenUsed="0"/>
-    <w:lsdException w:name="Colorful Shading" w:semiHidden="0" w:uiPriority="71" w:unhideWhenUsed="0"/>
-    <w:lsdException w:name="Colorful List" w:semiHidden="0" w:uiPriority="72" w:unhideWhenUsed="0"/>
-    <w:lsdException w:name="Colorful Grid" w:semiHidden="0" w:uiPriority="73" w:unhideWhenUsed="0"/>
-    <w:lsdException w:name="Light Shading Accent 1" w:semiHidden="0" w:uiPriority="60" w:unhideWhenUsed="0"/>
-    <w:lsdException w:name="Light List Accent 1" w:semiHidden="0" w:uiPriority="61" w:unhideWhenUsed="0"/>
-    <w:lsdException w:name="Light Grid Accent 1" w:semiHidden="0" w:uiPriority="62" w:unhideWhenUsed="0"/>
-    <w:lsdException w:name="Medium Shading 1 Accent 1" w:semiHidden="0" w:uiPriority="63" w:unhideWhenUsed="0"/>
-    <w:lsdException w:name="Medium Shading 2 Accent 1" w:semiHidden="0" w:uiPriority="64" w:unhideWhenUsed="0"/>
-    <w:lsdException w:name="Medium List 1 Accent 1" w:semiHidden="0" w:uiPriority="65" w:unhideWhenUsed="0"/>
-    <w:lsdException w:name="Revision" w:unhideWhenUsed="0"/>
-    <w:lsdException w:name="List Paragraph" w:semiHidden="0" w:uiPriority="34" w:unhideWhenUsed="0" w:qFormat="1"/>
-    <w:lsdException w:name="Quote" w:semiHidden="0" w:uiPriority="29" w:unhideWhenUsed="0" w:qFormat="1"/>
-    <w:lsdException w:name="Intense Quote" w:semiHidden="0" w:uiPriority="30" w:unhideWhenUsed="0" w:qFormat="1"/>
-    <w:lsdException w:name="Medium List 2 Accent 1" w:semiHidden="0" w:uiPriority="66" w:unhideWhenUsed="0"/>
-    <w:lsdException w:name="Medium Grid 1 Accent 1" w:semiHidden="0" w:uiPriority="67" w:unhideWhenUsed="0"/>
-    <w:lsdException w:name="Medium Grid 2 Accent 1" w:semiHidden="0" w:uiPriority="68" w:unhideWhenUsed="0"/>
-    <w:lsdException w:name="Medium Grid 3 Accent 1" w:semiHidden="0" w:uiPriority="69" w:unhideWhenUsed="0"/>
-    <w:lsdException w:name="Dark List Accent 1" w:semiHidden="0" w:uiPriority="70" w:unhideWhenUsed="0"/>
-    <w:lsdException w:name="Colorful Shading Accent 1" w:semiHidden="0" w:uiPriority="71" w:unhideWhenUsed="0"/>
-    <w:lsdException w:name="Colorful List Accent 1" w:semiHidden="0" w:uiPriority="72" w:unhideWhenUsed="0"/>
-    <w:lsdException w:name="Colorful Grid Accent 1" w:semiHidden="0" w:uiPriority="73" w:unhideWhenUsed="0"/>
-    <w:lsdException w:name="Light Shading Accent 2" w:semiHidden="0" w:uiPriority="60" w:unhideWhenUsed="0"/>
-    <w:lsdException w:name="Light List Accent 2" w:semiHidden="0" w:uiPriority="61" w:unhideWhenUsed="0"/>
-    <w:lsdException w:name="Light Grid Accent 2" w:semiHidden="0" w:uiPriority="62" w:unhideWhenUsed="0"/>
-    <w:lsdException w:name="Medium Shading 1 Accent 2" w:semiHidden="0" w:uiPriority="63" w:unhideWhenUsed="0"/>
-    <w:lsdException w:name="Medium Shading 2 Accent 2" w:semiHidden="0" w:uiPriority="64" w:unhideWhenUsed="0"/>
-    <w:lsdException w:name="Medium List 1 Accent 2" w:semiHidden="0" w:uiPriority="65" w:unhideWhenUsed="0"/>
-    <w:lsdException w:name="Medium List 2 Accent 2" w:semiHidden="0" w:uiPriority="66" w:unhideWhenUsed="0"/>
-    <w:lsdException w:name="Medium Grid 1 Accent 2" w:semiHidden="0" w:uiPriority="67" w:unhideWhenUsed="0"/>
-    <w:lsdException w:name="Medium Grid 2 Accent 2" w:semiHidden="0" w:uiPriority="68" w:unhideWhenUsed="0"/>
-    <w:lsdException w:name="Medium Grid 3 Accent 2" w:semiHidden="0" w:uiPriority="69" w:unhideWhenUsed="0"/>
-    <w:lsdException w:name="Dark List Accent 2" w:semiHidden="0" w:uiPriority="70" w:unhideWhenUsed="0"/>
-    <w:lsdException w:name="Colorful Shading Accent 2" w:semiHidden="0" w:uiPriority="71" w:unhideWhenUsed="0"/>
-    <w:lsdException w:name="Colorful List Accent 2" w:semiHidden="0" w:uiPriority="72" w:unhideWhenUsed="0"/>
-    <w:lsdException w:name="Colorful Grid Accent 2" w:semiHidden="0" w:uiPriority="73" w:unhideWhenUsed="0"/>
-    <w:lsdException w:name="Light Shading Accent 3" w:semiHidden="0" w:uiPriority="60" w:unhideWhenUsed="0"/>
-    <w:lsdException w:name="Light List Accent 3" w:semiHidden="0" w:uiPriority="61" w:unhideWhenUsed="0"/>
-    <w:lsdException w:name="Light Grid Accent 3" w:semiHidden="0" w:uiPriority="62" w:unhideWhenUsed="0"/>
-    <w:lsdException w:name="Medium Shading 1 Accent 3" w:semiHidden="0" w:uiPriority="63" w:unhideWhenUsed="0"/>
-    <w:lsdException w:name="Medium Shading 2 Accent 3" w:semiHidden="0" w:uiPriority="64" w:unhideWhenUsed="0"/>
-    <w:lsdException w:name="Medium List 1 Accent 3" w:semiHidden="0" w:uiPriority="65" w:unhideWhenUsed="0"/>
-    <w:lsdException w:name="Medium List 2 Accent 3" w:semiHidden="0" w:uiPriority="66" w:unhideWhenUsed="0"/>
-    <w:lsdException w:name="Medium Grid 1 Accent 3" w:semiHidden="0" w:uiPriority="67" w:unhideWhenUsed="0"/>
-    <w:lsdException w:name="Medium Grid 2 Accent 3" w:semiHidden="0" w:uiPriority="68" w:unhideWhenUsed="0"/>
-    <w:lsdException w:name="Medium Grid 3 Accent 3" w:semiHidden="0" w:uiPriority="69" w:unhideWhenUsed="0"/>
-    <w:lsdException w:name="Dark List Accent 3" w:semiHidden="0" w:uiPriority="70" w:unhideWhenUsed="0"/>
-    <w:lsdException w:name="Colorful Shading Accent 3" w:semiHidden="0" w:uiPriority="71" w:unhideWhenUsed="0"/>
-    <w:lsdException w:name="Colorful List Accent 3" w:semiHidden="0" w:uiPriority="72" w:unhideWhenUsed="0"/>
-    <w:lsdException w:name="Colorful Grid Accent 3" w:semiHidden="0" w:uiPriority="73" w:unhideWhenUsed="0"/>
-    <w:lsdException w:name="Light Shading Accent 4" w:semiHidden="0" w:uiPriority="60" w:unhideWhenUsed="0"/>
-    <w:lsdException w:name="Light List Accent 4" w:semiHidden="0" w:uiPriority="61" w:unhideWhenUsed="0"/>
-    <w:lsdException w:name="Light Grid Accent 4" w:semiHidden="0" w:uiPriority="62" w:unhideWhenUsed="0"/>
-    <w:lsdException w:name="Medium Shading 1 Accent 4" w:semiHidden="0" w:uiPriority="63" w:unhideWhenUsed="0"/>
-    <w:lsdException w:name="Medium Shading 2 Accent 4" w:semiHidden="0" w:uiPriority="64" w:unhideWhenUsed="0"/>
-    <w:lsdException w:name="Medium List 1 Accent 4" w:semiHidden="0" w:uiPriority="65" w:unhideWhenUsed="0"/>
-    <w:lsdException w:name="Medium List 2 Accent 4" w:semiHidden="0" w:uiPriority="66" w:unhideWhenUsed="0"/>
-    <w:lsdException w:name="Medium Grid 1 Accent 4" w:semiHidden="0" w:uiPriority="67" w:unhideWhenUsed="0"/>
-    <w:lsdException w:name="Medium Grid 2 Accent 4" w:semiHidden="0" w:uiPriority="68" w:unhideWhenUsed="0"/>
-    <w:lsdException w:name="Medium Grid 3 Accent 4" w:semiHidden="0" w:uiPriority="69" w:unhideWhenUsed="0"/>
-    <w:lsdException w:name="Dark List Accent 4" w:semiHidden="0" w:uiPriority="70" w:unhideWhenUsed="0"/>
-    <w:lsdException w:name="Colorful Shading Accent 4" w:semiHidden="0" w:uiPriority="71" w:unhideWhenUsed="0"/>
-    <w:lsdException w:name="Colorful List Accent 4" w:semiHidden="0" w:uiPriority="72" w:unhideWhenUsed="0"/>
-    <w:lsdException w:name="Colorful Grid Accent 4" w:semiHidden="0" w:uiPriority="73" w:unhideWhenUsed="0"/>
-    <w:lsdException w:name="Light Shading Accent 5" w:semiHidden="0" w:uiPriority="60" w:unhideWhenUsed="0"/>
-    <w:lsdException w:name="Light List Accent 5" w:semiHidden="0" w:uiPriority="61" w:unhideWhenUsed="0"/>
-    <w:lsdException w:name="Light Grid Accent 5" w:semiHidden="0" w:uiPriority="62" w:unhideWhenUsed="0"/>
-    <w:lsdException w:name="Medium Shading 1 Accent 5" w:semiHidden="0" w:uiPriority="63" w:unhideWhenUsed="0"/>
-    <w:lsdException w:name="Medium Shading 2 Accent 5" w:semiHidden="0" w:uiPriority="64" w:unhideWhenUsed="0"/>
-    <w:lsdException w:name="Medium List 1 Accent 5" w:semiHidden="0" w:uiPriority="65" w:unhideWhenUsed="0"/>
-    <w:lsdException w:name="Medium List 2 Accent 5" w:semiHidden="0" w:uiPriority="66" w:unhideWhenUsed="0"/>
-    <w:lsdException w:name="Medium Grid 1 Accent 5" w:semiHidden="0" w:uiPriority="67" w:unhideWhenUsed="0"/>
-    <w:lsdException w:name="Medium Grid 2 Accent 5" w:semiHidden="0" w:uiPriority="68" w:unhideWhenUsed="0"/>
-    <w:lsdException w:name="Medium Grid 3 Accent 5" w:semiHidden="0" w:uiPriority="69" w:unhideWhenUsed="0"/>
-    <w:lsdException w:name="Dark List Accent 5" w:semiHidden="0" w:uiPriority="70" w:unhideWhenUsed="0"/>
-    <w:lsdException w:name="Colorful Shading Accent 5" w:semiHidden="0" w:uiPriority="71" w:unhideWhenUsed="0"/>
-    <w:lsdException w:name="Colorful List Accent 5" w:semiHidden="0" w:uiPriority="72" w:unhideWhenUsed="0"/>
-    <w:lsdException w:name="Colorful Grid Accent 5" w:semiHidden="0" w:uiPriority="73" w:unhideWhenUsed="0"/>
-    <w:lsdException w:name="Light Shading Accent 6" w:semiHidden="0" w:uiPriority="60" w:unhideWhenUsed="0"/>
-    <w:lsdException w:name="Light List Accent 6" w:semiHidden="0" w:uiPriority="61" w:unhideWhenUsed="0"/>
-    <w:lsdException w:name="Light Grid Accent 6" w:semiHidden="0" w:uiPriority="62" w:unhideWhenUsed="0"/>
-    <w:lsdException w:name="Medium Shading 1 Accent 6" w:semiHidden="0" w:uiPriority="63" w:unhideWhenUsed="0"/>
-    <w:lsdException w:name="Medium Shading 2 Accent 6" w:semiHidden="0" w:uiPriority="64" w:unhideWhenUsed="0"/>
-    <w:lsdException w:name="Medium List 1 Accent 6" w:semiHidden="0" w:uiPriority="65" w:unhideWhenUsed="0"/>
-    <w:lsdException w:name="Medium List 2 Accent 6" w:semiHidden="0" w:uiPriority="66" w:unhideWhenUsed="0"/>
-    <w:lsdException w:name="Medium Grid 1 Accent 6" w:semiHidden="0" w:uiPriority="67" w:unhideWhenUsed="0"/>
-    <w:lsdException w:name="Medium Grid 2 Accent 6" w:semiHidden="0" w:uiPriority="68" w:unhideWhenUsed="0"/>
-    <w:lsdException w:name="Medium Grid 3 Accent 6" w:semiHidden="0" w:uiPriority="69" w:unhideWhenUsed="0"/>
-    <w:lsdException w:name="Dark List Accent 6" w:semiHidden="0" w:uiPriority="70" w:unhideWhenUsed="0"/>
-    <w:lsdException w:name="Colorful Shading Accent 6" w:semiHidden="0" w:uiPriority="71" w:unhideWhenUsed="0"/>
-    <w:lsdException w:name="Colorful List Accent 6" w:semiHidden="0" w:uiPriority="72" w:unhideWhenUsed="0"/>
-    <w:lsdException w:name="Colorful Grid Accent 6" w:semiHidden="0" w:uiPriority="73" w:unhideWhenUsed="0"/>
-    <w:lsdException w:name="Subtle Emphasis" w:semiHidden="0" w:uiPriority="19" w:unhideWhenUsed="0" w:qFormat="1"/>
-    <w:lsdException w:name="Intense Emphasis" w:semiHidden="0" w:uiPriority="21" w:unhideWhenUsed="0" w:qFormat="1"/>
-    <w:lsdException w:name="Subtle Reference" w:semiHidden="0" w:uiPriority="31" w:unhideWhenUsed="0" w:qFormat="1"/>
-    <w:lsdException w:name="Intense Reference" w:semiHidden="0" w:uiPriority="32" w:unhideWhenUsed="0" w:qFormat="1"/>
-    <w:lsdException w:name="Book Title" w:semiHidden="0" w:uiPriority="33" w:unhideWhenUsed="0" w:qFormat="1"/>
-    <w:lsdException w:name="Bibliography" w:uiPriority="37"/>
-    <w:lsdException w:name="TOC Heading" w:uiPriority="39" w:qFormat="1"/>
-  </w:latentStyles>
-  <w:style w:type="paragraph" w:default="1" w:styleId="Normal">
-    <w:name w:val="Normal"/>
-    <w:qFormat/>
-  </w:style>
-  <w:style w:type="character" w:default="1" w:styleId="Policepardfaut">
-    <w:name w:val="Default Paragraph Font"/>
-    <w:uiPriority w:val="1"/>
-    <w:semiHidden/>
-    <w:unhideWhenUsed/>
-  </w:style>
-  <w:style w:type="table" w:default="1" w:styleId="TableauNormal">
-    <w:name w:val="Normal Table"/>
-    <w:uiPriority w:val="99"/>
-    <w:semiHidden/>
-    <w:unhideWhenUsed/>
-    <w:tblPr>
-      <w:tblInd w:w="0" w:type="dxa"/>
-      <w:tblCellMar>
-        <w:top w:w="0" w:type="dxa"/>
-        <w:left w:w="108" w:type="dxa"/>
-        <w:bottom w:w="0" w:type="dxa"/>
-        <w:right w:w="108" w:type="dxa"/>
-      </w:tblCellMar>
-    </w:tblPr>
-  </w:style>
-  <w:style w:type="numbering" w:default="1" w:styleId="Aucuneliste">
-    <w:name w:val="No List"/>
-    <w:uiPriority w:val="99"/>
-    <w:semiHidden/>
-    <w:unhideWhenUsed/>
-  </w:style>
-  <w:style w:type="paragraph" w:customStyle="1" w:styleId="9E71F2FD3BC34207A63A0D8D43318D67">
-    <w:name w:val="9E71F2FD3BC34207A63A0D8D43318D67"/>
-    <w:rsid w:val="00750D2F"/>
-  </w:style>
-</w:styles>
-</file>
-
-<file path=word/glossary/webSettings.xml><?xml version="1.0" encoding="utf-8"?>
-<w:webSettings xmlns:mc="http://schemas.openxmlformats.org/markup-compatibility/2006" xmlns:r="http://schemas.openxmlformats.org/officeDocument/2006/relationships" xmlns:w="http://schemas.openxmlformats.org/wordprocessingml/2006/main" xmlns:w14="http://schemas.microsoft.com/office/word/2010/wordml" mc:Ignorable="w14">
-  <w:optimizeForBrowser/>
-  <w:allowPNG/>
-</w:webSettings>
 </file>
 
 <file path=word/theme/theme1.xml><?xml version="1.0" encoding="utf-8"?>
@@ -3804,7 +3081,7 @@
 </file>
 
 <file path=customXml/itemProps1.xml><?xml version="1.0" encoding="utf-8"?>
-<ds:datastoreItem xmlns:ds="http://schemas.openxmlformats.org/officeDocument/2006/customXml" ds:itemID="{815ADC3B-B940-4B34-BDF5-F974BA23227A}">
+<ds:datastoreItem xmlns:ds="http://schemas.openxmlformats.org/officeDocument/2006/customXml" ds:itemID="{81BC1441-AA7A-4542-A092-3F9AE99B60A7}">
   <ds:schemaRefs>
     <ds:schemaRef ds:uri="http://schemas.openxmlformats.org/officeDocument/2006/bibliography"/>
   </ds:schemaRefs>

</xml_diff>

<commit_message>
Dézippage sur dossier par récurrence
</commit_message>
<xml_diff>
--- a/Docs/Documentation du projet.docx
+++ b/Docs/Documentation du projet.docx
@@ -215,17 +215,7 @@
       </w:pPr>
       <w:r>
         <w:rPr/>
-        <w:t>La documentation est conservée dans l’entrepôt de code source du projet. Les liens hypertexte qui sont donnés ci-après permettent de récupérer la version la plus récente de ces documents, par téléchargement à partir de l’entrepôt</w:t>
-      </w:r>
-      <w:r>
-        <w:rPr>
-          <w:rStyle w:val="Ancredenotedebasdepage"/>
-        </w:rPr>
-        <w:footnoteReference w:id="2"/>
-      </w:r>
-      <w:r>
-        <w:rPr/>
-        <w:t xml:space="preserve">. </w:t>
+        <w:t xml:space="preserve">La documentation est conservée dans l’entrepôt de code source du projet. Les liens hypertexte qui sont donnés ci-après permettent de récupérer la version la plus récente de ces documents, par téléchargement à partir de l’entrepôt. </w:t>
       </w:r>
     </w:p>
     <w:p>
@@ -274,69 +264,44 @@
         </w:r>
       </w:hyperlink>
       <w:r>
-        <w:rPr/>
-        <w:t>.</w:t>
-      </w:r>
-    </w:p>
-    <w:p>
-      <w:pPr>
-        <w:pStyle w:val="Normal"/>
-        <w:rPr/>
-      </w:pPr>
-      <w:r>
-        <w:rPr/>
-        <w:t>Un guide plus détaillé, comprenant également des indications méthodologiques sur la réalisation des tests statutaires et réglementaires, est en cours d’achèvement. Il sera disponible en deuxième semaine de décembre 2016.</w:t>
-      </w:r>
-    </w:p>
-    <w:p>
-      <w:pPr>
-        <w:pStyle w:val="Normal"/>
-        <w:rPr/>
-      </w:pPr>
-      <w:r>
-        <w:rPr/>
-      </w:r>
-    </w:p>
-    <w:p>
-      <w:pPr>
-        <w:pStyle w:val="Titre3"/>
-        <w:rPr/>
-      </w:pPr>
-      <w:r>
-        <w:rPr/>
-        <w:t>La documentation à l’attention des techniciens chargés de l’installation de la plateforme logicielle</w:t>
-      </w:r>
-    </w:p>
-    <w:p>
-      <w:pPr>
-        <w:pStyle w:val="Normal"/>
-        <w:rPr/>
-      </w:pPr>
-      <w:r>
-        <w:rPr/>
-        <w:t>Altaïr ne dépend que de logiciels libres. Il est déployé sous le système d’exploitation GNU/Linux. Ces caractéristiques amènent à installer le logiciel en mettant en œuvre une procédure de clonage d’une image qui contient à la fois le système d’exploitation, le logiciel Altaïr et l’ensemble des logiciels libres dont il dépend.</w:t>
-      </w:r>
-    </w:p>
-    <w:p>
-      <w:pPr>
-        <w:pStyle w:val="Normal"/>
-        <w:rPr/>
-      </w:pPr>
-      <w:r>
-        <w:rPr/>
-        <w:t xml:space="preserve">Cette procédure de clonage est détaillée </w:t>
+        <w:rPr>
+          <w:rStyle w:val="LienInternet"/>
+          <w:u w:val="none"/>
+        </w:rPr>
+        <w:t xml:space="preserve"> </w:t>
+      </w:r>
+      <w:r>
+        <w:rPr>
+          <w:rStyle w:val="LienInternet"/>
+          <w:u w:val="none"/>
+        </w:rPr>
+        <w:t xml:space="preserve">(et à ce </w:t>
       </w:r>
       <w:hyperlink r:id="rId4">
         <w:r>
           <w:rPr>
             <w:rStyle w:val="LienInternet"/>
+            <w:u w:val="none"/>
           </w:rPr>
-          <w:t>à ce lien permanent</w:t>
+          <w:t>miroir</w:t>
         </w:r>
       </w:hyperlink>
       <w:r>
-        <w:rPr/>
-        <w:t>.</w:t>
+        <w:rPr>
+          <w:rStyle w:val="LienInternet"/>
+          <w:u w:val="none"/>
+        </w:rPr>
+        <w:t>).</w:t>
+      </w:r>
+    </w:p>
+    <w:p>
+      <w:pPr>
+        <w:pStyle w:val="Normal"/>
+        <w:rPr/>
+      </w:pPr>
+      <w:r>
+        <w:rPr/>
+        <w:t>Les tests constituant le rapport d’analyse sont documentés dans des fiches en lien dans le rapport d’analyse.</w:t>
       </w:r>
     </w:p>
     <w:p>
@@ -355,27 +320,39 @@
       </w:pPr>
       <w:r>
         <w:rPr/>
-        <w:t>La documentation à l’attention des testeurs et développeurs</w:t>
-      </w:r>
-    </w:p>
-    <w:p>
-      <w:pPr>
-        <w:pStyle w:val="Normal"/>
-        <w:rPr/>
-      </w:pPr>
-      <w:r>
-        <w:rPr/>
-        <w:t xml:space="preserve">Comme tout logiciel, Altaïr a vocation à évoluer en fonction des retours d’expérience. </w:t>
-      </w:r>
-    </w:p>
-    <w:p>
-      <w:pPr>
-        <w:pStyle w:val="Normal"/>
-        <w:rPr/>
-      </w:pPr>
-      <w:r>
-        <w:rPr/>
-        <w:t xml:space="preserve">Une notice permettant aux testeurs et développeurs de rapporter précisément les problèmes logiciels (« bogues ») est disponible </w:t>
+        <w:t>La documentation à l’attention des techniciens chargés de l’installation de la plateforme logicielle</w:t>
+      </w:r>
+    </w:p>
+    <w:p>
+      <w:pPr>
+        <w:pStyle w:val="Normal"/>
+        <w:rPr/>
+      </w:pPr>
+      <w:r>
+        <w:rPr/>
+        <w:t xml:space="preserve">Altaïr ne dépend que de logiciels libres. Il est déployé sous le système d’exploitation GNU/Linux. Ces caractéristiques amènent à installer le logiciel en mettant en œuvre une procédure de clonage d’une image </w:t>
+      </w:r>
+      <w:r>
+        <w:rPr/>
+        <w:t>système. L</w:t>
+      </w:r>
+      <w:r>
+        <w:rPr/>
+        <w:t xml:space="preserve">e logiciel Altaïr </w:t>
+      </w:r>
+      <w:r>
+        <w:rPr/>
+        <w:t>est automatiquement importé et installé à la première connexion internet en quelques minutes.</w:t>
+      </w:r>
+    </w:p>
+    <w:p>
+      <w:pPr>
+        <w:pStyle w:val="Normal"/>
+        <w:rPr/>
+      </w:pPr>
+      <w:r>
+        <w:rPr/>
+        <w:t xml:space="preserve">Cette procédure de clonage est détaillée </w:t>
       </w:r>
       <w:hyperlink r:id="rId5">
         <w:r>
@@ -397,7 +374,36 @@
       </w:pPr>
       <w:r>
         <w:rPr/>
-        <w:t xml:space="preserve">Le logiciel étant entièrement développé au sein des juridictions financières, son code source est accessible </w:t>
+      </w:r>
+    </w:p>
+    <w:p>
+      <w:pPr>
+        <w:pStyle w:val="Titre3"/>
+        <w:rPr/>
+      </w:pPr>
+      <w:r>
+        <w:rPr/>
+        <w:t>La documentation à l’attention des testeurs et développeurs</w:t>
+      </w:r>
+    </w:p>
+    <w:p>
+      <w:pPr>
+        <w:pStyle w:val="Normal"/>
+        <w:rPr/>
+      </w:pPr>
+      <w:r>
+        <w:rPr/>
+        <w:t xml:space="preserve">Comme tout logiciel, Altaïr a vocation à évoluer en fonction des retours d’expérience. </w:t>
+      </w:r>
+    </w:p>
+    <w:p>
+      <w:pPr>
+        <w:pStyle w:val="Normal"/>
+        <w:rPr/>
+      </w:pPr>
+      <w:r>
+        <w:rPr/>
+        <w:t xml:space="preserve">Une notice permettant aux testeurs et développeurs de rapporter précisément les problèmes logiciels (« bogues ») est disponible </w:t>
       </w:r>
       <w:hyperlink r:id="rId6">
         <w:r>
@@ -419,17 +425,7 @@
       </w:pPr>
       <w:r>
         <w:rPr/>
-        <w:t xml:space="preserve">La disponibilité du code permettra aux testeurs de modifier certains paramètres afin d’adapter au mieux la réponse du logiciel aux situations de test. </w:t>
-      </w:r>
-    </w:p>
-    <w:p>
-      <w:pPr>
-        <w:pStyle w:val="Normal"/>
-        <w:rPr/>
-      </w:pPr>
-      <w:r>
-        <w:rPr/>
-        <w:t xml:space="preserve">L’utilisation d’un logiciel de gestion de code source permet aux développeurs d’accéder aisément au code source et de le modifier en préservant l’historique des modifications. Une notice relative à l’accès à l’entrepôt de code source et à son clonage est disponible </w:t>
+        <w:t xml:space="preserve">Le logiciel étant entièrement développé au sein des juridictions financières, son code source est accessible </w:t>
       </w:r>
       <w:hyperlink r:id="rId7">
         <w:r>
@@ -447,6 +443,38 @@
     <w:p>
       <w:pPr>
         <w:pStyle w:val="Normal"/>
+        <w:rPr/>
+      </w:pPr>
+      <w:r>
+        <w:rPr/>
+        <w:t xml:space="preserve">La disponibilité du code permettra aux testeurs de modifier certains paramètres afin d’adapter au mieux la réponse du logiciel aux situations de test. </w:t>
+      </w:r>
+    </w:p>
+    <w:p>
+      <w:pPr>
+        <w:pStyle w:val="Normal"/>
+        <w:rPr/>
+      </w:pPr>
+      <w:r>
+        <w:rPr/>
+        <w:t xml:space="preserve">L’utilisation d’un logiciel de gestion de code source permet aux développeurs d’accéder aisément au code source et de le modifier en préservant l’historique des modifications. Une notice relative à l’accès à l’entrepôt de code source et à son clonage est disponible </w:t>
+      </w:r>
+      <w:hyperlink r:id="rId8">
+        <w:r>
+          <w:rPr>
+            <w:rStyle w:val="LienInternet"/>
+          </w:rPr>
+          <w:t>à ce lien permanent</w:t>
+        </w:r>
+      </w:hyperlink>
+      <w:r>
+        <w:rPr/>
+        <w:t>.</w:t>
+      </w:r>
+    </w:p>
+    <w:p>
+      <w:pPr>
+        <w:pStyle w:val="Normal"/>
         <w:spacing w:lineRule="auto" w:line="276" w:before="0" w:after="200"/>
         <w:jc w:val="left"/>
         <w:rPr/>
@@ -495,7 +523,7 @@
         <w:rPr/>
         <w:t xml:space="preserve">La documentation à l’attention des équipes de contrôle comprend également une annexe technique relative au calcul statistique des emplois exprimés en EQTP  (équivalents temps pleins travaillés). </w:t>
       </w:r>
-      <w:hyperlink r:id="rId8">
+      <w:hyperlink r:id="rId9">
         <w:r>
           <w:rPr>
             <w:rStyle w:val="LienInternet"/>
@@ -540,7 +568,7 @@
         <w:rPr/>
         <w:t xml:space="preserve">une </w:t>
       </w:r>
-      <w:hyperlink r:id="rId9">
+      <w:hyperlink r:id="rId10">
         <w:r>
           <w:rPr>
             <w:rStyle w:val="LienInternet"/>
@@ -566,7 +594,7 @@
         <w:rPr/>
         <w:t xml:space="preserve">une </w:t>
       </w:r>
-      <w:hyperlink r:id="rId10">
+      <w:hyperlink r:id="rId11">
         <w:r>
           <w:rPr>
             <w:rStyle w:val="LienInternet"/>
@@ -596,7 +624,7 @@
     <w:p>
       <w:pPr>
         <w:pStyle w:val="ListParagraph"/>
-        <w:ind w:left="1080" w:hanging="0"/>
+        <w:ind w:left="1080" w:right="0" w:hanging="0"/>
         <w:rPr/>
       </w:pPr>
       <w:r>
@@ -607,7 +635,7 @@
     <w:p>
       <w:pPr>
         <w:pStyle w:val="ListParagraph"/>
-        <w:ind w:left="1080" w:hanging="0"/>
+        <w:ind w:left="1080" w:right="0" w:hanging="0"/>
         <w:rPr/>
       </w:pPr>
       <w:r>
@@ -618,20 +646,22 @@
     <w:p>
       <w:pPr>
         <w:pStyle w:val="ListParagraph"/>
-        <w:ind w:left="1080" w:hanging="0"/>
+        <w:ind w:left="1080" w:right="0" w:hanging="0"/>
         <w:rPr/>
       </w:pPr>
       <w:r>
         <w:rPr/>
         <w:t xml:space="preserve">Elle est disponible </w:t>
       </w:r>
-      <w:hyperlink r:id="rId11">
+      <w:hyperlink r:id="rId12">
         <w:r>
           <w:rPr>
             <w:rStyle w:val="LienInternet"/>
           </w:rPr>
           <w:t>à ce lien perma</w:t>
         </w:r>
+      </w:hyperlink>
+      <w:hyperlink r:id="rId13">
         <w:bookmarkStart w:id="0" w:name="_GoBack1"/>
         <w:bookmarkEnd w:id="0"/>
         <w:r>
@@ -665,10 +695,7 @@
       </w:r>
     </w:p>
     <w:sectPr>
-      <w:footerReference w:type="default" r:id="rId12"/>
-      <w:footnotePr>
-        <w:numFmt w:val="decimal"/>
-      </w:footnotePr>
+      <w:footerReference w:type="default" r:id="rId14"/>
       <w:type w:val="nextPage"/>
       <w:pgSz w:orient="landscape" w:w="16838" w:h="11906"/>
       <w:pgMar w:left="1418" w:right="1418" w:header="0" w:top="1418" w:footer="709" w:bottom="1418" w:gutter="0"/>
@@ -683,40 +710,33 @@
 
 <file path=word/footer1.xml><?xml version="1.0" encoding="utf-8"?>
 <w:ftr xmlns:o="urn:schemas-microsoft-com:office:office" xmlns:r="http://schemas.openxmlformats.org/officeDocument/2006/relationships" xmlns:v="urn:schemas-microsoft-com:vml" xmlns:w="http://schemas.openxmlformats.org/wordprocessingml/2006/main" xmlns:w10="urn:schemas-microsoft-com:office:word" xmlns:wp="http://schemas.openxmlformats.org/drawingml/2006/wordprocessingDrawing" xmlns:wps="http://schemas.microsoft.com/office/word/2010/wordprocessingShape" xmlns:wpg="http://schemas.microsoft.com/office/word/2010/wordprocessingGroup" xmlns:mc="http://schemas.openxmlformats.org/markup-compatibility/2006" xmlns:wp14="http://schemas.microsoft.com/office/word/2010/wordprocessingDrawing" xmlns:w14="http://schemas.microsoft.com/office/word/2010/wordml" mc:Ignorable="w14 wp14">
-  <w:sdt>
-    <w:sdtPr>
-      <w:docPartObj>
-        <w:docPartGallery w:val="Page Numbers (Bottom of Page)"/>
-        <w:docPartUnique w:val="true"/>
-      </w:docPartObj>
-      <w:id w:val="2046956258"/>
-    </w:sdtPr>
-    <w:sdtContent>
-      <w:p>
-        <w:pPr>
-          <w:pStyle w:val="Pieddepage"/>
-          <w:jc w:val="right"/>
-          <w:rPr/>
-        </w:pPr>
-        <w:r>
-          <w:rPr/>
-          <w:fldChar w:fldCharType="begin"/>
-        </w:r>
-        <w:r>
-          <w:instrText> PAGE </w:instrText>
-        </w:r>
-        <w:r>
-          <w:fldChar w:fldCharType="separate"/>
-        </w:r>
-        <w:r>
-          <w:t>3</w:t>
-        </w:r>
-        <w:r>
-          <w:fldChar w:fldCharType="end"/>
-        </w:r>
-      </w:p>
-    </w:sdtContent>
-  </w:sdt>
+  <w:p>
+    <w:pPr>
+      <w:pStyle w:val="Pieddepage"/>
+      <w:jc w:val="right"/>
+      <w:rPr/>
+    </w:pPr>
+    <w:r>
+      <w:rPr/>
+      <w:fldChar w:fldCharType="begin"/>
+    </w:r>
+    <w:r>
+      <w:rPr/>
+      <w:instrText> PAGE </w:instrText>
+    </w:r>
+    <w:r>
+      <w:rPr/>
+      <w:fldChar w:fldCharType="separate"/>
+    </w:r>
+    <w:r>
+      <w:rPr/>
+      <w:t>3</w:t>
+    </w:r>
+    <w:r>
+      <w:rPr/>
+      <w:fldChar w:fldCharType="end"/>
+    </w:r>
+  </w:p>
   <w:p>
     <w:pPr>
       <w:pStyle w:val="Pieddepage"/>
@@ -724,7 +744,27 @@
     </w:pPr>
     <w:r>
       <w:rPr/>
-      <w:t>Fabrice Nicol  Groupe RH  version 1.0 du 8 novembre 2016</w:t>
+      <w:t>Fabrice Nicol  version 1.</w:t>
+    </w:r>
+    <w:r>
+      <w:rPr/>
+      <w:t>1</w:t>
+    </w:r>
+    <w:r>
+      <w:rPr/>
+      <w:t xml:space="preserve"> du 8 </w:t>
+    </w:r>
+    <w:r>
+      <w:rPr/>
+      <w:t>septembre</w:t>
+    </w:r>
+    <w:r>
+      <w:rPr/>
+      <w:t xml:space="preserve"> 201</w:t>
+    </w:r>
+    <w:r>
+      <w:rPr/>
+      <w:t>8</w:t>
     </w:r>
   </w:p>
   <w:p>
@@ -732,6 +772,8 @@
       <w:pStyle w:val="Pieddepage"/>
       <w:tabs>
         <w:tab w:val="left" w:pos="1020" w:leader="none"/>
+        <w:tab w:val="center" w:pos="4536" w:leader="none"/>
+        <w:tab w:val="right" w:pos="9072" w:leader="none"/>
       </w:tabs>
       <w:rPr/>
     </w:pPr>
@@ -742,48 +784,6 @@
 </w:ftr>
 </file>
 
-<file path=word/footnotes.xml><?xml version="1.0" encoding="utf-8"?>
-<w:footnotes xmlns:o="urn:schemas-microsoft-com:office:office" xmlns:r="http://schemas.openxmlformats.org/officeDocument/2006/relationships" xmlns:v="urn:schemas-microsoft-com:vml" xmlns:w="http://schemas.openxmlformats.org/wordprocessingml/2006/main" xmlns:w10="urn:schemas-microsoft-com:office:word" xmlns:wp="http://schemas.openxmlformats.org/drawingml/2006/wordprocessingDrawing" xmlns:wps="http://schemas.microsoft.com/office/word/2010/wordprocessingShape" xmlns:wpg="http://schemas.microsoft.com/office/word/2010/wordprocessingGroup" xmlns:mc="http://schemas.openxmlformats.org/markup-compatibility/2006" xmlns:wp14="http://schemas.microsoft.com/office/word/2010/wordprocessingDrawing" xmlns:w14="http://schemas.microsoft.com/office/word/2010/wordml" mc:Ignorable="w14 wp14">
-  <w:footnote w:id="0" w:type="separator">
-    <w:p>
-      <w:r>
-        <w:separator/>
-      </w:r>
-    </w:p>
-  </w:footnote>
-  <w:footnote w:id="1" w:type="continuationSeparator">
-    <w:p>
-      <w:r>
-        <w:continuationSeparator/>
-      </w:r>
-    </w:p>
-  </w:footnote>
-  <w:footnote w:id="2">
-    <w:p>
-      <w:pPr>
-        <w:pStyle w:val="Footnotetext"/>
-        <w:rPr/>
-      </w:pPr>
-      <w:r>
-        <w:rPr>
-          <w:rStyle w:val="Footnotereference"/>
-        </w:rPr>
-        <w:footnoteRef/>
-        <w:tab/>
-      </w:r>
-      <w:r>
-        <w:rPr/>
-        <w:t xml:space="preserve"> </w:t>
-      </w:r>
-      <w:r>
-        <w:rPr/>
-        <w:t>L’accès au réseau des juridictions financières est requis pour ce téléchargement.</w:t>
-      </w:r>
-    </w:p>
-  </w:footnote>
-</w:footnotes>
-</file>
-
 <file path=word/numbering.xml><?xml version="1.0" encoding="utf-8"?>
 <w:numbering xmlns:w="http://schemas.openxmlformats.org/wordprocessingml/2006/main" xmlns:o="urn:schemas-microsoft-com:office:office" xmlns:r="http://schemas.openxmlformats.org/officeDocument/2006/relationships" xmlns:v="urn:schemas-microsoft-com:vml">
   <w:abstractNum w:abstractNumId="1">
@@ -972,6 +972,7 @@
       </w:pPr>
       <w:rPr>
         <w:rFonts w:ascii="Symbol" w:hAnsi="Symbol" w:cs="Symbol" w:hint="default"/>
+        <w:rFonts w:cs="Symbol"/>
       </w:rPr>
     </w:lvl>
     <w:lvl w:ilvl="1">
@@ -997,6 +998,7 @@
       </w:pPr>
       <w:rPr>
         <w:rFonts w:ascii="Wingdings" w:hAnsi="Wingdings" w:cs="Wingdings" w:hint="default"/>
+        <w:rFonts w:cs="Wingdings"/>
       </w:rPr>
     </w:lvl>
     <w:lvl w:ilvl="3">
@@ -1009,6 +1011,7 @@
       </w:pPr>
       <w:rPr>
         <w:rFonts w:ascii="Symbol" w:hAnsi="Symbol" w:cs="Symbol" w:hint="default"/>
+        <w:rFonts w:cs="Symbol"/>
       </w:rPr>
     </w:lvl>
     <w:lvl w:ilvl="4">
@@ -1034,6 +1037,7 @@
       </w:pPr>
       <w:rPr>
         <w:rFonts w:ascii="Wingdings" w:hAnsi="Wingdings" w:cs="Wingdings" w:hint="default"/>
+        <w:rFonts w:cs="Wingdings"/>
       </w:rPr>
     </w:lvl>
     <w:lvl w:ilvl="6">
@@ -1046,6 +1050,7 @@
       </w:pPr>
       <w:rPr>
         <w:rFonts w:ascii="Symbol" w:hAnsi="Symbol" w:cs="Symbol" w:hint="default"/>
+        <w:rFonts w:cs="Symbol"/>
       </w:rPr>
     </w:lvl>
     <w:lvl w:ilvl="7">
@@ -1071,6 +1076,7 @@
       </w:pPr>
       <w:rPr>
         <w:rFonts w:ascii="Wingdings" w:hAnsi="Wingdings" w:cs="Wingdings" w:hint="default"/>
+        <w:rFonts w:cs="Wingdings"/>
       </w:rPr>
     </w:lvl>
   </w:abstractNum>
@@ -1107,6 +1113,7 @@
       </w:pPr>
       <w:rPr>
         <w:rFonts w:ascii="Wingdings" w:hAnsi="Wingdings" w:cs="Wingdings" w:hint="default"/>
+        <w:rFonts w:cs="Wingdings"/>
       </w:rPr>
     </w:lvl>
     <w:lvl w:ilvl="3">
@@ -1119,6 +1126,7 @@
       </w:pPr>
       <w:rPr>
         <w:rFonts w:ascii="Symbol" w:hAnsi="Symbol" w:cs="Symbol" w:hint="default"/>
+        <w:rFonts w:cs="Symbol"/>
       </w:rPr>
     </w:lvl>
     <w:lvl w:ilvl="4">
@@ -1144,6 +1152,7 @@
       </w:pPr>
       <w:rPr>
         <w:rFonts w:ascii="Wingdings" w:hAnsi="Wingdings" w:cs="Wingdings" w:hint="default"/>
+        <w:rFonts w:cs="Wingdings"/>
       </w:rPr>
     </w:lvl>
     <w:lvl w:ilvl="6">
@@ -1156,6 +1165,7 @@
       </w:pPr>
       <w:rPr>
         <w:rFonts w:ascii="Symbol" w:hAnsi="Symbol" w:cs="Symbol" w:hint="default"/>
+        <w:rFonts w:cs="Symbol"/>
       </w:rPr>
     </w:lvl>
     <w:lvl w:ilvl="7">
@@ -1181,6 +1191,7 @@
       </w:pPr>
       <w:rPr>
         <w:rFonts w:ascii="Wingdings" w:hAnsi="Wingdings" w:cs="Wingdings" w:hint="default"/>
+        <w:rFonts w:cs="Wingdings"/>
       </w:rPr>
     </w:lvl>
   </w:abstractNum>
@@ -1204,8 +1215,7 @@
   <w:docDefaults>
     <w:rPrDefault>
       <w:rPr>
-        <w:rFonts w:ascii="Calibri" w:hAnsi="Calibri" w:eastAsia="Calibri" w:cs="" w:asciiTheme="minorHAnsi" w:cstheme="minorBidi" w:eastAsiaTheme="minorHAnsi" w:hAnsiTheme="minorHAnsi"/>
-        <w:sz w:val="22"/>
+        <w:rFonts w:ascii="Calibri" w:hAnsi="Calibri" w:eastAsia="Calibri" w:cs="DejaVu Sans"/>
         <w:szCs w:val="22"/>
         <w:lang w:val="fr-FR" w:eastAsia="en-US" w:bidi="ar-SA"/>
       </w:rPr>
@@ -1214,391 +1224,20 @@
       <w:pPr/>
     </w:pPrDefault>
   </w:docDefaults>
-  <w:latentStyles w:defLockedState="0" w:defUIPriority="99" w:defSemiHidden="0" w:defUnhideWhenUsed="0" w:defQFormat="0" w:count="371">
-    <w:lsdException w:name="Normal" w:uiPriority="0" w:qFormat="1"/>
-    <w:lsdException w:name="heading 1" w:uiPriority="9" w:qFormat="1"/>
-    <w:lsdException w:name="heading 2" w:uiPriority="9" w:semiHidden="1" w:unhideWhenUsed="1" w:qFormat="1"/>
-    <w:lsdException w:name="heading 3" w:uiPriority="9" w:semiHidden="1" w:unhideWhenUsed="1" w:qFormat="1"/>
-    <w:lsdException w:name="heading 4" w:uiPriority="9" w:semiHidden="1" w:unhideWhenUsed="1" w:qFormat="1"/>
-    <w:lsdException w:name="heading 5" w:uiPriority="9" w:semiHidden="1" w:unhideWhenUsed="1" w:qFormat="1"/>
-    <w:lsdException w:name="heading 6" w:uiPriority="9" w:semiHidden="1" w:unhideWhenUsed="1" w:qFormat="1"/>
-    <w:lsdException w:name="heading 7" w:uiPriority="9" w:semiHidden="1" w:unhideWhenUsed="1" w:qFormat="1"/>
-    <w:lsdException w:name="heading 8" w:uiPriority="9" w:semiHidden="1" w:unhideWhenUsed="1" w:qFormat="1"/>
-    <w:lsdException w:name="heading 9" w:uiPriority="9" w:semiHidden="1" w:unhideWhenUsed="1" w:qFormat="1"/>
-    <w:lsdException w:name="index 1" w:semiHidden="1" w:unhideWhenUsed="1"/>
-    <w:lsdException w:name="index 2" w:semiHidden="1" w:unhideWhenUsed="1"/>
-    <w:lsdException w:name="index 3" w:semiHidden="1" w:unhideWhenUsed="1"/>
-    <w:lsdException w:name="index 4" w:semiHidden="1" w:unhideWhenUsed="1"/>
-    <w:lsdException w:name="index 5" w:semiHidden="1" w:unhideWhenUsed="1"/>
-    <w:lsdException w:name="index 6" w:semiHidden="1" w:unhideWhenUsed="1"/>
-    <w:lsdException w:name="index 7" w:semiHidden="1" w:unhideWhenUsed="1"/>
-    <w:lsdException w:name="index 8" w:semiHidden="1" w:unhideWhenUsed="1"/>
-    <w:lsdException w:name="index 9" w:semiHidden="1" w:unhideWhenUsed="1"/>
-    <w:lsdException w:name="toc 1" w:uiPriority="39" w:semiHidden="1" w:unhideWhenUsed="1"/>
-    <w:lsdException w:name="toc 2" w:uiPriority="39" w:semiHidden="1" w:unhideWhenUsed="1"/>
-    <w:lsdException w:name="toc 3" w:uiPriority="39" w:semiHidden="1" w:unhideWhenUsed="1"/>
-    <w:lsdException w:name="toc 4" w:uiPriority="39" w:semiHidden="1" w:unhideWhenUsed="1"/>
-    <w:lsdException w:name="toc 5" w:uiPriority="39" w:semiHidden="1" w:unhideWhenUsed="1"/>
-    <w:lsdException w:name="toc 6" w:uiPriority="39" w:semiHidden="1" w:unhideWhenUsed="1"/>
-    <w:lsdException w:name="toc 7" w:uiPriority="39" w:semiHidden="1" w:unhideWhenUsed="1"/>
-    <w:lsdException w:name="toc 8" w:uiPriority="39" w:semiHidden="1" w:unhideWhenUsed="1"/>
-    <w:lsdException w:name="toc 9" w:uiPriority="39" w:semiHidden="1" w:unhideWhenUsed="1"/>
-    <w:lsdException w:name="Normal Indent" w:semiHidden="1" w:unhideWhenUsed="1"/>
-    <w:lsdException w:name="footnote text" w:semiHidden="1" w:unhideWhenUsed="1"/>
-    <w:lsdException w:name="annotation text" w:semiHidden="1" w:unhideWhenUsed="1"/>
-    <w:lsdException w:name="header" w:semiHidden="1" w:unhideWhenUsed="1"/>
-    <w:lsdException w:name="footer" w:semiHidden="1" w:unhideWhenUsed="1"/>
-    <w:lsdException w:name="index heading" w:semiHidden="1" w:unhideWhenUsed="1"/>
-    <w:lsdException w:name="caption" w:uiPriority="35" w:semiHidden="1" w:unhideWhenUsed="1" w:qFormat="1"/>
-    <w:lsdException w:name="table of figures" w:semiHidden="1" w:unhideWhenUsed="1"/>
-    <w:lsdException w:name="envelope address" w:semiHidden="1" w:unhideWhenUsed="1"/>
-    <w:lsdException w:name="envelope return" w:semiHidden="1" w:unhideWhenUsed="1"/>
-    <w:lsdException w:name="footnote reference" w:semiHidden="1" w:unhideWhenUsed="1"/>
-    <w:lsdException w:name="annotation reference" w:semiHidden="1" w:unhideWhenUsed="1"/>
-    <w:lsdException w:name="line number" w:semiHidden="1" w:unhideWhenUsed="1"/>
-    <w:lsdException w:name="page number" w:semiHidden="1" w:unhideWhenUsed="1"/>
-    <w:lsdException w:name="endnote reference" w:semiHidden="1" w:unhideWhenUsed="1"/>
-    <w:lsdException w:name="endnote text" w:semiHidden="1" w:unhideWhenUsed="1"/>
-    <w:lsdException w:name="table of authorities" w:semiHidden="1" w:unhideWhenUsed="1"/>
-    <w:lsdException w:name="macro" w:semiHidden="1" w:unhideWhenUsed="1"/>
-    <w:lsdException w:name="toa heading" w:semiHidden="1" w:unhideWhenUsed="1"/>
-    <w:lsdException w:name="List" w:semiHidden="1" w:unhideWhenUsed="1"/>
-    <w:lsdException w:name="List Bullet" w:semiHidden="1" w:unhideWhenUsed="1"/>
-    <w:lsdException w:name="List Number" w:semiHidden="1" w:unhideWhenUsed="1"/>
-    <w:lsdException w:name="List 2" w:semiHidden="1" w:unhideWhenUsed="1"/>
-    <w:lsdException w:name="List 3" w:semiHidden="1" w:unhideWhenUsed="1"/>
-    <w:lsdException w:name="List 4" w:semiHidden="1" w:unhideWhenUsed="1"/>
-    <w:lsdException w:name="List 5" w:semiHidden="1" w:unhideWhenUsed="1"/>
-    <w:lsdException w:name="List Bullet 2" w:semiHidden="1" w:unhideWhenUsed="1"/>
-    <w:lsdException w:name="List Bullet 3" w:semiHidden="1" w:unhideWhenUsed="1"/>
-    <w:lsdException w:name="List Bullet 4" w:semiHidden="1" w:unhideWhenUsed="1"/>
-    <w:lsdException w:name="List Bullet 5" w:semiHidden="1" w:unhideWhenUsed="1"/>
-    <w:lsdException w:name="List Number 2" w:semiHidden="1" w:unhideWhenUsed="1"/>
-    <w:lsdException w:name="List Number 3" w:semiHidden="1" w:unhideWhenUsed="1"/>
-    <w:lsdException w:name="List Number 4" w:semiHidden="1" w:unhideWhenUsed="1"/>
-    <w:lsdException w:name="List Number 5" w:semiHidden="1" w:unhideWhenUsed="1"/>
-    <w:lsdException w:name="Title" w:uiPriority="10" w:qFormat="1"/>
-    <w:lsdException w:name="Closing" w:semiHidden="1" w:unhideWhenUsed="1"/>
-    <w:lsdException w:name="Signature" w:semiHidden="1" w:unhideWhenUsed="1"/>
-    <w:lsdException w:name="Default Paragraph Font" w:uiPriority="1" w:semiHidden="1" w:unhideWhenUsed="1"/>
-    <w:lsdException w:name="Body Text" w:semiHidden="1" w:unhideWhenUsed="1"/>
-    <w:lsdException w:name="Body Text Indent" w:semiHidden="1" w:unhideWhenUsed="1"/>
-    <w:lsdException w:name="List Continue" w:semiHidden="1" w:unhideWhenUsed="1"/>
-    <w:lsdException w:name="List Continue 2" w:semiHidden="1" w:unhideWhenUsed="1"/>
-    <w:lsdException w:name="List Continue 3" w:semiHidden="1" w:unhideWhenUsed="1"/>
-    <w:lsdException w:name="List Continue 4" w:semiHidden="1" w:unhideWhenUsed="1"/>
-    <w:lsdException w:name="List Continue 5" w:semiHidden="1" w:unhideWhenUsed="1"/>
-    <w:lsdException w:name="Message Header" w:semiHidden="1" w:unhideWhenUsed="1"/>
-    <w:lsdException w:name="Subtitle" w:uiPriority="11" w:qFormat="1"/>
-    <w:lsdException w:name="Salutation" w:semiHidden="1" w:unhideWhenUsed="1"/>
-    <w:lsdException w:name="Date" w:semiHidden="1" w:unhideWhenUsed="1"/>
-    <w:lsdException w:name="Body Text First Indent" w:semiHidden="1" w:unhideWhenUsed="1"/>
-    <w:lsdException w:name="Body Text First Indent 2" w:semiHidden="1" w:unhideWhenUsed="1"/>
-    <w:lsdException w:name="Note Heading" w:semiHidden="1" w:unhideWhenUsed="1"/>
-    <w:lsdException w:name="Body Text 2" w:semiHidden="1" w:unhideWhenUsed="1"/>
-    <w:lsdException w:name="Body Text 3" w:semiHidden="1" w:unhideWhenUsed="1"/>
-    <w:lsdException w:name="Body Text Indent 2" w:semiHidden="1" w:unhideWhenUsed="1"/>
-    <w:lsdException w:name="Body Text Indent 3" w:semiHidden="1" w:unhideWhenUsed="1"/>
-    <w:lsdException w:name="Block Text" w:semiHidden="1" w:unhideWhenUsed="1"/>
-    <w:lsdException w:name="Hyperlink" w:semiHidden="1" w:unhideWhenUsed="1"/>
-    <w:lsdException w:name="FollowedHyperlink" w:semiHidden="1" w:unhideWhenUsed="1"/>
-    <w:lsdException w:name="Strong" w:uiPriority="22" w:qFormat="1"/>
-    <w:lsdException w:name="Emphasis" w:uiPriority="20" w:qFormat="1"/>
-    <w:lsdException w:name="Document Map" w:semiHidden="1" w:unhideWhenUsed="1"/>
-    <w:lsdException w:name="Plain Text" w:semiHidden="1" w:unhideWhenUsed="1"/>
-    <w:lsdException w:name="E-mail Signature" w:semiHidden="1" w:unhideWhenUsed="1"/>
-    <w:lsdException w:name="HTML Top of Form" w:semiHidden="1" w:unhideWhenUsed="1"/>
-    <w:lsdException w:name="HTML Bottom of Form" w:semiHidden="1" w:unhideWhenUsed="1"/>
-    <w:lsdException w:name="Normal (Web)" w:semiHidden="1" w:unhideWhenUsed="1"/>
-    <w:lsdException w:name="HTML Acronym" w:semiHidden="1" w:unhideWhenUsed="1"/>
-    <w:lsdException w:name="HTML Address" w:semiHidden="1" w:unhideWhenUsed="1"/>
-    <w:lsdException w:name="HTML Cite" w:semiHidden="1" w:unhideWhenUsed="1"/>
-    <w:lsdException w:name="HTML Code" w:semiHidden="1" w:unhideWhenUsed="1"/>
-    <w:lsdException w:name="HTML Definition" w:semiHidden="1" w:unhideWhenUsed="1"/>
-    <w:lsdException w:name="HTML Keyboard" w:semiHidden="1" w:unhideWhenUsed="1"/>
-    <w:lsdException w:name="HTML Preformatted" w:semiHidden="1" w:unhideWhenUsed="1"/>
-    <w:lsdException w:name="HTML Sample" w:semiHidden="1" w:unhideWhenUsed="1"/>
-    <w:lsdException w:name="HTML Typewriter" w:semiHidden="1" w:unhideWhenUsed="1"/>
-    <w:lsdException w:name="HTML Variable" w:semiHidden="1" w:unhideWhenUsed="1"/>
-    <w:lsdException w:name="Normal Table" w:semiHidden="1" w:unhideWhenUsed="1"/>
-    <w:lsdException w:name="annotation subject" w:semiHidden="1" w:unhideWhenUsed="1"/>
-    <w:lsdException w:name="No List" w:semiHidden="1" w:unhideWhenUsed="1"/>
-    <w:lsdException w:name="Outline List 1" w:semiHidden="1" w:unhideWhenUsed="1"/>
-    <w:lsdException w:name="Outline List 2" w:semiHidden="1" w:unhideWhenUsed="1"/>
-    <w:lsdException w:name="Outline List 3" w:semiHidden="1" w:unhideWhenUsed="1"/>
-    <w:lsdException w:name="Table Simple 1" w:semiHidden="1" w:unhideWhenUsed="1"/>
-    <w:lsdException w:name="Table Simple 2" w:semiHidden="1" w:unhideWhenUsed="1"/>
-    <w:lsdException w:name="Table Simple 3" w:semiHidden="1" w:unhideWhenUsed="1"/>
-    <w:lsdException w:name="Table Classic 1" w:semiHidden="1" w:unhideWhenUsed="1"/>
-    <w:lsdException w:name="Table Classic 2" w:semiHidden="1" w:unhideWhenUsed="1"/>
-    <w:lsdException w:name="Table Classic 3" w:semiHidden="1" w:unhideWhenUsed="1"/>
-    <w:lsdException w:name="Table Classic 4" w:semiHidden="1" w:unhideWhenUsed="1"/>
-    <w:lsdException w:name="Table Colorful 1" w:semiHidden="1" w:unhideWhenUsed="1"/>
-    <w:lsdException w:name="Table Colorful 2" w:semiHidden="1" w:unhideWhenUsed="1"/>
-    <w:lsdException w:name="Table Colorful 3" w:semiHidden="1" w:unhideWhenUsed="1"/>
-    <w:lsdException w:name="Table Columns 1" w:semiHidden="1" w:unhideWhenUsed="1"/>
-    <w:lsdException w:name="Table Columns 2" w:semiHidden="1" w:unhideWhenUsed="1"/>
-    <w:lsdException w:name="Table Columns 3" w:semiHidden="1" w:unhideWhenUsed="1"/>
-    <w:lsdException w:name="Table Columns 4" w:semiHidden="1" w:unhideWhenUsed="1"/>
-    <w:lsdException w:name="Table Columns 5" w:semiHidden="1" w:unhideWhenUsed="1"/>
-    <w:lsdException w:name="Table Grid 1" w:semiHidden="1" w:unhideWhenUsed="1"/>
-    <w:lsdException w:name="Table Grid 2" w:semiHidden="1" w:unhideWhenUsed="1"/>
-    <w:lsdException w:name="Table Grid 3" w:semiHidden="1" w:unhideWhenUsed="1"/>
-    <w:lsdException w:name="Table Grid 4" w:semiHidden="1" w:unhideWhenUsed="1"/>
-    <w:lsdException w:name="Table Grid 5" w:semiHidden="1" w:unhideWhenUsed="1"/>
-    <w:lsdException w:name="Table Grid 6" w:semiHidden="1" w:unhideWhenUsed="1"/>
-    <w:lsdException w:name="Table Grid 7" w:semiHidden="1" w:unhideWhenUsed="1"/>
-    <w:lsdException w:name="Table Grid 8" w:semiHidden="1" w:unhideWhenUsed="1"/>
-    <w:lsdException w:name="Table List 1" w:semiHidden="1" w:unhideWhenUsed="1"/>
-    <w:lsdException w:name="Table List 2" w:semiHidden="1" w:unhideWhenUsed="1"/>
-    <w:lsdException w:name="Table List 3" w:semiHidden="1" w:unhideWhenUsed="1"/>
-    <w:lsdException w:name="Table List 4" w:semiHidden="1" w:unhideWhenUsed="1"/>
-    <w:lsdException w:name="Table List 5" w:semiHidden="1" w:unhideWhenUsed="1"/>
-    <w:lsdException w:name="Table List 6" w:semiHidden="1" w:unhideWhenUsed="1"/>
-    <w:lsdException w:name="Table List 7" w:semiHidden="1" w:unhideWhenUsed="1"/>
-    <w:lsdException w:name="Table List 8" w:semiHidden="1" w:unhideWhenUsed="1"/>
-    <w:lsdException w:name="Table 3D effects 1" w:semiHidden="1" w:unhideWhenUsed="1"/>
-    <w:lsdException w:name="Table 3D effects 2" w:semiHidden="1" w:unhideWhenUsed="1"/>
-    <w:lsdException w:name="Table 3D effects 3" w:semiHidden="1" w:unhideWhenUsed="1"/>
-    <w:lsdException w:name="Table Contemporary" w:semiHidden="1" w:unhideWhenUsed="1"/>
-    <w:lsdException w:name="Table Elegant" w:semiHidden="1" w:unhideWhenUsed="1"/>
-    <w:lsdException w:name="Table Professional" w:semiHidden="1" w:unhideWhenUsed="1"/>
-    <w:lsdException w:name="Table Subtle 1" w:semiHidden="1" w:unhideWhenUsed="1"/>
-    <w:lsdException w:name="Table Subtle 2" w:semiHidden="1" w:unhideWhenUsed="1"/>
-    <w:lsdException w:name="Table Web 1" w:semiHidden="1" w:unhideWhenUsed="1"/>
-    <w:lsdException w:name="Table Web 2" w:semiHidden="1" w:unhideWhenUsed="1"/>
-    <w:lsdException w:name="Table Web 3" w:semiHidden="1" w:unhideWhenUsed="1"/>
-    <w:lsdException w:name="Balloon Text" w:semiHidden="1" w:unhideWhenUsed="1"/>
-    <w:lsdException w:name="Table Grid" w:uiPriority="59"/>
-    <w:lsdException w:name="Table Theme" w:semiHidden="1" w:unhideWhenUsed="1"/>
-    <w:lsdException w:name="Placeholder Text" w:semiHidden="1"/>
-    <w:lsdException w:name="No Spacing" w:uiPriority="1" w:qFormat="1"/>
-    <w:lsdException w:name="Light Shading" w:uiPriority="60"/>
-    <w:lsdException w:name="Light List" w:uiPriority="61"/>
-    <w:lsdException w:name="Light Grid" w:uiPriority="62"/>
-    <w:lsdException w:name="Medium Shading 1" w:uiPriority="63"/>
-    <w:lsdException w:name="Medium Shading 2" w:uiPriority="64"/>
-    <w:lsdException w:name="Medium List 1" w:uiPriority="65"/>
-    <w:lsdException w:name="Medium List 2" w:uiPriority="66"/>
-    <w:lsdException w:name="Medium Grid 1" w:uiPriority="67"/>
-    <w:lsdException w:name="Medium Grid 2" w:uiPriority="68"/>
-    <w:lsdException w:name="Medium Grid 3" w:uiPriority="69"/>
-    <w:lsdException w:name="Dark List" w:uiPriority="70"/>
-    <w:lsdException w:name="Colorful Shading" w:uiPriority="71"/>
-    <w:lsdException w:name="Colorful List" w:uiPriority="72"/>
-    <w:lsdException w:name="Colorful Grid" w:uiPriority="73"/>
-    <w:lsdException w:name="Light Shading Accent 1" w:uiPriority="60"/>
-    <w:lsdException w:name="Light List Accent 1" w:uiPriority="61"/>
-    <w:lsdException w:name="Light Grid Accent 1" w:uiPriority="62"/>
-    <w:lsdException w:name="Medium Shading 1 Accent 1" w:uiPriority="63"/>
-    <w:lsdException w:name="Medium Shading 2 Accent 1" w:uiPriority="64"/>
-    <w:lsdException w:name="Medium List 1 Accent 1" w:uiPriority="65"/>
-    <w:lsdException w:name="Revision" w:semiHidden="1"/>
-    <w:lsdException w:name="List Paragraph" w:uiPriority="34" w:qFormat="1"/>
-    <w:lsdException w:name="Quote" w:uiPriority="29" w:qFormat="1"/>
-    <w:lsdException w:name="Intense Quote" w:uiPriority="30" w:qFormat="1"/>
-    <w:lsdException w:name="Medium List 2 Accent 1" w:uiPriority="66"/>
-    <w:lsdException w:name="Medium Grid 1 Accent 1" w:uiPriority="67"/>
-    <w:lsdException w:name="Medium Grid 2 Accent 1" w:uiPriority="68"/>
-    <w:lsdException w:name="Medium Grid 3 Accent 1" w:uiPriority="69"/>
-    <w:lsdException w:name="Dark List Accent 1" w:uiPriority="70"/>
-    <w:lsdException w:name="Colorful Shading Accent 1" w:uiPriority="71"/>
-    <w:lsdException w:name="Colorful List Accent 1" w:uiPriority="72"/>
-    <w:lsdException w:name="Colorful Grid Accent 1" w:uiPriority="73"/>
-    <w:lsdException w:name="Light Shading Accent 2" w:uiPriority="60"/>
-    <w:lsdException w:name="Light List Accent 2" w:uiPriority="61"/>
-    <w:lsdException w:name="Light Grid Accent 2" w:uiPriority="62"/>
-    <w:lsdException w:name="Medium Shading 1 Accent 2" w:uiPriority="63"/>
-    <w:lsdException w:name="Medium Shading 2 Accent 2" w:uiPriority="64"/>
-    <w:lsdException w:name="Medium List 1 Accent 2" w:uiPriority="65"/>
-    <w:lsdException w:name="Medium List 2 Accent 2" w:uiPriority="66"/>
-    <w:lsdException w:name="Medium Grid 1 Accent 2" w:uiPriority="67"/>
-    <w:lsdException w:name="Medium Grid 2 Accent 2" w:uiPriority="68"/>
-    <w:lsdException w:name="Medium Grid 3 Accent 2" w:uiPriority="69"/>
-    <w:lsdException w:name="Dark List Accent 2" w:uiPriority="70"/>
-    <w:lsdException w:name="Colorful Shading Accent 2" w:uiPriority="71"/>
-    <w:lsdException w:name="Colorful List Accent 2" w:uiPriority="72"/>
-    <w:lsdException w:name="Colorful Grid Accent 2" w:uiPriority="73"/>
-    <w:lsdException w:name="Light Shading Accent 3" w:uiPriority="60"/>
-    <w:lsdException w:name="Light List Accent 3" w:uiPriority="61"/>
-    <w:lsdException w:name="Light Grid Accent 3" w:uiPriority="62"/>
-    <w:lsdException w:name="Medium Shading 1 Accent 3" w:uiPriority="63"/>
-    <w:lsdException w:name="Medium Shading 2 Accent 3" w:uiPriority="64"/>
-    <w:lsdException w:name="Medium List 1 Accent 3" w:uiPriority="65"/>
-    <w:lsdException w:name="Medium List 2 Accent 3" w:uiPriority="66"/>
-    <w:lsdException w:name="Medium Grid 1 Accent 3" w:uiPriority="67"/>
-    <w:lsdException w:name="Medium Grid 2 Accent 3" w:uiPriority="68"/>
-    <w:lsdException w:name="Medium Grid 3 Accent 3" w:uiPriority="69"/>
-    <w:lsdException w:name="Dark List Accent 3" w:uiPriority="70"/>
-    <w:lsdException w:name="Colorful Shading Accent 3" w:uiPriority="71"/>
-    <w:lsdException w:name="Colorful List Accent 3" w:uiPriority="72"/>
-    <w:lsdException w:name="Colorful Grid Accent 3" w:uiPriority="73"/>
-    <w:lsdException w:name="Light Shading Accent 4" w:uiPriority="60"/>
-    <w:lsdException w:name="Light List Accent 4" w:uiPriority="61"/>
-    <w:lsdException w:name="Light Grid Accent 4" w:uiPriority="62"/>
-    <w:lsdException w:name="Medium Shading 1 Accent 4" w:uiPriority="63"/>
-    <w:lsdException w:name="Medium Shading 2 Accent 4" w:uiPriority="64"/>
-    <w:lsdException w:name="Medium List 1 Accent 4" w:uiPriority="65"/>
-    <w:lsdException w:name="Medium List 2 Accent 4" w:uiPriority="66"/>
-    <w:lsdException w:name="Medium Grid 1 Accent 4" w:uiPriority="67"/>
-    <w:lsdException w:name="Medium Grid 2 Accent 4" w:uiPriority="68"/>
-    <w:lsdException w:name="Medium Grid 3 Accent 4" w:uiPriority="69"/>
-    <w:lsdException w:name="Dark List Accent 4" w:uiPriority="70"/>
-    <w:lsdException w:name="Colorful Shading Accent 4" w:uiPriority="71"/>
-    <w:lsdException w:name="Colorful List Accent 4" w:uiPriority="72"/>
-    <w:lsdException w:name="Colorful Grid Accent 4" w:uiPriority="73"/>
-    <w:lsdException w:name="Light Shading Accent 5" w:uiPriority="60"/>
-    <w:lsdException w:name="Light List Accent 5" w:uiPriority="61"/>
-    <w:lsdException w:name="Light Grid Accent 5" w:uiPriority="62"/>
-    <w:lsdException w:name="Medium Shading 1 Accent 5" w:uiPriority="63"/>
-    <w:lsdException w:name="Medium Shading 2 Accent 5" w:uiPriority="64"/>
-    <w:lsdException w:name="Medium List 1 Accent 5" w:uiPriority="65"/>
-    <w:lsdException w:name="Medium List 2 Accent 5" w:uiPriority="66"/>
-    <w:lsdException w:name="Medium Grid 1 Accent 5" w:uiPriority="67"/>
-    <w:lsdException w:name="Medium Grid 2 Accent 5" w:uiPriority="68"/>
-    <w:lsdException w:name="Medium Grid 3 Accent 5" w:uiPriority="69"/>
-    <w:lsdException w:name="Dark List Accent 5" w:uiPriority="70"/>
-    <w:lsdException w:name="Colorful Shading Accent 5" w:uiPriority="71"/>
-    <w:lsdException w:name="Colorful List Accent 5" w:uiPriority="72"/>
-    <w:lsdException w:name="Colorful Grid Accent 5" w:uiPriority="73"/>
-    <w:lsdException w:name="Light Shading Accent 6" w:uiPriority="60"/>
-    <w:lsdException w:name="Light List Accent 6" w:uiPriority="61"/>
-    <w:lsdException w:name="Light Grid Accent 6" w:uiPriority="62"/>
-    <w:lsdException w:name="Medium Shading 1 Accent 6" w:uiPriority="63"/>
-    <w:lsdException w:name="Medium Shading 2 Accent 6" w:uiPriority="64"/>
-    <w:lsdException w:name="Medium List 1 Accent 6" w:uiPriority="65"/>
-    <w:lsdException w:name="Medium List 2 Accent 6" w:uiPriority="66"/>
-    <w:lsdException w:name="Medium Grid 1 Accent 6" w:uiPriority="67"/>
-    <w:lsdException w:name="Medium Grid 2 Accent 6" w:uiPriority="68"/>
-    <w:lsdException w:name="Medium Grid 3 Accent 6" w:uiPriority="69"/>
-    <w:lsdException w:name="Dark List Accent 6" w:uiPriority="70"/>
-    <w:lsdException w:name="Colorful Shading Accent 6" w:uiPriority="71"/>
-    <w:lsdException w:name="Colorful List Accent 6" w:uiPriority="72"/>
-    <w:lsdException w:name="Colorful Grid Accent 6" w:uiPriority="73"/>
-    <w:lsdException w:name="Subtle Emphasis" w:uiPriority="19" w:qFormat="1"/>
-    <w:lsdException w:name="Intense Emphasis" w:uiPriority="21" w:qFormat="1"/>
-    <w:lsdException w:name="Subtle Reference" w:uiPriority="31" w:qFormat="1"/>
-    <w:lsdException w:name="Intense Reference" w:uiPriority="32" w:qFormat="1"/>
-    <w:lsdException w:name="Book Title" w:uiPriority="33" w:qFormat="1"/>
-    <w:lsdException w:name="Bibliography" w:uiPriority="37" w:semiHidden="1" w:unhideWhenUsed="1"/>
-    <w:lsdException w:name="TOC Heading" w:uiPriority="39" w:semiHidden="1" w:unhideWhenUsed="1" w:qFormat="1"/>
-    <w:lsdException w:name="Plain Table 1" w:uiPriority="41"/>
-    <w:lsdException w:name="Plain Table 2" w:uiPriority="42"/>
-    <w:lsdException w:name="Plain Table 3" w:uiPriority="43"/>
-    <w:lsdException w:name="Plain Table 4" w:uiPriority="44"/>
-    <w:lsdException w:name="Plain Table 5" w:uiPriority="45"/>
-    <w:lsdException w:name="Grid Table Light" w:uiPriority="40"/>
-    <w:lsdException w:name="Grid Table 1 Light" w:uiPriority="46"/>
-    <w:lsdException w:name="Grid Table 2" w:uiPriority="47"/>
-    <w:lsdException w:name="Grid Table 3" w:uiPriority="48"/>
-    <w:lsdException w:name="Grid Table 4" w:uiPriority="49"/>
-    <w:lsdException w:name="Grid Table 5 Dark" w:uiPriority="50"/>
-    <w:lsdException w:name="Grid Table 6 Colorful" w:uiPriority="51"/>
-    <w:lsdException w:name="Grid Table 7 Colorful" w:uiPriority="52"/>
-    <w:lsdException w:name="Grid Table 1 Light Accent 1" w:uiPriority="46"/>
-    <w:lsdException w:name="Grid Table 2 Accent 1" w:uiPriority="47"/>
-    <w:lsdException w:name="Grid Table 3 Accent 1" w:uiPriority="48"/>
-    <w:lsdException w:name="Grid Table 4 Accent 1" w:uiPriority="49"/>
-    <w:lsdException w:name="Grid Table 5 Dark Accent 1" w:uiPriority="50"/>
-    <w:lsdException w:name="Grid Table 6 Colorful Accent 1" w:uiPriority="51"/>
-    <w:lsdException w:name="Grid Table 7 Colorful Accent 1" w:uiPriority="52"/>
-    <w:lsdException w:name="Grid Table 1 Light Accent 2" w:uiPriority="46"/>
-    <w:lsdException w:name="Grid Table 2 Accent 2" w:uiPriority="47"/>
-    <w:lsdException w:name="Grid Table 3 Accent 2" w:uiPriority="48"/>
-    <w:lsdException w:name="Grid Table 4 Accent 2" w:uiPriority="49"/>
-    <w:lsdException w:name="Grid Table 5 Dark Accent 2" w:uiPriority="50"/>
-    <w:lsdException w:name="Grid Table 6 Colorful Accent 2" w:uiPriority="51"/>
-    <w:lsdException w:name="Grid Table 7 Colorful Accent 2" w:uiPriority="52"/>
-    <w:lsdException w:name="Grid Table 1 Light Accent 3" w:uiPriority="46"/>
-    <w:lsdException w:name="Grid Table 2 Accent 3" w:uiPriority="47"/>
-    <w:lsdException w:name="Grid Table 3 Accent 3" w:uiPriority="48"/>
-    <w:lsdException w:name="Grid Table 4 Accent 3" w:uiPriority="49"/>
-    <w:lsdException w:name="Grid Table 5 Dark Accent 3" w:uiPriority="50"/>
-    <w:lsdException w:name="Grid Table 6 Colorful Accent 3" w:uiPriority="51"/>
-    <w:lsdException w:name="Grid Table 7 Colorful Accent 3" w:uiPriority="52"/>
-    <w:lsdException w:name="Grid Table 1 Light Accent 4" w:uiPriority="46"/>
-    <w:lsdException w:name="Grid Table 2 Accent 4" w:uiPriority="47"/>
-    <w:lsdException w:name="Grid Table 3 Accent 4" w:uiPriority="48"/>
-    <w:lsdException w:name="Grid Table 4 Accent 4" w:uiPriority="49"/>
-    <w:lsdException w:name="Grid Table 5 Dark Accent 4" w:uiPriority="50"/>
-    <w:lsdException w:name="Grid Table 6 Colorful Accent 4" w:uiPriority="51"/>
-    <w:lsdException w:name="Grid Table 7 Colorful Accent 4" w:uiPriority="52"/>
-    <w:lsdException w:name="Grid Table 1 Light Accent 5" w:uiPriority="46"/>
-    <w:lsdException w:name="Grid Table 2 Accent 5" w:uiPriority="47"/>
-    <w:lsdException w:name="Grid Table 3 Accent 5" w:uiPriority="48"/>
-    <w:lsdException w:name="Grid Table 4 Accent 5" w:uiPriority="49"/>
-    <w:lsdException w:name="Grid Table 5 Dark Accent 5" w:uiPriority="50"/>
-    <w:lsdException w:name="Grid Table 6 Colorful Accent 5" w:uiPriority="51"/>
-    <w:lsdException w:name="Grid Table 7 Colorful Accent 5" w:uiPriority="52"/>
-    <w:lsdException w:name="Grid Table 1 Light Accent 6" w:uiPriority="46"/>
-    <w:lsdException w:name="Grid Table 2 Accent 6" w:uiPriority="47"/>
-    <w:lsdException w:name="Grid Table 3 Accent 6" w:uiPriority="48"/>
-    <w:lsdException w:name="Grid Table 4 Accent 6" w:uiPriority="49"/>
-    <w:lsdException w:name="Grid Table 5 Dark Accent 6" w:uiPriority="50"/>
-    <w:lsdException w:name="Grid Table 6 Colorful Accent 6" w:uiPriority="51"/>
-    <w:lsdException w:name="Grid Table 7 Colorful Accent 6" w:uiPriority="52"/>
-    <w:lsdException w:name="List Table 1 Light" w:uiPriority="46"/>
-    <w:lsdException w:name="List Table 2" w:uiPriority="47"/>
-    <w:lsdException w:name="List Table 3" w:uiPriority="48"/>
-    <w:lsdException w:name="List Table 4" w:uiPriority="49"/>
-    <w:lsdException w:name="List Table 5 Dark" w:uiPriority="50"/>
-    <w:lsdException w:name="List Table 6 Colorful" w:uiPriority="51"/>
-    <w:lsdException w:name="List Table 7 Colorful" w:uiPriority="52"/>
-    <w:lsdException w:name="List Table 1 Light Accent 1" w:uiPriority="46"/>
-    <w:lsdException w:name="List Table 2 Accent 1" w:uiPriority="47"/>
-    <w:lsdException w:name="List Table 3 Accent 1" w:uiPriority="48"/>
-    <w:lsdException w:name="List Table 4 Accent 1" w:uiPriority="49"/>
-    <w:lsdException w:name="List Table 5 Dark Accent 1" w:uiPriority="50"/>
-    <w:lsdException w:name="List Table 6 Colorful Accent 1" w:uiPriority="51"/>
-    <w:lsdException w:name="List Table 7 Colorful Accent 1" w:uiPriority="52"/>
-    <w:lsdException w:name="List Table 1 Light Accent 2" w:uiPriority="46"/>
-    <w:lsdException w:name="List Table 2 Accent 2" w:uiPriority="47"/>
-    <w:lsdException w:name="List Table 3 Accent 2" w:uiPriority="48"/>
-    <w:lsdException w:name="List Table 4 Accent 2" w:uiPriority="49"/>
-    <w:lsdException w:name="List Table 5 Dark Accent 2" w:uiPriority="50"/>
-    <w:lsdException w:name="List Table 6 Colorful Accent 2" w:uiPriority="51"/>
-    <w:lsdException w:name="List Table 7 Colorful Accent 2" w:uiPriority="52"/>
-    <w:lsdException w:name="List Table 1 Light Accent 3" w:uiPriority="46"/>
-    <w:lsdException w:name="List Table 2 Accent 3" w:uiPriority="47"/>
-    <w:lsdException w:name="List Table 3 Accent 3" w:uiPriority="48"/>
-    <w:lsdException w:name="List Table 4 Accent 3" w:uiPriority="49"/>
-    <w:lsdException w:name="List Table 5 Dark Accent 3" w:uiPriority="50"/>
-    <w:lsdException w:name="List Table 6 Colorful Accent 3" w:uiPriority="51"/>
-    <w:lsdException w:name="List Table 7 Colorful Accent 3" w:uiPriority="52"/>
-    <w:lsdException w:name="List Table 1 Light Accent 4" w:uiPriority="46"/>
-    <w:lsdException w:name="List Table 2 Accent 4" w:uiPriority="47"/>
-    <w:lsdException w:name="List Table 3 Accent 4" w:uiPriority="48"/>
-    <w:lsdException w:name="List Table 4 Accent 4" w:uiPriority="49"/>
-    <w:lsdException w:name="List Table 5 Dark Accent 4" w:uiPriority="50"/>
-    <w:lsdException w:name="List Table 6 Colorful Accent 4" w:uiPriority="51"/>
-    <w:lsdException w:name="List Table 7 Colorful Accent 4" w:uiPriority="52"/>
-    <w:lsdException w:name="List Table 1 Light Accent 5" w:uiPriority="46"/>
-    <w:lsdException w:name="List Table 2 Accent 5" w:uiPriority="47"/>
-    <w:lsdException w:name="List Table 3 Accent 5" w:uiPriority="48"/>
-    <w:lsdException w:name="List Table 4 Accent 5" w:uiPriority="49"/>
-    <w:lsdException w:name="List Table 5 Dark Accent 5" w:uiPriority="50"/>
-    <w:lsdException w:name="List Table 6 Colorful Accent 5" w:uiPriority="51"/>
-    <w:lsdException w:name="List Table 7 Colorful Accent 5" w:uiPriority="52"/>
-    <w:lsdException w:name="List Table 1 Light Accent 6" w:uiPriority="46"/>
-    <w:lsdException w:name="List Table 2 Accent 6" w:uiPriority="47"/>
-    <w:lsdException w:name="List Table 3 Accent 6" w:uiPriority="48"/>
-    <w:lsdException w:name="List Table 4 Accent 6" w:uiPriority="49"/>
-    <w:lsdException w:name="List Table 5 Dark Accent 6" w:uiPriority="50"/>
-    <w:lsdException w:name="List Table 6 Colorful Accent 6" w:uiPriority="51"/>
-    <w:lsdException w:name="List Table 7 Colorful Accent 6" w:uiPriority="52"/>
-  </w:latentStyles>
-  <w:style w:type="paragraph" w:styleId="Normal" w:default="1">
+  <w:style w:type="paragraph" w:styleId="Normal">
     <w:name w:val="Normal"/>
     <w:qFormat/>
-    <w:rsid w:val="002d4dad"/>
     <w:pPr>
       <w:widowControl/>
+      <w:kinsoku w:val="true"/>
+      <w:overflowPunct w:val="true"/>
+      <w:autoSpaceDE w:val="true"/>
       <w:bidi w:val="0"/>
       <w:spacing w:lineRule="atLeast" w:line="256" w:before="120" w:after="120"/>
       <w:jc w:val="both"/>
     </w:pPr>
     <w:rPr>
-      <w:rFonts w:ascii="Times New Roman" w:hAnsi="Times New Roman" w:eastAsia="Calibri" w:cs="" w:cstheme="minorBidi" w:eastAsiaTheme="minorHAnsi"/>
+      <w:rFonts w:ascii="Times New Roman" w:hAnsi="Times New Roman" w:eastAsia="Calibri" w:cs="DejaVu Sans"/>
       <w:color w:val="auto"/>
       <w:kern w:val="0"/>
       <w:sz w:val="22"/>
@@ -1610,19 +1249,20 @@
     <w:name w:val="Heading 1"/>
     <w:basedOn w:val="Normal"/>
     <w:next w:val="Normal"/>
-    <w:link w:val="Titre1Car"/>
-    <w:uiPriority w:val="9"/>
-    <w:qFormat/>
-    <w:rsid w:val="002d4dad"/>
+    <w:qFormat/>
     <w:pPr>
       <w:keepNext w:val="true"/>
       <w:keepLines/>
-      <w:shd w:val="clear" w:color="auto" w:fill="F0BE46"/>
+      <w:numPr>
+        <w:ilvl w:val="0"/>
+        <w:numId w:val="0"/>
+      </w:numPr>
+      <w:shd w:fill="F0BE46" w:val="clear"/>
       <w:spacing w:before="480" w:after="360"/>
       <w:outlineLvl w:val="0"/>
     </w:pPr>
     <w:rPr>
-      <w:rFonts w:eastAsia="" w:cs="" w:cstheme="majorBidi" w:eastAsiaTheme="majorEastAsia"/>
+      <w:rFonts w:eastAsia="Calibri" w:cs="DejaVu Sans"/>
       <w:b/>
       <w:bCs/>
       <w:caps/>
@@ -1634,11 +1274,7 @@
     <w:name w:val="Heading 2"/>
     <w:basedOn w:val="Normal"/>
     <w:next w:val="Normal"/>
-    <w:link w:val="Titre2Car"/>
-    <w:uiPriority w:val="9"/>
-    <w:unhideWhenUsed/>
-    <w:qFormat/>
-    <w:rsid w:val="002d4dad"/>
+    <w:qFormat/>
     <w:pPr>
       <w:keepNext w:val="true"/>
       <w:keepLines/>
@@ -1653,7 +1289,7 @@
       <w:outlineLvl w:val="0"/>
     </w:pPr>
     <w:rPr>
-      <w:rFonts w:eastAsia="" w:cs="" w:cstheme="majorBidi" w:eastAsiaTheme="majorEastAsia"/>
+      <w:rFonts w:eastAsia="Calibri" w:cs="DejaVu Sans"/>
       <w:b/>
       <w:bCs/>
       <w:smallCaps/>
@@ -1665,56 +1301,47 @@
     <w:name w:val="Heading 3"/>
     <w:basedOn w:val="Normal"/>
     <w:next w:val="Normal"/>
-    <w:link w:val="Titre3Car"/>
-    <w:uiPriority w:val="9"/>
-    <w:unhideWhenUsed/>
-    <w:qFormat/>
-    <w:rsid w:val="008731cb"/>
+    <w:qFormat/>
     <w:pPr>
       <w:keepNext w:val="true"/>
       <w:keepLines/>
+      <w:numPr>
+        <w:ilvl w:val="0"/>
+        <w:numId w:val="0"/>
+      </w:numPr>
       <w:spacing w:before="200" w:after="0"/>
       <w:outlineLvl w:val="2"/>
     </w:pPr>
     <w:rPr>
-      <w:rFonts w:ascii="Cambria" w:hAnsi="Cambria" w:eastAsia="" w:cs="" w:asciiTheme="majorHAnsi" w:cstheme="majorBidi" w:eastAsiaTheme="majorEastAsia" w:hAnsiTheme="majorHAnsi"/>
+      <w:rFonts w:ascii="Cambria" w:hAnsi="Cambria" w:eastAsia="Calibri" w:cs="DejaVu Sans"/>
       <w:b/>
       <w:bCs/>
-      <w:color w:val="4F81BD" w:themeColor="accent1"/>
-    </w:rPr>
-  </w:style>
-  <w:style w:type="character" w:styleId="DefaultParagraphFont" w:default="1">
+      <w:color w:val="4F81BD"/>
+    </w:rPr>
+  </w:style>
+  <w:style w:type="character" w:styleId="DefaultParagraphFont">
     <w:name w:val="Default Paragraph Font"/>
-    <w:uiPriority w:val="1"/>
-    <w:semiHidden/>
-    <w:unhideWhenUsed/>
     <w:qFormat/>
     <w:rPr/>
   </w:style>
-  <w:style w:type="character" w:styleId="Titre1Car" w:customStyle="1">
+  <w:style w:type="character" w:styleId="Titre1Car">
     <w:name w:val="Titre 1 Car"/>
     <w:basedOn w:val="DefaultParagraphFont"/>
-    <w:link w:val="Titre1"/>
-    <w:uiPriority w:val="9"/>
-    <w:qFormat/>
-    <w:rsid w:val="002d4dad"/>
-    <w:rPr>
-      <w:rFonts w:ascii="Times New Roman" w:hAnsi="Times New Roman" w:eastAsia="" w:cs="" w:cstheme="majorBidi" w:eastAsiaTheme="majorEastAsia"/>
+    <w:qFormat/>
+    <w:rPr>
+      <w:rFonts w:ascii="Times New Roman" w:hAnsi="Times New Roman" w:eastAsia="Calibri" w:cs="DejaVu Sans"/>
       <w:caps/>
       <w:sz w:val="32"/>
       <w:szCs w:val="28"/>
-      <w:shd w:fill="F0BE46" w:val="clear"/>
-    </w:rPr>
-  </w:style>
-  <w:style w:type="character" w:styleId="Titre2Car" w:customStyle="1">
+      <w:highlight w:val="yellow"/>
+    </w:rPr>
+  </w:style>
+  <w:style w:type="character" w:styleId="Titre2Car">
     <w:name w:val="Titre 2 Car"/>
     <w:basedOn w:val="DefaultParagraphFont"/>
-    <w:link w:val="Titre2"/>
-    <w:uiPriority w:val="9"/>
-    <w:qFormat/>
-    <w:rsid w:val="002d4dad"/>
-    <w:rPr>
-      <w:rFonts w:ascii="Times New Roman" w:hAnsi="Times New Roman" w:eastAsia="" w:cs="" w:cstheme="majorBidi" w:eastAsiaTheme="majorEastAsia"/>
+    <w:qFormat/>
+    <w:rPr>
+      <w:rFonts w:ascii="Times New Roman" w:hAnsi="Times New Roman" w:eastAsia="Calibri" w:cs="DejaVu Sans"/>
       <w:b/>
       <w:bCs/>
       <w:smallCaps/>
@@ -1725,112 +1352,88 @@
   <w:style w:type="character" w:styleId="LienInternet">
     <w:name w:val="Lien Internet"/>
     <w:basedOn w:val="DefaultParagraphFont"/>
-    <w:uiPriority w:val="99"/>
-    <w:unhideWhenUsed/>
-    <w:rsid w:val="002d4dad"/>
-    <w:rPr>
-      <w:color w:val="0000FF" w:themeColor="hyperlink"/>
+    <w:rPr>
+      <w:color w:val="0000FF"/>
       <w:u w:val="single"/>
     </w:rPr>
   </w:style>
-  <w:style w:type="character" w:styleId="ParagraphedelisteCar" w:customStyle="1">
+  <w:style w:type="character" w:styleId="ParagraphedelisteCar">
     <w:name w:val="Paragraphe de liste Car"/>
-    <w:link w:val="Paragraphedeliste"/>
-    <w:uiPriority w:val="34"/>
-    <w:qFormat/>
-    <w:rsid w:val="002d4dad"/>
+    <w:qFormat/>
     <w:rPr>
       <w:rFonts w:ascii="Times New Roman" w:hAnsi="Times New Roman"/>
     </w:rPr>
   </w:style>
-  <w:style w:type="character" w:styleId="Titre3Car" w:customStyle="1">
+  <w:style w:type="character" w:styleId="Titre3Car">
     <w:name w:val="Titre 3 Car"/>
     <w:basedOn w:val="DefaultParagraphFont"/>
-    <w:link w:val="Titre3"/>
-    <w:uiPriority w:val="9"/>
-    <w:qFormat/>
-    <w:rsid w:val="008731cb"/>
-    <w:rPr>
-      <w:rFonts w:ascii="Cambria" w:hAnsi="Cambria" w:eastAsia="" w:cs="" w:asciiTheme="majorHAnsi" w:cstheme="majorBidi" w:eastAsiaTheme="majorEastAsia" w:hAnsiTheme="majorHAnsi"/>
+    <w:qFormat/>
+    <w:rPr>
+      <w:rFonts w:ascii="Cambria" w:hAnsi="Cambria" w:eastAsia="Calibri" w:cs="DejaVu Sans"/>
       <w:b/>
       <w:bCs/>
-      <w:color w:val="4F81BD" w:themeColor="accent1"/>
-    </w:rPr>
-  </w:style>
-  <w:style w:type="character" w:styleId="TitreCar" w:customStyle="1">
+      <w:color w:val="4F81BD"/>
+    </w:rPr>
+  </w:style>
+  <w:style w:type="character" w:styleId="TitreCar">
     <w:name w:val="Titre Car"/>
     <w:basedOn w:val="DefaultParagraphFont"/>
-    <w:link w:val="Titre"/>
-    <w:uiPriority w:val="10"/>
-    <w:qFormat/>
-    <w:rsid w:val="008731cb"/>
-    <w:rPr>
-      <w:rFonts w:ascii="Cambria" w:hAnsi="Cambria" w:eastAsia="" w:cs="" w:asciiTheme="majorHAnsi" w:cstheme="majorBidi" w:eastAsiaTheme="majorEastAsia" w:hAnsiTheme="majorHAnsi"/>
-      <w:color w:val="17365D" w:themeColor="text2" w:themeShade="bf"/>
+    <w:qFormat/>
+    <w:rPr>
+      <w:rFonts w:ascii="Cambria" w:hAnsi="Cambria" w:eastAsia="Calibri" w:cs="DejaVu Sans"/>
+      <w:color w:val="17365D"/>
       <w:spacing w:val="5"/>
       <w:kern w:val="2"/>
       <w:sz w:val="52"/>
       <w:szCs w:val="52"/>
     </w:rPr>
   </w:style>
-  <w:style w:type="character" w:styleId="EntteCar" w:customStyle="1">
+  <w:style w:type="character" w:styleId="EntteCar">
     <w:name w:val="En-tête Car"/>
     <w:basedOn w:val="DefaultParagraphFont"/>
-    <w:link w:val="En-tte"/>
-    <w:uiPriority w:val="99"/>
-    <w:qFormat/>
-    <w:rsid w:val="00cd1be4"/>
+    <w:qFormat/>
     <w:rPr>
       <w:rFonts w:ascii="Times New Roman" w:hAnsi="Times New Roman"/>
     </w:rPr>
   </w:style>
-  <w:style w:type="character" w:styleId="PieddepageCar" w:customStyle="1">
+  <w:style w:type="character" w:styleId="PieddepageCar">
     <w:name w:val="Pied de page Car"/>
     <w:basedOn w:val="DefaultParagraphFont"/>
-    <w:link w:val="Pieddepage"/>
-    <w:uiPriority w:val="99"/>
-    <w:qFormat/>
-    <w:rsid w:val="00cd1be4"/>
+    <w:qFormat/>
     <w:rPr>
       <w:rFonts w:ascii="Times New Roman" w:hAnsi="Times New Roman"/>
     </w:rPr>
   </w:style>
-  <w:style w:type="character" w:styleId="TextedebullesCar" w:customStyle="1">
+  <w:style w:type="character" w:styleId="TextedebullesCar">
     <w:name w:val="Texte de bulles Car"/>
     <w:basedOn w:val="DefaultParagraphFont"/>
-    <w:link w:val="Textedebulles"/>
-    <w:uiPriority w:val="99"/>
-    <w:semiHidden/>
-    <w:qFormat/>
-    <w:rsid w:val="00032657"/>
+    <w:qFormat/>
     <w:rPr>
       <w:rFonts w:ascii="Tahoma" w:hAnsi="Tahoma" w:cs="Tahoma"/>
       <w:sz w:val="16"/>
       <w:szCs w:val="16"/>
     </w:rPr>
   </w:style>
-  <w:style w:type="character" w:styleId="NotedebasdepageCar" w:customStyle="1">
+  <w:style w:type="character" w:styleId="NotedebasdepageCar">
     <w:name w:val="Note de bas de page Car"/>
     <w:basedOn w:val="DefaultParagraphFont"/>
-    <w:link w:val="Notedebasdepage"/>
-    <w:uiPriority w:val="99"/>
-    <w:semiHidden/>
-    <w:qFormat/>
-    <w:rsid w:val="00032657"/>
+    <w:qFormat/>
     <w:rPr>
       <w:rFonts w:ascii="Times New Roman" w:hAnsi="Times New Roman"/>
       <w:sz w:val="20"/>
       <w:szCs w:val="20"/>
     </w:rPr>
   </w:style>
-  <w:style w:type="character" w:styleId="Footnotereference">
-    <w:name w:val="footnote reference"/>
+  <w:style w:type="character" w:styleId="Ancredenotedebasdepage">
+    <w:name w:val="Ancre de note de bas de page"/>
+    <w:rPr>
+      <w:vertAlign w:val="superscript"/>
+    </w:rPr>
+  </w:style>
+  <w:style w:type="character" w:styleId="FootnoteCharacters">
+    <w:name w:val="Footnote Characters"/>
     <w:basedOn w:val="DefaultParagraphFont"/>
-    <w:uiPriority w:val="99"/>
-    <w:semiHidden/>
-    <w:unhideWhenUsed/>
-    <w:qFormat/>
-    <w:rsid w:val="00032657"/>
+    <w:qFormat/>
     <w:rPr>
       <w:vertAlign w:val="superscript"/>
     </w:rPr>
@@ -1838,13 +1441,9 @@
   <w:style w:type="character" w:styleId="FollowedHyperlink">
     <w:name w:val="FollowedHyperlink"/>
     <w:basedOn w:val="DefaultParagraphFont"/>
-    <w:uiPriority w:val="99"/>
-    <w:semiHidden/>
-    <w:unhideWhenUsed/>
-    <w:qFormat/>
-    <w:rsid w:val="00363d66"/>
-    <w:rPr>
-      <w:color w:val="800080" w:themeColor="followedHyperlink"/>
+    <w:qFormat/>
+    <w:rPr>
+      <w:color w:val="800080"/>
       <w:u w:val="single"/>
     </w:rPr>
   </w:style>
@@ -1944,12 +1543,6 @@
     <w:qFormat/>
     <w:rPr/>
   </w:style>
-  <w:style w:type="character" w:styleId="Ancredenotedebasdepage">
-    <w:name w:val="Ancre de note de bas de page"/>
-    <w:rPr>
-      <w:vertAlign w:val="superscript"/>
-    </w:rPr>
-  </w:style>
   <w:style w:type="character" w:styleId="Ancredenotedefin">
     <w:name w:val="Ancre de note de fin"/>
     <w:rPr>
@@ -1960,6 +1553,138 @@
     <w:name w:val="Caractères de note de fin"/>
     <w:qFormat/>
     <w:rPr/>
+  </w:style>
+  <w:style w:type="character" w:styleId="ListLabel14">
+    <w:name w:val="ListLabel 14"/>
+    <w:qFormat/>
+    <w:rPr>
+      <w:rFonts w:cs="Symbol"/>
+    </w:rPr>
+  </w:style>
+  <w:style w:type="character" w:styleId="ListLabel15">
+    <w:name w:val="ListLabel 15"/>
+    <w:qFormat/>
+    <w:rPr>
+      <w:rFonts w:cs="Courier New"/>
+    </w:rPr>
+  </w:style>
+  <w:style w:type="character" w:styleId="ListLabel16">
+    <w:name w:val="ListLabel 16"/>
+    <w:qFormat/>
+    <w:rPr>
+      <w:rFonts w:cs="Wingdings"/>
+    </w:rPr>
+  </w:style>
+  <w:style w:type="character" w:styleId="ListLabel17">
+    <w:name w:val="ListLabel 17"/>
+    <w:qFormat/>
+    <w:rPr>
+      <w:rFonts w:cs="Symbol"/>
+    </w:rPr>
+  </w:style>
+  <w:style w:type="character" w:styleId="ListLabel18">
+    <w:name w:val="ListLabel 18"/>
+    <w:qFormat/>
+    <w:rPr>
+      <w:rFonts w:cs="Courier New"/>
+    </w:rPr>
+  </w:style>
+  <w:style w:type="character" w:styleId="ListLabel19">
+    <w:name w:val="ListLabel 19"/>
+    <w:qFormat/>
+    <w:rPr>
+      <w:rFonts w:cs="Wingdings"/>
+    </w:rPr>
+  </w:style>
+  <w:style w:type="character" w:styleId="ListLabel20">
+    <w:name w:val="ListLabel 20"/>
+    <w:qFormat/>
+    <w:rPr>
+      <w:rFonts w:cs="Symbol"/>
+    </w:rPr>
+  </w:style>
+  <w:style w:type="character" w:styleId="ListLabel21">
+    <w:name w:val="ListLabel 21"/>
+    <w:qFormat/>
+    <w:rPr>
+      <w:rFonts w:cs="Courier New"/>
+    </w:rPr>
+  </w:style>
+  <w:style w:type="character" w:styleId="ListLabel22">
+    <w:name w:val="ListLabel 22"/>
+    <w:qFormat/>
+    <w:rPr>
+      <w:rFonts w:cs="Wingdings"/>
+    </w:rPr>
+  </w:style>
+  <w:style w:type="character" w:styleId="ListLabel23">
+    <w:name w:val="ListLabel 23"/>
+    <w:qFormat/>
+    <w:rPr>
+      <w:rFonts w:cs="Courier New"/>
+    </w:rPr>
+  </w:style>
+  <w:style w:type="character" w:styleId="ListLabel24">
+    <w:name w:val="ListLabel 24"/>
+    <w:qFormat/>
+    <w:rPr>
+      <w:rFonts w:cs="Wingdings"/>
+    </w:rPr>
+  </w:style>
+  <w:style w:type="character" w:styleId="ListLabel25">
+    <w:name w:val="ListLabel 25"/>
+    <w:qFormat/>
+    <w:rPr>
+      <w:rFonts w:cs="Symbol"/>
+    </w:rPr>
+  </w:style>
+  <w:style w:type="character" w:styleId="ListLabel26">
+    <w:name w:val="ListLabel 26"/>
+    <w:qFormat/>
+    <w:rPr>
+      <w:rFonts w:cs="Courier New"/>
+    </w:rPr>
+  </w:style>
+  <w:style w:type="character" w:styleId="ListLabel27">
+    <w:name w:val="ListLabel 27"/>
+    <w:qFormat/>
+    <w:rPr>
+      <w:rFonts w:cs="Wingdings"/>
+    </w:rPr>
+  </w:style>
+  <w:style w:type="character" w:styleId="ListLabel28">
+    <w:name w:val="ListLabel 28"/>
+    <w:qFormat/>
+    <w:rPr>
+      <w:rFonts w:cs="Symbol"/>
+    </w:rPr>
+  </w:style>
+  <w:style w:type="character" w:styleId="ListLabel29">
+    <w:name w:val="ListLabel 29"/>
+    <w:qFormat/>
+    <w:rPr>
+      <w:rFonts w:cs="Courier New"/>
+    </w:rPr>
+  </w:style>
+  <w:style w:type="character" w:styleId="ListLabel30">
+    <w:name w:val="ListLabel 30"/>
+    <w:qFormat/>
+    <w:rPr>
+      <w:rFonts w:cs="Wingdings"/>
+    </w:rPr>
+  </w:style>
+  <w:style w:type="character" w:styleId="ListLabel31">
+    <w:name w:val="ListLabel 31"/>
+    <w:qFormat/>
+    <w:rPr/>
+  </w:style>
+  <w:style w:type="character" w:styleId="LienInternetvisit">
+    <w:name w:val="Lien Internet visité"/>
+    <w:rPr>
+      <w:color w:val="800000"/>
+      <w:u w:val="single"/>
+      <w:lang w:val="zxx" w:eastAsia="zxx" w:bidi="zxx"/>
+    </w:rPr>
   </w:style>
   <w:style w:type="paragraph" w:styleId="Titre">
     <w:name w:val="Titre"/>
@@ -2019,11 +1744,10 @@
       <w:rFonts w:cs="Noto Sans Devanagari"/>
     </w:rPr>
   </w:style>
-  <w:style w:type="paragraph" w:styleId="AvantproposouIntro" w:customStyle="1">
+  <w:style w:type="paragraph" w:styleId="AvantproposouIntro">
     <w:name w:val="avant propos ou Intro"/>
     <w:basedOn w:val="Normal"/>
     <w:qFormat/>
-    <w:rsid w:val="002d4dad"/>
     <w:pPr>
       <w:spacing w:lineRule="auto" w:line="276" w:before="0" w:after="200"/>
       <w:jc w:val="center"/>
@@ -2037,13 +1761,10 @@
   <w:style w:type="paragraph" w:styleId="ListParagraph">
     <w:name w:val="List Paragraph"/>
     <w:basedOn w:val="Normal"/>
-    <w:link w:val="ParagraphedelisteCar"/>
-    <w:uiPriority w:val="34"/>
-    <w:qFormat/>
-    <w:rsid w:val="002d4dad"/>
+    <w:qFormat/>
     <w:pPr>
       <w:spacing w:lineRule="auto" w:line="360" w:before="120" w:after="200"/>
-      <w:ind w:left="720" w:hanging="0"/>
+      <w:ind w:left="720" w:right="0" w:hanging="0"/>
       <w:contextualSpacing/>
     </w:pPr>
     <w:rPr/>
@@ -2052,10 +1773,7 @@
     <w:name w:val="Title"/>
     <w:basedOn w:val="Normal"/>
     <w:next w:val="Normal"/>
-    <w:link w:val="TitreCar"/>
-    <w:uiPriority w:val="10"/>
-    <w:qFormat/>
-    <w:rsid w:val="008731cb"/>
+    <w:qFormat/>
     <w:pPr>
       <w:pBdr>
         <w:bottom w:val="single" w:sz="8" w:space="4" w:color="4F81BD"/>
@@ -2064,8 +1782,8 @@
       <w:contextualSpacing/>
     </w:pPr>
     <w:rPr>
-      <w:rFonts w:ascii="Cambria" w:hAnsi="Cambria" w:eastAsia="" w:cs="" w:asciiTheme="majorHAnsi" w:cstheme="majorBidi" w:eastAsiaTheme="majorEastAsia" w:hAnsiTheme="majorHAnsi"/>
-      <w:color w:val="17365D" w:themeColor="text2" w:themeShade="bf"/>
+      <w:rFonts w:ascii="Cambria" w:hAnsi="Cambria" w:eastAsia="Calibri" w:cs="DejaVu Sans"/>
+      <w:color w:val="17365D"/>
       <w:spacing w:val="5"/>
       <w:kern w:val="2"/>
       <w:sz w:val="52"/>
@@ -2075,10 +1793,6 @@
   <w:style w:type="paragraph" w:styleId="Entte">
     <w:name w:val="Header"/>
     <w:basedOn w:val="Normal"/>
-    <w:link w:val="En-tteCar"/>
-    <w:uiPriority w:val="99"/>
-    <w:unhideWhenUsed/>
-    <w:rsid w:val="00cd1be4"/>
     <w:pPr>
       <w:tabs>
         <w:tab w:val="center" w:pos="4536" w:leader="none"/>
@@ -2091,10 +1805,6 @@
   <w:style w:type="paragraph" w:styleId="Pieddepage">
     <w:name w:val="Footer"/>
     <w:basedOn w:val="Normal"/>
-    <w:link w:val="PieddepageCar"/>
-    <w:uiPriority w:val="99"/>
-    <w:unhideWhenUsed/>
-    <w:rsid w:val="00cd1be4"/>
     <w:pPr>
       <w:tabs>
         <w:tab w:val="center" w:pos="4536" w:leader="none"/>
@@ -2107,12 +1817,7 @@
   <w:style w:type="paragraph" w:styleId="BalloonText">
     <w:name w:val="Balloon Text"/>
     <w:basedOn w:val="Normal"/>
-    <w:link w:val="TextedebullesCar"/>
-    <w:uiPriority w:val="99"/>
-    <w:semiHidden/>
-    <w:unhideWhenUsed/>
-    <w:qFormat/>
-    <w:rsid w:val="00032657"/>
+    <w:qFormat/>
     <w:pPr>
       <w:spacing w:lineRule="auto" w:line="240" w:before="0" w:after="0"/>
     </w:pPr>
@@ -2120,23 +1825,6 @@
       <w:rFonts w:ascii="Tahoma" w:hAnsi="Tahoma" w:cs="Tahoma"/>
       <w:sz w:val="16"/>
       <w:szCs w:val="16"/>
-    </w:rPr>
-  </w:style>
-  <w:style w:type="paragraph" w:styleId="Footnotetext">
-    <w:name w:val="footnote text"/>
-    <w:basedOn w:val="Normal"/>
-    <w:link w:val="NotedebasdepageCar"/>
-    <w:uiPriority w:val="99"/>
-    <w:semiHidden/>
-    <w:unhideWhenUsed/>
-    <w:qFormat/>
-    <w:rsid w:val="00032657"/>
-    <w:pPr>
-      <w:spacing w:lineRule="auto" w:line="240" w:before="0" w:after="0"/>
-    </w:pPr>
-    <w:rPr>
-      <w:sz w:val="20"/>
-      <w:szCs w:val="20"/>
     </w:rPr>
   </w:style>
   <w:style w:type="paragraph" w:styleId="Notedebasdepage">
@@ -2145,343 +1833,9 @@
     <w:pPr/>
     <w:rPr/>
   </w:style>
-  <w:style w:type="numbering" w:styleId="NoList" w:default="1">
+  <w:style w:type="numbering" w:styleId="NoList">
     <w:name w:val="No List"/>
-    <w:uiPriority w:val="99"/>
-    <w:semiHidden/>
-    <w:unhideWhenUsed/>
-    <w:qFormat/>
-  </w:style>
-  <w:style w:type="table" w:default="1" w:styleId="TableauNormal">
-    <w:name w:val="Normal Table"/>
-    <w:uiPriority w:val="99"/>
-    <w:semiHidden/>
-    <w:unhideWhenUsed/>
-    <w:tblPr>
-      <w:tblInd w:w="0" w:type="dxa"/>
-      <w:tblCellMar>
-        <w:top w:w="0" w:type="dxa"/>
-        <w:left w:w="108" w:type="dxa"/>
-        <w:bottom w:w="0" w:type="dxa"/>
-        <w:right w:w="108" w:type="dxa"/>
-      </w:tblCellMar>
-    </w:tblPr>
-  </w:style>
-  <w:style w:type="table" w:styleId="Grilledutableau">
-    <w:name w:val="Table Grid"/>
-    <w:basedOn w:val="TableauNormal"/>
-    <w:uiPriority w:val="59"/>
-    <w:rsid w:val="002d4dad"/>
-    <w:pPr>
-      <w:spacing w:after="0" w:line="240" w:lineRule="auto"/>
-    </w:pPr>
-    <w:tblPr>
-      <w:tblBorders>
-        <w:top w:val="single" w:color="auto" w:sz="4" w:space="0"/>
-        <w:left w:val="single" w:color="auto" w:sz="4" w:space="0"/>
-        <w:bottom w:val="single" w:color="auto" w:sz="4" w:space="0"/>
-        <w:right w:val="single" w:color="auto" w:sz="4" w:space="0"/>
-        <w:insideH w:val="single" w:color="auto" w:sz="4" w:space="0"/>
-        <w:insideV w:val="single" w:color="auto" w:sz="4" w:space="0"/>
-      </w:tblBorders>
-    </w:tblPr>
+    <w:qFormat/>
   </w:style>
 </w:styles>
-</file>
-
-<file path=word/theme/theme1.xml><?xml version="1.0" encoding="utf-8"?>
-<a:theme xmlns:a="http://schemas.openxmlformats.org/drawingml/2006/main" name="Thème Office">
-  <a:themeElements>
-    <a:clrScheme name="Office">
-      <a:dk1>
-        <a:sysClr val="windowText" lastClr="000000"/>
-      </a:dk1>
-      <a:lt1>
-        <a:sysClr val="window" lastClr="FFFFFF"/>
-      </a:lt1>
-      <a:dk2>
-        <a:srgbClr val="1F497D"/>
-      </a:dk2>
-      <a:lt2>
-        <a:srgbClr val="EEECE1"/>
-      </a:lt2>
-      <a:accent1>
-        <a:srgbClr val="4F81BD"/>
-      </a:accent1>
-      <a:accent2>
-        <a:srgbClr val="C0504D"/>
-      </a:accent2>
-      <a:accent3>
-        <a:srgbClr val="9BBB59"/>
-      </a:accent3>
-      <a:accent4>
-        <a:srgbClr val="8064A2"/>
-      </a:accent4>
-      <a:accent5>
-        <a:srgbClr val="4BACC6"/>
-      </a:accent5>
-      <a:accent6>
-        <a:srgbClr val="F79646"/>
-      </a:accent6>
-      <a:hlink>
-        <a:srgbClr val="0000FF"/>
-      </a:hlink>
-      <a:folHlink>
-        <a:srgbClr val="800080"/>
-      </a:folHlink>
-    </a:clrScheme>
-    <a:fontScheme name="Office">
-      <a:majorFont>
-        <a:latin typeface="Cambria"/>
-        <a:ea typeface=""/>
-        <a:cs typeface=""/>
-        <a:font script="Jpan" typeface="ＭＳ ゴシック"/>
-        <a:font script="Hang" typeface="맑은 고딕"/>
-        <a:font script="Hans" typeface="宋体"/>
-        <a:font script="Hant" typeface="新細明體"/>
-        <a:font script="Arab" typeface="Times New Roman"/>
-        <a:font script="Hebr" typeface="Times New Roman"/>
-        <a:font script="Thai" typeface="Angsana New"/>
-        <a:font script="Ethi" typeface="Nyala"/>
-        <a:font script="Beng" typeface="Vrinda"/>
-        <a:font script="Gujr" typeface="Shruti"/>
-        <a:font script="Khmr" typeface="MoolBoran"/>
-        <a:font script="Knda" typeface="Tunga"/>
-        <a:font script="Guru" typeface="Raavi"/>
-        <a:font script="Cans" typeface="Euphemia"/>
-        <a:font script="Cher" typeface="Plantagenet Cherokee"/>
-        <a:font script="Yiii" typeface="Microsoft Yi Baiti"/>
-        <a:font script="Tibt" typeface="Microsoft Himalaya"/>
-        <a:font script="Thaa" typeface="MV Boli"/>
-        <a:font script="Deva" typeface="Mangal"/>
-        <a:font script="Telu" typeface="Gautami"/>
-        <a:font script="Taml" typeface="Latha"/>
-        <a:font script="Syrc" typeface="Estrangelo Edessa"/>
-        <a:font script="Orya" typeface="Kalinga"/>
-        <a:font script="Mlym" typeface="Kartika"/>
-        <a:font script="Laoo" typeface="DokChampa"/>
-        <a:font script="Sinh" typeface="Iskoola Pota"/>
-        <a:font script="Mong" typeface="Mongolian Baiti"/>
-        <a:font script="Viet" typeface="Times New Roman"/>
-        <a:font script="Uigh" typeface="Microsoft Uighur"/>
-        <a:font script="Geor" typeface="Sylfaen"/>
-      </a:majorFont>
-      <a:minorFont>
-        <a:latin typeface="Calibri"/>
-        <a:ea typeface=""/>
-        <a:cs typeface=""/>
-        <a:font script="Jpan" typeface="ＭＳ 明朝"/>
-        <a:font script="Hang" typeface="맑은 고딕"/>
-        <a:font script="Hans" typeface="宋体"/>
-        <a:font script="Hant" typeface="新細明體"/>
-        <a:font script="Arab" typeface="Arial"/>
-        <a:font script="Hebr" typeface="Arial"/>
-        <a:font script="Thai" typeface="Cordia New"/>
-        <a:font script="Ethi" typeface="Nyala"/>
-        <a:font script="Beng" typeface="Vrinda"/>
-        <a:font script="Gujr" typeface="Shruti"/>
-        <a:font script="Khmr" typeface="DaunPenh"/>
-        <a:font script="Knda" typeface="Tunga"/>
-        <a:font script="Guru" typeface="Raavi"/>
-        <a:font script="Cans" typeface="Euphemia"/>
-        <a:font script="Cher" typeface="Plantagenet Cherokee"/>
-        <a:font script="Yiii" typeface="Microsoft Yi Baiti"/>
-        <a:font script="Tibt" typeface="Microsoft Himalaya"/>
-        <a:font script="Thaa" typeface="MV Boli"/>
-        <a:font script="Deva" typeface="Mangal"/>
-        <a:font script="Telu" typeface="Gautami"/>
-        <a:font script="Taml" typeface="Latha"/>
-        <a:font script="Syrc" typeface="Estrangelo Edessa"/>
-        <a:font script="Orya" typeface="Kalinga"/>
-        <a:font script="Mlym" typeface="Kartika"/>
-        <a:font script="Laoo" typeface="DokChampa"/>
-        <a:font script="Sinh" typeface="Iskoola Pota"/>
-        <a:font script="Mong" typeface="Mongolian Baiti"/>
-        <a:font script="Viet" typeface="Arial"/>
-        <a:font script="Uigh" typeface="Microsoft Uighur"/>
-        <a:font script="Geor" typeface="Sylfaen"/>
-      </a:minorFont>
-    </a:fontScheme>
-    <a:fmtScheme name="Office">
-      <a:fillStyleLst>
-        <a:solidFill>
-          <a:schemeClr val="phClr"/>
-        </a:solidFill>
-        <a:gradFill rotWithShape="1">
-          <a:gsLst>
-            <a:gs pos="0">
-              <a:schemeClr val="phClr">
-                <a:tint val="50000"/>
-                <a:satMod val="300000"/>
-              </a:schemeClr>
-            </a:gs>
-            <a:gs pos="35000">
-              <a:schemeClr val="phClr">
-                <a:tint val="37000"/>
-                <a:satMod val="300000"/>
-              </a:schemeClr>
-            </a:gs>
-            <a:gs pos="100000">
-              <a:schemeClr val="phClr">
-                <a:tint val="15000"/>
-                <a:satMod val="350000"/>
-              </a:schemeClr>
-            </a:gs>
-          </a:gsLst>
-          <a:lin ang="16200000" scaled="1"/>
-        </a:gradFill>
-        <a:gradFill rotWithShape="1">
-          <a:gsLst>
-            <a:gs pos="0">
-              <a:schemeClr val="phClr">
-                <a:shade val="51000"/>
-                <a:satMod val="130000"/>
-              </a:schemeClr>
-            </a:gs>
-            <a:gs pos="80000">
-              <a:schemeClr val="phClr">
-                <a:shade val="93000"/>
-                <a:satMod val="130000"/>
-              </a:schemeClr>
-            </a:gs>
-            <a:gs pos="100000">
-              <a:schemeClr val="phClr">
-                <a:shade val="94000"/>
-                <a:satMod val="135000"/>
-              </a:schemeClr>
-            </a:gs>
-          </a:gsLst>
-          <a:lin ang="16200000" scaled="0"/>
-        </a:gradFill>
-      </a:fillStyleLst>
-      <a:lnStyleLst>
-        <a:ln w="9525" cap="flat" cmpd="sng" algn="ctr">
-          <a:solidFill>
-            <a:schemeClr val="phClr">
-              <a:shade val="95000"/>
-              <a:satMod val="105000"/>
-            </a:schemeClr>
-          </a:solidFill>
-          <a:prstDash val="solid"/>
-        </a:ln>
-        <a:ln w="25400" cap="flat" cmpd="sng" algn="ctr">
-          <a:solidFill>
-            <a:schemeClr val="phClr"/>
-          </a:solidFill>
-          <a:prstDash val="solid"/>
-        </a:ln>
-        <a:ln w="38100" cap="flat" cmpd="sng" algn="ctr">
-          <a:solidFill>
-            <a:schemeClr val="phClr"/>
-          </a:solidFill>
-          <a:prstDash val="solid"/>
-        </a:ln>
-      </a:lnStyleLst>
-      <a:effectStyleLst>
-        <a:effectStyle>
-          <a:effectLst>
-            <a:outerShdw blurRad="40000" dist="20000" dir="5400000" rotWithShape="0">
-              <a:srgbClr val="000000">
-                <a:alpha val="38000"/>
-              </a:srgbClr>
-            </a:outerShdw>
-          </a:effectLst>
-        </a:effectStyle>
-        <a:effectStyle>
-          <a:effectLst>
-            <a:outerShdw blurRad="40000" dist="23000" dir="5400000" rotWithShape="0">
-              <a:srgbClr val="000000">
-                <a:alpha val="35000"/>
-              </a:srgbClr>
-            </a:outerShdw>
-          </a:effectLst>
-        </a:effectStyle>
-        <a:effectStyle>
-          <a:effectLst>
-            <a:outerShdw blurRad="40000" dist="23000" dir="5400000" rotWithShape="0">
-              <a:srgbClr val="000000">
-                <a:alpha val="35000"/>
-              </a:srgbClr>
-            </a:outerShdw>
-          </a:effectLst>
-          <a:scene3d>
-            <a:camera prst="orthographicFront">
-              <a:rot lat="0" lon="0" rev="0"/>
-            </a:camera>
-            <a:lightRig rig="threePt" dir="t">
-              <a:rot lat="0" lon="0" rev="1200000"/>
-            </a:lightRig>
-          </a:scene3d>
-          <a:sp3d>
-            <a:bevelT w="63500" h="25400"/>
-          </a:sp3d>
-        </a:effectStyle>
-      </a:effectStyleLst>
-      <a:bgFillStyleLst>
-        <a:solidFill>
-          <a:schemeClr val="phClr"/>
-        </a:solidFill>
-        <a:gradFill rotWithShape="1">
-          <a:gsLst>
-            <a:gs pos="0">
-              <a:schemeClr val="phClr">
-                <a:tint val="40000"/>
-                <a:satMod val="350000"/>
-              </a:schemeClr>
-            </a:gs>
-            <a:gs pos="40000">
-              <a:schemeClr val="phClr">
-                <a:tint val="45000"/>
-                <a:shade val="99000"/>
-                <a:satMod val="350000"/>
-              </a:schemeClr>
-            </a:gs>
-            <a:gs pos="100000">
-              <a:schemeClr val="phClr">
-                <a:shade val="20000"/>
-                <a:satMod val="255000"/>
-              </a:schemeClr>
-            </a:gs>
-          </a:gsLst>
-          <a:path path="circle">
-            <a:fillToRect l="50000" t="-80000" r="50000" b="180000"/>
-          </a:path>
-        </a:gradFill>
-        <a:gradFill rotWithShape="1">
-          <a:gsLst>
-            <a:gs pos="0">
-              <a:schemeClr val="phClr">
-                <a:tint val="80000"/>
-                <a:satMod val="300000"/>
-              </a:schemeClr>
-            </a:gs>
-            <a:gs pos="100000">
-              <a:schemeClr val="phClr">
-                <a:shade val="30000"/>
-                <a:satMod val="200000"/>
-              </a:schemeClr>
-            </a:gs>
-          </a:gsLst>
-          <a:path path="circle">
-            <a:fillToRect l="50000" t="50000" r="50000" b="50000"/>
-          </a:path>
-        </a:gradFill>
-      </a:bgFillStyleLst>
-    </a:fmtScheme>
-  </a:themeElements>
-  <a:objectDefaults/>
-  <a:extraClrSchemeLst/>
-</a:theme>
-</file>
-
-<file path=customXml/item1.xml><?xml version="1.0" encoding="utf-8"?>
-<b:Sources xmlns:b="http://schemas.openxmlformats.org/officeDocument/2006/bibliography" xmlns="http://schemas.openxmlformats.org/officeDocument/2006/bibliography" SelectedStyle="\APA.XSL" StyleName="APA"/>
-</file>
-
-<file path=customXml/itemProps1.xml><?xml version="1.0" encoding="utf-8"?>
-<ds:datastoreItem xmlns:ds="http://schemas.openxmlformats.org/officeDocument/2006/customXml" ds:itemID="{32657A6C-4180-420B-9D16-ADF6CE1B3FDB}">
-  <ds:schemaRefs>
-    <ds:schemaRef ds:uri="http://schemas.openxmlformats.org/officeDocument/2006/bibliography"/>
-  </ds:schemaRefs>
-</ds:datastoreItem>
 </file>
</xml_diff>

<commit_message>
Amélioration de l'anonymisation + introduction exemple
</commit_message>
<xml_diff>
--- a/Docs/Documentation du projet.docx
+++ b/Docs/Documentation du projet.docx
@@ -215,17 +215,7 @@
       </w:pPr>
       <w:r>
         <w:rPr/>
-        <w:t>La documentation est conservée dans l’entrepôt de code source du projet. Les liens hypertexte qui sont donnés ci-après permettent de récupérer la version la plus récente de ces documents, par téléchargement à partir de l’entrepôt</w:t>
-      </w:r>
-      <w:r>
-        <w:rPr>
-          <w:rStyle w:val="Ancredenotedebasdepage"/>
-        </w:rPr>
-        <w:footnoteReference w:id="2"/>
-      </w:r>
-      <w:r>
-        <w:rPr/>
-        <w:t xml:space="preserve">. </w:t>
+        <w:t xml:space="preserve">La documentation est conservée dans l’entrepôt de code source du projet. Les liens hypertexte qui sont donnés ci-après permettent de récupérer la version la plus récente de ces documents, par téléchargement à partir de l’entrepôt. </w:t>
       </w:r>
     </w:p>
     <w:p>
@@ -274,69 +264,44 @@
         </w:r>
       </w:hyperlink>
       <w:r>
-        <w:rPr/>
-        <w:t>.</w:t>
-      </w:r>
-    </w:p>
-    <w:p>
-      <w:pPr>
-        <w:pStyle w:val="Normal"/>
-        <w:rPr/>
-      </w:pPr>
-      <w:r>
-        <w:rPr/>
-        <w:t>Un guide plus détaillé, comprenant également des indications méthodologiques sur la réalisation des tests statutaires et réglementaires, est en cours d’achèvement. Il sera disponible en deuxième semaine de décembre 2016.</w:t>
-      </w:r>
-    </w:p>
-    <w:p>
-      <w:pPr>
-        <w:pStyle w:val="Normal"/>
-        <w:rPr/>
-      </w:pPr>
-      <w:r>
-        <w:rPr/>
-      </w:r>
-    </w:p>
-    <w:p>
-      <w:pPr>
-        <w:pStyle w:val="Titre3"/>
-        <w:rPr/>
-      </w:pPr>
-      <w:r>
-        <w:rPr/>
-        <w:t>La documentation à l’attention des techniciens chargés de l’installation de la plateforme logicielle</w:t>
-      </w:r>
-    </w:p>
-    <w:p>
-      <w:pPr>
-        <w:pStyle w:val="Normal"/>
-        <w:rPr/>
-      </w:pPr>
-      <w:r>
-        <w:rPr/>
-        <w:t>Altaïr ne dépend que de logiciels libres. Il est déployé sous le système d’exploitation GNU/Linux. Ces caractéristiques amènent à installer le logiciel en mettant en œuvre une procédure de clonage d’une image qui contient à la fois le système d’exploitation, le logiciel Altaïr et l’ensemble des logiciels libres dont il dépend.</w:t>
-      </w:r>
-    </w:p>
-    <w:p>
-      <w:pPr>
-        <w:pStyle w:val="Normal"/>
-        <w:rPr/>
-      </w:pPr>
-      <w:r>
-        <w:rPr/>
-        <w:t xml:space="preserve">Cette procédure de clonage est détaillée </w:t>
+        <w:rPr>
+          <w:rStyle w:val="LienInternet"/>
+          <w:u w:val="none"/>
+        </w:rPr>
+        <w:t xml:space="preserve"> </w:t>
+      </w:r>
+      <w:r>
+        <w:rPr>
+          <w:rStyle w:val="LienInternet"/>
+          <w:u w:val="none"/>
+        </w:rPr>
+        <w:t xml:space="preserve">(et à ce </w:t>
       </w:r>
       <w:hyperlink r:id="rId4">
         <w:r>
           <w:rPr>
             <w:rStyle w:val="LienInternet"/>
+            <w:u w:val="none"/>
           </w:rPr>
-          <w:t>à ce lien permanent</w:t>
+          <w:t>miroir</w:t>
         </w:r>
       </w:hyperlink>
       <w:r>
-        <w:rPr/>
-        <w:t>.</w:t>
+        <w:rPr>
+          <w:rStyle w:val="LienInternet"/>
+          <w:u w:val="none"/>
+        </w:rPr>
+        <w:t>).</w:t>
+      </w:r>
+    </w:p>
+    <w:p>
+      <w:pPr>
+        <w:pStyle w:val="Normal"/>
+        <w:rPr/>
+      </w:pPr>
+      <w:r>
+        <w:rPr/>
+        <w:t>Les tests constituant le rapport d’analyse sont documentés dans des fiches en lien dans le rapport d’analyse.</w:t>
       </w:r>
     </w:p>
     <w:p>
@@ -355,27 +320,39 @@
       </w:pPr>
       <w:r>
         <w:rPr/>
-        <w:t>La documentation à l’attention des testeurs et développeurs</w:t>
-      </w:r>
-    </w:p>
-    <w:p>
-      <w:pPr>
-        <w:pStyle w:val="Normal"/>
-        <w:rPr/>
-      </w:pPr>
-      <w:r>
-        <w:rPr/>
-        <w:t xml:space="preserve">Comme tout logiciel, Altaïr a vocation à évoluer en fonction des retours d’expérience. </w:t>
-      </w:r>
-    </w:p>
-    <w:p>
-      <w:pPr>
-        <w:pStyle w:val="Normal"/>
-        <w:rPr/>
-      </w:pPr>
-      <w:r>
-        <w:rPr/>
-        <w:t xml:space="preserve">Une notice permettant aux testeurs et développeurs de rapporter précisément les problèmes logiciels (« bogues ») est disponible </w:t>
+        <w:t>La documentation à l’attention des techniciens chargés de l’installation de la plateforme logicielle</w:t>
+      </w:r>
+    </w:p>
+    <w:p>
+      <w:pPr>
+        <w:pStyle w:val="Normal"/>
+        <w:rPr/>
+      </w:pPr>
+      <w:r>
+        <w:rPr/>
+        <w:t xml:space="preserve">Altaïr ne dépend que de logiciels libres. Il est déployé sous le système d’exploitation GNU/Linux. Ces caractéristiques amènent à installer le logiciel en mettant en œuvre une procédure de clonage d’une image </w:t>
+      </w:r>
+      <w:r>
+        <w:rPr/>
+        <w:t>système. L</w:t>
+      </w:r>
+      <w:r>
+        <w:rPr/>
+        <w:t xml:space="preserve">e logiciel Altaïr </w:t>
+      </w:r>
+      <w:r>
+        <w:rPr/>
+        <w:t>est automatiquement importé et installé à la première connexion internet en quelques minutes.</w:t>
+      </w:r>
+    </w:p>
+    <w:p>
+      <w:pPr>
+        <w:pStyle w:val="Normal"/>
+        <w:rPr/>
+      </w:pPr>
+      <w:r>
+        <w:rPr/>
+        <w:t xml:space="preserve">Cette procédure de clonage est détaillée </w:t>
       </w:r>
       <w:hyperlink r:id="rId5">
         <w:r>
@@ -397,7 +374,36 @@
       </w:pPr>
       <w:r>
         <w:rPr/>
-        <w:t xml:space="preserve">Le logiciel étant entièrement développé au sein des juridictions financières, son code source est accessible </w:t>
+      </w:r>
+    </w:p>
+    <w:p>
+      <w:pPr>
+        <w:pStyle w:val="Titre3"/>
+        <w:rPr/>
+      </w:pPr>
+      <w:r>
+        <w:rPr/>
+        <w:t>La documentation à l’attention des testeurs et développeurs</w:t>
+      </w:r>
+    </w:p>
+    <w:p>
+      <w:pPr>
+        <w:pStyle w:val="Normal"/>
+        <w:rPr/>
+      </w:pPr>
+      <w:r>
+        <w:rPr/>
+        <w:t xml:space="preserve">Comme tout logiciel, Altaïr a vocation à évoluer en fonction des retours d’expérience. </w:t>
+      </w:r>
+    </w:p>
+    <w:p>
+      <w:pPr>
+        <w:pStyle w:val="Normal"/>
+        <w:rPr/>
+      </w:pPr>
+      <w:r>
+        <w:rPr/>
+        <w:t xml:space="preserve">Une notice permettant aux testeurs et développeurs de rapporter précisément les problèmes logiciels (« bogues ») est disponible </w:t>
       </w:r>
       <w:hyperlink r:id="rId6">
         <w:r>
@@ -419,17 +425,7 @@
       </w:pPr>
       <w:r>
         <w:rPr/>
-        <w:t xml:space="preserve">La disponibilité du code permettra aux testeurs de modifier certains paramètres afin d’adapter au mieux la réponse du logiciel aux situations de test. </w:t>
-      </w:r>
-    </w:p>
-    <w:p>
-      <w:pPr>
-        <w:pStyle w:val="Normal"/>
-        <w:rPr/>
-      </w:pPr>
-      <w:r>
-        <w:rPr/>
-        <w:t xml:space="preserve">L’utilisation d’un logiciel de gestion de code source permet aux développeurs d’accéder aisément au code source et de le modifier en préservant l’historique des modifications. Une notice relative à l’accès à l’entrepôt de code source et à son clonage est disponible </w:t>
+        <w:t xml:space="preserve">Le logiciel étant entièrement développé au sein des juridictions financières, son code source est accessible </w:t>
       </w:r>
       <w:hyperlink r:id="rId7">
         <w:r>
@@ -447,6 +443,38 @@
     <w:p>
       <w:pPr>
         <w:pStyle w:val="Normal"/>
+        <w:rPr/>
+      </w:pPr>
+      <w:r>
+        <w:rPr/>
+        <w:t xml:space="preserve">La disponibilité du code permettra aux testeurs de modifier certains paramètres afin d’adapter au mieux la réponse du logiciel aux situations de test. </w:t>
+      </w:r>
+    </w:p>
+    <w:p>
+      <w:pPr>
+        <w:pStyle w:val="Normal"/>
+        <w:rPr/>
+      </w:pPr>
+      <w:r>
+        <w:rPr/>
+        <w:t xml:space="preserve">L’utilisation d’un logiciel de gestion de code source permet aux développeurs d’accéder aisément au code source et de le modifier en préservant l’historique des modifications. Une notice relative à l’accès à l’entrepôt de code source et à son clonage est disponible </w:t>
+      </w:r>
+      <w:hyperlink r:id="rId8">
+        <w:r>
+          <w:rPr>
+            <w:rStyle w:val="LienInternet"/>
+          </w:rPr>
+          <w:t>à ce lien permanent</w:t>
+        </w:r>
+      </w:hyperlink>
+      <w:r>
+        <w:rPr/>
+        <w:t>.</w:t>
+      </w:r>
+    </w:p>
+    <w:p>
+      <w:pPr>
+        <w:pStyle w:val="Normal"/>
         <w:spacing w:lineRule="auto" w:line="276" w:before="0" w:after="200"/>
         <w:jc w:val="left"/>
         <w:rPr/>
@@ -495,7 +523,7 @@
         <w:rPr/>
         <w:t xml:space="preserve">La documentation à l’attention des équipes de contrôle comprend également une annexe technique relative au calcul statistique des emplois exprimés en EQTP  (équivalents temps pleins travaillés). </w:t>
       </w:r>
-      <w:hyperlink r:id="rId8">
+      <w:hyperlink r:id="rId9">
         <w:r>
           <w:rPr>
             <w:rStyle w:val="LienInternet"/>
@@ -540,7 +568,7 @@
         <w:rPr/>
         <w:t xml:space="preserve">une </w:t>
       </w:r>
-      <w:hyperlink r:id="rId9">
+      <w:hyperlink r:id="rId10">
         <w:r>
           <w:rPr>
             <w:rStyle w:val="LienInternet"/>
@@ -566,7 +594,7 @@
         <w:rPr/>
         <w:t xml:space="preserve">une </w:t>
       </w:r>
-      <w:hyperlink r:id="rId10">
+      <w:hyperlink r:id="rId11">
         <w:r>
           <w:rPr>
             <w:rStyle w:val="LienInternet"/>
@@ -596,7 +624,7 @@
     <w:p>
       <w:pPr>
         <w:pStyle w:val="ListParagraph"/>
-        <w:ind w:left="1080" w:hanging="0"/>
+        <w:ind w:left="1080" w:right="0" w:hanging="0"/>
         <w:rPr/>
       </w:pPr>
       <w:r>
@@ -607,7 +635,7 @@
     <w:p>
       <w:pPr>
         <w:pStyle w:val="ListParagraph"/>
-        <w:ind w:left="1080" w:hanging="0"/>
+        <w:ind w:left="1080" w:right="0" w:hanging="0"/>
         <w:rPr/>
       </w:pPr>
       <w:r>
@@ -618,20 +646,22 @@
     <w:p>
       <w:pPr>
         <w:pStyle w:val="ListParagraph"/>
-        <w:ind w:left="1080" w:hanging="0"/>
+        <w:ind w:left="1080" w:right="0" w:hanging="0"/>
         <w:rPr/>
       </w:pPr>
       <w:r>
         <w:rPr/>
         <w:t xml:space="preserve">Elle est disponible </w:t>
       </w:r>
-      <w:hyperlink r:id="rId11">
+      <w:hyperlink r:id="rId12">
         <w:r>
           <w:rPr>
             <w:rStyle w:val="LienInternet"/>
           </w:rPr>
           <w:t>à ce lien perma</w:t>
         </w:r>
+      </w:hyperlink>
+      <w:hyperlink r:id="rId13">
         <w:bookmarkStart w:id="0" w:name="_GoBack1"/>
         <w:bookmarkEnd w:id="0"/>
         <w:r>
@@ -665,10 +695,7 @@
       </w:r>
     </w:p>
     <w:sectPr>
-      <w:footerReference w:type="default" r:id="rId12"/>
-      <w:footnotePr>
-        <w:numFmt w:val="decimal"/>
-      </w:footnotePr>
+      <w:footerReference w:type="default" r:id="rId14"/>
       <w:type w:val="nextPage"/>
       <w:pgSz w:orient="landscape" w:w="16838" w:h="11906"/>
       <w:pgMar w:left="1418" w:right="1418" w:header="0" w:top="1418" w:footer="709" w:bottom="1418" w:gutter="0"/>
@@ -683,40 +710,33 @@
 
 <file path=word/footer1.xml><?xml version="1.0" encoding="utf-8"?>
 <w:ftr xmlns:o="urn:schemas-microsoft-com:office:office" xmlns:r="http://schemas.openxmlformats.org/officeDocument/2006/relationships" xmlns:v="urn:schemas-microsoft-com:vml" xmlns:w="http://schemas.openxmlformats.org/wordprocessingml/2006/main" xmlns:w10="urn:schemas-microsoft-com:office:word" xmlns:wp="http://schemas.openxmlformats.org/drawingml/2006/wordprocessingDrawing" xmlns:wps="http://schemas.microsoft.com/office/word/2010/wordprocessingShape" xmlns:wpg="http://schemas.microsoft.com/office/word/2010/wordprocessingGroup" xmlns:mc="http://schemas.openxmlformats.org/markup-compatibility/2006" xmlns:wp14="http://schemas.microsoft.com/office/word/2010/wordprocessingDrawing" xmlns:w14="http://schemas.microsoft.com/office/word/2010/wordml" mc:Ignorable="w14 wp14">
-  <w:sdt>
-    <w:sdtPr>
-      <w:docPartObj>
-        <w:docPartGallery w:val="Page Numbers (Bottom of Page)"/>
-        <w:docPartUnique w:val="true"/>
-      </w:docPartObj>
-      <w:id w:val="2046956258"/>
-    </w:sdtPr>
-    <w:sdtContent>
-      <w:p>
-        <w:pPr>
-          <w:pStyle w:val="Pieddepage"/>
-          <w:jc w:val="right"/>
-          <w:rPr/>
-        </w:pPr>
-        <w:r>
-          <w:rPr/>
-          <w:fldChar w:fldCharType="begin"/>
-        </w:r>
-        <w:r>
-          <w:instrText> PAGE </w:instrText>
-        </w:r>
-        <w:r>
-          <w:fldChar w:fldCharType="separate"/>
-        </w:r>
-        <w:r>
-          <w:t>3</w:t>
-        </w:r>
-        <w:r>
-          <w:fldChar w:fldCharType="end"/>
-        </w:r>
-      </w:p>
-    </w:sdtContent>
-  </w:sdt>
+  <w:p>
+    <w:pPr>
+      <w:pStyle w:val="Pieddepage"/>
+      <w:jc w:val="right"/>
+      <w:rPr/>
+    </w:pPr>
+    <w:r>
+      <w:rPr/>
+      <w:fldChar w:fldCharType="begin"/>
+    </w:r>
+    <w:r>
+      <w:rPr/>
+      <w:instrText> PAGE </w:instrText>
+    </w:r>
+    <w:r>
+      <w:rPr/>
+      <w:fldChar w:fldCharType="separate"/>
+    </w:r>
+    <w:r>
+      <w:rPr/>
+      <w:t>3</w:t>
+    </w:r>
+    <w:r>
+      <w:rPr/>
+      <w:fldChar w:fldCharType="end"/>
+    </w:r>
+  </w:p>
   <w:p>
     <w:pPr>
       <w:pStyle w:val="Pieddepage"/>
@@ -724,7 +744,27 @@
     </w:pPr>
     <w:r>
       <w:rPr/>
-      <w:t>Fabrice Nicol  Groupe RH  version 1.0 du 8 novembre 2016</w:t>
+      <w:t>Fabrice Nicol  version 1.</w:t>
+    </w:r>
+    <w:r>
+      <w:rPr/>
+      <w:t>1</w:t>
+    </w:r>
+    <w:r>
+      <w:rPr/>
+      <w:t xml:space="preserve"> du 8 </w:t>
+    </w:r>
+    <w:r>
+      <w:rPr/>
+      <w:t>septembre</w:t>
+    </w:r>
+    <w:r>
+      <w:rPr/>
+      <w:t xml:space="preserve"> 201</w:t>
+    </w:r>
+    <w:r>
+      <w:rPr/>
+      <w:t>8</w:t>
     </w:r>
   </w:p>
   <w:p>
@@ -732,6 +772,8 @@
       <w:pStyle w:val="Pieddepage"/>
       <w:tabs>
         <w:tab w:val="left" w:pos="1020" w:leader="none"/>
+        <w:tab w:val="center" w:pos="4536" w:leader="none"/>
+        <w:tab w:val="right" w:pos="9072" w:leader="none"/>
       </w:tabs>
       <w:rPr/>
     </w:pPr>
@@ -742,48 +784,6 @@
 </w:ftr>
 </file>
 
-<file path=word/footnotes.xml><?xml version="1.0" encoding="utf-8"?>
-<w:footnotes xmlns:o="urn:schemas-microsoft-com:office:office" xmlns:r="http://schemas.openxmlformats.org/officeDocument/2006/relationships" xmlns:v="urn:schemas-microsoft-com:vml" xmlns:w="http://schemas.openxmlformats.org/wordprocessingml/2006/main" xmlns:w10="urn:schemas-microsoft-com:office:word" xmlns:wp="http://schemas.openxmlformats.org/drawingml/2006/wordprocessingDrawing" xmlns:wps="http://schemas.microsoft.com/office/word/2010/wordprocessingShape" xmlns:wpg="http://schemas.microsoft.com/office/word/2010/wordprocessingGroup" xmlns:mc="http://schemas.openxmlformats.org/markup-compatibility/2006" xmlns:wp14="http://schemas.microsoft.com/office/word/2010/wordprocessingDrawing" xmlns:w14="http://schemas.microsoft.com/office/word/2010/wordml" mc:Ignorable="w14 wp14">
-  <w:footnote w:id="0" w:type="separator">
-    <w:p>
-      <w:r>
-        <w:separator/>
-      </w:r>
-    </w:p>
-  </w:footnote>
-  <w:footnote w:id="1" w:type="continuationSeparator">
-    <w:p>
-      <w:r>
-        <w:continuationSeparator/>
-      </w:r>
-    </w:p>
-  </w:footnote>
-  <w:footnote w:id="2">
-    <w:p>
-      <w:pPr>
-        <w:pStyle w:val="Footnotetext"/>
-        <w:rPr/>
-      </w:pPr>
-      <w:r>
-        <w:rPr>
-          <w:rStyle w:val="Footnotereference"/>
-        </w:rPr>
-        <w:footnoteRef/>
-        <w:tab/>
-      </w:r>
-      <w:r>
-        <w:rPr/>
-        <w:t xml:space="preserve"> </w:t>
-      </w:r>
-      <w:r>
-        <w:rPr/>
-        <w:t>L’accès au réseau des juridictions financières est requis pour ce téléchargement.</w:t>
-      </w:r>
-    </w:p>
-  </w:footnote>
-</w:footnotes>
-</file>
-
 <file path=word/numbering.xml><?xml version="1.0" encoding="utf-8"?>
 <w:numbering xmlns:w="http://schemas.openxmlformats.org/wordprocessingml/2006/main" xmlns:o="urn:schemas-microsoft-com:office:office" xmlns:r="http://schemas.openxmlformats.org/officeDocument/2006/relationships" xmlns:v="urn:schemas-microsoft-com:vml">
   <w:abstractNum w:abstractNumId="1">
@@ -972,6 +972,7 @@
       </w:pPr>
       <w:rPr>
         <w:rFonts w:ascii="Symbol" w:hAnsi="Symbol" w:cs="Symbol" w:hint="default"/>
+        <w:rFonts w:cs="Symbol"/>
       </w:rPr>
     </w:lvl>
     <w:lvl w:ilvl="1">
@@ -997,6 +998,7 @@
       </w:pPr>
       <w:rPr>
         <w:rFonts w:ascii="Wingdings" w:hAnsi="Wingdings" w:cs="Wingdings" w:hint="default"/>
+        <w:rFonts w:cs="Wingdings"/>
       </w:rPr>
     </w:lvl>
     <w:lvl w:ilvl="3">
@@ -1009,6 +1011,7 @@
       </w:pPr>
       <w:rPr>
         <w:rFonts w:ascii="Symbol" w:hAnsi="Symbol" w:cs="Symbol" w:hint="default"/>
+        <w:rFonts w:cs="Symbol"/>
       </w:rPr>
     </w:lvl>
     <w:lvl w:ilvl="4">
@@ -1034,6 +1037,7 @@
       </w:pPr>
       <w:rPr>
         <w:rFonts w:ascii="Wingdings" w:hAnsi="Wingdings" w:cs="Wingdings" w:hint="default"/>
+        <w:rFonts w:cs="Wingdings"/>
       </w:rPr>
     </w:lvl>
     <w:lvl w:ilvl="6">
@@ -1046,6 +1050,7 @@
       </w:pPr>
       <w:rPr>
         <w:rFonts w:ascii="Symbol" w:hAnsi="Symbol" w:cs="Symbol" w:hint="default"/>
+        <w:rFonts w:cs="Symbol"/>
       </w:rPr>
     </w:lvl>
     <w:lvl w:ilvl="7">
@@ -1071,6 +1076,7 @@
       </w:pPr>
       <w:rPr>
         <w:rFonts w:ascii="Wingdings" w:hAnsi="Wingdings" w:cs="Wingdings" w:hint="default"/>
+        <w:rFonts w:cs="Wingdings"/>
       </w:rPr>
     </w:lvl>
   </w:abstractNum>
@@ -1107,6 +1113,7 @@
       </w:pPr>
       <w:rPr>
         <w:rFonts w:ascii="Wingdings" w:hAnsi="Wingdings" w:cs="Wingdings" w:hint="default"/>
+        <w:rFonts w:cs="Wingdings"/>
       </w:rPr>
     </w:lvl>
     <w:lvl w:ilvl="3">
@@ -1119,6 +1126,7 @@
       </w:pPr>
       <w:rPr>
         <w:rFonts w:ascii="Symbol" w:hAnsi="Symbol" w:cs="Symbol" w:hint="default"/>
+        <w:rFonts w:cs="Symbol"/>
       </w:rPr>
     </w:lvl>
     <w:lvl w:ilvl="4">
@@ -1144,6 +1152,7 @@
       </w:pPr>
       <w:rPr>
         <w:rFonts w:ascii="Wingdings" w:hAnsi="Wingdings" w:cs="Wingdings" w:hint="default"/>
+        <w:rFonts w:cs="Wingdings"/>
       </w:rPr>
     </w:lvl>
     <w:lvl w:ilvl="6">
@@ -1156,6 +1165,7 @@
       </w:pPr>
       <w:rPr>
         <w:rFonts w:ascii="Symbol" w:hAnsi="Symbol" w:cs="Symbol" w:hint="default"/>
+        <w:rFonts w:cs="Symbol"/>
       </w:rPr>
     </w:lvl>
     <w:lvl w:ilvl="7">
@@ -1181,6 +1191,7 @@
       </w:pPr>
       <w:rPr>
         <w:rFonts w:ascii="Wingdings" w:hAnsi="Wingdings" w:cs="Wingdings" w:hint="default"/>
+        <w:rFonts w:cs="Wingdings"/>
       </w:rPr>
     </w:lvl>
   </w:abstractNum>
@@ -1204,8 +1215,7 @@
   <w:docDefaults>
     <w:rPrDefault>
       <w:rPr>
-        <w:rFonts w:ascii="Calibri" w:hAnsi="Calibri" w:eastAsia="Calibri" w:cs="" w:asciiTheme="minorHAnsi" w:cstheme="minorBidi" w:eastAsiaTheme="minorHAnsi" w:hAnsiTheme="minorHAnsi"/>
-        <w:sz w:val="22"/>
+        <w:rFonts w:ascii="Calibri" w:hAnsi="Calibri" w:eastAsia="Calibri" w:cs="DejaVu Sans"/>
         <w:szCs w:val="22"/>
         <w:lang w:val="fr-FR" w:eastAsia="en-US" w:bidi="ar-SA"/>
       </w:rPr>
@@ -1214,391 +1224,20 @@
       <w:pPr/>
     </w:pPrDefault>
   </w:docDefaults>
-  <w:latentStyles w:defLockedState="0" w:defUIPriority="99" w:defSemiHidden="0" w:defUnhideWhenUsed="0" w:defQFormat="0" w:count="371">
-    <w:lsdException w:name="Normal" w:uiPriority="0" w:qFormat="1"/>
-    <w:lsdException w:name="heading 1" w:uiPriority="9" w:qFormat="1"/>
-    <w:lsdException w:name="heading 2" w:uiPriority="9" w:semiHidden="1" w:unhideWhenUsed="1" w:qFormat="1"/>
-    <w:lsdException w:name="heading 3" w:uiPriority="9" w:semiHidden="1" w:unhideWhenUsed="1" w:qFormat="1"/>
-    <w:lsdException w:name="heading 4" w:uiPriority="9" w:semiHidden="1" w:unhideWhenUsed="1" w:qFormat="1"/>
-    <w:lsdException w:name="heading 5" w:uiPriority="9" w:semiHidden="1" w:unhideWhenUsed="1" w:qFormat="1"/>
-    <w:lsdException w:name="heading 6" w:uiPriority="9" w:semiHidden="1" w:unhideWhenUsed="1" w:qFormat="1"/>
-    <w:lsdException w:name="heading 7" w:uiPriority="9" w:semiHidden="1" w:unhideWhenUsed="1" w:qFormat="1"/>
-    <w:lsdException w:name="heading 8" w:uiPriority="9" w:semiHidden="1" w:unhideWhenUsed="1" w:qFormat="1"/>
-    <w:lsdException w:name="heading 9" w:uiPriority="9" w:semiHidden="1" w:unhideWhenUsed="1" w:qFormat="1"/>
-    <w:lsdException w:name="index 1" w:semiHidden="1" w:unhideWhenUsed="1"/>
-    <w:lsdException w:name="index 2" w:semiHidden="1" w:unhideWhenUsed="1"/>
-    <w:lsdException w:name="index 3" w:semiHidden="1" w:unhideWhenUsed="1"/>
-    <w:lsdException w:name="index 4" w:semiHidden="1" w:unhideWhenUsed="1"/>
-    <w:lsdException w:name="index 5" w:semiHidden="1" w:unhideWhenUsed="1"/>
-    <w:lsdException w:name="index 6" w:semiHidden="1" w:unhideWhenUsed="1"/>
-    <w:lsdException w:name="index 7" w:semiHidden="1" w:unhideWhenUsed="1"/>
-    <w:lsdException w:name="index 8" w:semiHidden="1" w:unhideWhenUsed="1"/>
-    <w:lsdException w:name="index 9" w:semiHidden="1" w:unhideWhenUsed="1"/>
-    <w:lsdException w:name="toc 1" w:uiPriority="39" w:semiHidden="1" w:unhideWhenUsed="1"/>
-    <w:lsdException w:name="toc 2" w:uiPriority="39" w:semiHidden="1" w:unhideWhenUsed="1"/>
-    <w:lsdException w:name="toc 3" w:uiPriority="39" w:semiHidden="1" w:unhideWhenUsed="1"/>
-    <w:lsdException w:name="toc 4" w:uiPriority="39" w:semiHidden="1" w:unhideWhenUsed="1"/>
-    <w:lsdException w:name="toc 5" w:uiPriority="39" w:semiHidden="1" w:unhideWhenUsed="1"/>
-    <w:lsdException w:name="toc 6" w:uiPriority="39" w:semiHidden="1" w:unhideWhenUsed="1"/>
-    <w:lsdException w:name="toc 7" w:uiPriority="39" w:semiHidden="1" w:unhideWhenUsed="1"/>
-    <w:lsdException w:name="toc 8" w:uiPriority="39" w:semiHidden="1" w:unhideWhenUsed="1"/>
-    <w:lsdException w:name="toc 9" w:uiPriority="39" w:semiHidden="1" w:unhideWhenUsed="1"/>
-    <w:lsdException w:name="Normal Indent" w:semiHidden="1" w:unhideWhenUsed="1"/>
-    <w:lsdException w:name="footnote text" w:semiHidden="1" w:unhideWhenUsed="1"/>
-    <w:lsdException w:name="annotation text" w:semiHidden="1" w:unhideWhenUsed="1"/>
-    <w:lsdException w:name="header" w:semiHidden="1" w:unhideWhenUsed="1"/>
-    <w:lsdException w:name="footer" w:semiHidden="1" w:unhideWhenUsed="1"/>
-    <w:lsdException w:name="index heading" w:semiHidden="1" w:unhideWhenUsed="1"/>
-    <w:lsdException w:name="caption" w:uiPriority="35" w:semiHidden="1" w:unhideWhenUsed="1" w:qFormat="1"/>
-    <w:lsdException w:name="table of figures" w:semiHidden="1" w:unhideWhenUsed="1"/>
-    <w:lsdException w:name="envelope address" w:semiHidden="1" w:unhideWhenUsed="1"/>
-    <w:lsdException w:name="envelope return" w:semiHidden="1" w:unhideWhenUsed="1"/>
-    <w:lsdException w:name="footnote reference" w:semiHidden="1" w:unhideWhenUsed="1"/>
-    <w:lsdException w:name="annotation reference" w:semiHidden="1" w:unhideWhenUsed="1"/>
-    <w:lsdException w:name="line number" w:semiHidden="1" w:unhideWhenUsed="1"/>
-    <w:lsdException w:name="page number" w:semiHidden="1" w:unhideWhenUsed="1"/>
-    <w:lsdException w:name="endnote reference" w:semiHidden="1" w:unhideWhenUsed="1"/>
-    <w:lsdException w:name="endnote text" w:semiHidden="1" w:unhideWhenUsed="1"/>
-    <w:lsdException w:name="table of authorities" w:semiHidden="1" w:unhideWhenUsed="1"/>
-    <w:lsdException w:name="macro" w:semiHidden="1" w:unhideWhenUsed="1"/>
-    <w:lsdException w:name="toa heading" w:semiHidden="1" w:unhideWhenUsed="1"/>
-    <w:lsdException w:name="List" w:semiHidden="1" w:unhideWhenUsed="1"/>
-    <w:lsdException w:name="List Bullet" w:semiHidden="1" w:unhideWhenUsed="1"/>
-    <w:lsdException w:name="List Number" w:semiHidden="1" w:unhideWhenUsed="1"/>
-    <w:lsdException w:name="List 2" w:semiHidden="1" w:unhideWhenUsed="1"/>
-    <w:lsdException w:name="List 3" w:semiHidden="1" w:unhideWhenUsed="1"/>
-    <w:lsdException w:name="List 4" w:semiHidden="1" w:unhideWhenUsed="1"/>
-    <w:lsdException w:name="List 5" w:semiHidden="1" w:unhideWhenUsed="1"/>
-    <w:lsdException w:name="List Bullet 2" w:semiHidden="1" w:unhideWhenUsed="1"/>
-    <w:lsdException w:name="List Bullet 3" w:semiHidden="1" w:unhideWhenUsed="1"/>
-    <w:lsdException w:name="List Bullet 4" w:semiHidden="1" w:unhideWhenUsed="1"/>
-    <w:lsdException w:name="List Bullet 5" w:semiHidden="1" w:unhideWhenUsed="1"/>
-    <w:lsdException w:name="List Number 2" w:semiHidden="1" w:unhideWhenUsed="1"/>
-    <w:lsdException w:name="List Number 3" w:semiHidden="1" w:unhideWhenUsed="1"/>
-    <w:lsdException w:name="List Number 4" w:semiHidden="1" w:unhideWhenUsed="1"/>
-    <w:lsdException w:name="List Number 5" w:semiHidden="1" w:unhideWhenUsed="1"/>
-    <w:lsdException w:name="Title" w:uiPriority="10" w:qFormat="1"/>
-    <w:lsdException w:name="Closing" w:semiHidden="1" w:unhideWhenUsed="1"/>
-    <w:lsdException w:name="Signature" w:semiHidden="1" w:unhideWhenUsed="1"/>
-    <w:lsdException w:name="Default Paragraph Font" w:uiPriority="1" w:semiHidden="1" w:unhideWhenUsed="1"/>
-    <w:lsdException w:name="Body Text" w:semiHidden="1" w:unhideWhenUsed="1"/>
-    <w:lsdException w:name="Body Text Indent" w:semiHidden="1" w:unhideWhenUsed="1"/>
-    <w:lsdException w:name="List Continue" w:semiHidden="1" w:unhideWhenUsed="1"/>
-    <w:lsdException w:name="List Continue 2" w:semiHidden="1" w:unhideWhenUsed="1"/>
-    <w:lsdException w:name="List Continue 3" w:semiHidden="1" w:unhideWhenUsed="1"/>
-    <w:lsdException w:name="List Continue 4" w:semiHidden="1" w:unhideWhenUsed="1"/>
-    <w:lsdException w:name="List Continue 5" w:semiHidden="1" w:unhideWhenUsed="1"/>
-    <w:lsdException w:name="Message Header" w:semiHidden="1" w:unhideWhenUsed="1"/>
-    <w:lsdException w:name="Subtitle" w:uiPriority="11" w:qFormat="1"/>
-    <w:lsdException w:name="Salutation" w:semiHidden="1" w:unhideWhenUsed="1"/>
-    <w:lsdException w:name="Date" w:semiHidden="1" w:unhideWhenUsed="1"/>
-    <w:lsdException w:name="Body Text First Indent" w:semiHidden="1" w:unhideWhenUsed="1"/>
-    <w:lsdException w:name="Body Text First Indent 2" w:semiHidden="1" w:unhideWhenUsed="1"/>
-    <w:lsdException w:name="Note Heading" w:semiHidden="1" w:unhideWhenUsed="1"/>
-    <w:lsdException w:name="Body Text 2" w:semiHidden="1" w:unhideWhenUsed="1"/>
-    <w:lsdException w:name="Body Text 3" w:semiHidden="1" w:unhideWhenUsed="1"/>
-    <w:lsdException w:name="Body Text Indent 2" w:semiHidden="1" w:unhideWhenUsed="1"/>
-    <w:lsdException w:name="Body Text Indent 3" w:semiHidden="1" w:unhideWhenUsed="1"/>
-    <w:lsdException w:name="Block Text" w:semiHidden="1" w:unhideWhenUsed="1"/>
-    <w:lsdException w:name="Hyperlink" w:semiHidden="1" w:unhideWhenUsed="1"/>
-    <w:lsdException w:name="FollowedHyperlink" w:semiHidden="1" w:unhideWhenUsed="1"/>
-    <w:lsdException w:name="Strong" w:uiPriority="22" w:qFormat="1"/>
-    <w:lsdException w:name="Emphasis" w:uiPriority="20" w:qFormat="1"/>
-    <w:lsdException w:name="Document Map" w:semiHidden="1" w:unhideWhenUsed="1"/>
-    <w:lsdException w:name="Plain Text" w:semiHidden="1" w:unhideWhenUsed="1"/>
-    <w:lsdException w:name="E-mail Signature" w:semiHidden="1" w:unhideWhenUsed="1"/>
-    <w:lsdException w:name="HTML Top of Form" w:semiHidden="1" w:unhideWhenUsed="1"/>
-    <w:lsdException w:name="HTML Bottom of Form" w:semiHidden="1" w:unhideWhenUsed="1"/>
-    <w:lsdException w:name="Normal (Web)" w:semiHidden="1" w:unhideWhenUsed="1"/>
-    <w:lsdException w:name="HTML Acronym" w:semiHidden="1" w:unhideWhenUsed="1"/>
-    <w:lsdException w:name="HTML Address" w:semiHidden="1" w:unhideWhenUsed="1"/>
-    <w:lsdException w:name="HTML Cite" w:semiHidden="1" w:unhideWhenUsed="1"/>
-    <w:lsdException w:name="HTML Code" w:semiHidden="1" w:unhideWhenUsed="1"/>
-    <w:lsdException w:name="HTML Definition" w:semiHidden="1" w:unhideWhenUsed="1"/>
-    <w:lsdException w:name="HTML Keyboard" w:semiHidden="1" w:unhideWhenUsed="1"/>
-    <w:lsdException w:name="HTML Preformatted" w:semiHidden="1" w:unhideWhenUsed="1"/>
-    <w:lsdException w:name="HTML Sample" w:semiHidden="1" w:unhideWhenUsed="1"/>
-    <w:lsdException w:name="HTML Typewriter" w:semiHidden="1" w:unhideWhenUsed="1"/>
-    <w:lsdException w:name="HTML Variable" w:semiHidden="1" w:unhideWhenUsed="1"/>
-    <w:lsdException w:name="Normal Table" w:semiHidden="1" w:unhideWhenUsed="1"/>
-    <w:lsdException w:name="annotation subject" w:semiHidden="1" w:unhideWhenUsed="1"/>
-    <w:lsdException w:name="No List" w:semiHidden="1" w:unhideWhenUsed="1"/>
-    <w:lsdException w:name="Outline List 1" w:semiHidden="1" w:unhideWhenUsed="1"/>
-    <w:lsdException w:name="Outline List 2" w:semiHidden="1" w:unhideWhenUsed="1"/>
-    <w:lsdException w:name="Outline List 3" w:semiHidden="1" w:unhideWhenUsed="1"/>
-    <w:lsdException w:name="Table Simple 1" w:semiHidden="1" w:unhideWhenUsed="1"/>
-    <w:lsdException w:name="Table Simple 2" w:semiHidden="1" w:unhideWhenUsed="1"/>
-    <w:lsdException w:name="Table Simple 3" w:semiHidden="1" w:unhideWhenUsed="1"/>
-    <w:lsdException w:name="Table Classic 1" w:semiHidden="1" w:unhideWhenUsed="1"/>
-    <w:lsdException w:name="Table Classic 2" w:semiHidden="1" w:unhideWhenUsed="1"/>
-    <w:lsdException w:name="Table Classic 3" w:semiHidden="1" w:unhideWhenUsed="1"/>
-    <w:lsdException w:name="Table Classic 4" w:semiHidden="1" w:unhideWhenUsed="1"/>
-    <w:lsdException w:name="Table Colorful 1" w:semiHidden="1" w:unhideWhenUsed="1"/>
-    <w:lsdException w:name="Table Colorful 2" w:semiHidden="1" w:unhideWhenUsed="1"/>
-    <w:lsdException w:name="Table Colorful 3" w:semiHidden="1" w:unhideWhenUsed="1"/>
-    <w:lsdException w:name="Table Columns 1" w:semiHidden="1" w:unhideWhenUsed="1"/>
-    <w:lsdException w:name="Table Columns 2" w:semiHidden="1" w:unhideWhenUsed="1"/>
-    <w:lsdException w:name="Table Columns 3" w:semiHidden="1" w:unhideWhenUsed="1"/>
-    <w:lsdException w:name="Table Columns 4" w:semiHidden="1" w:unhideWhenUsed="1"/>
-    <w:lsdException w:name="Table Columns 5" w:semiHidden="1" w:unhideWhenUsed="1"/>
-    <w:lsdException w:name="Table Grid 1" w:semiHidden="1" w:unhideWhenUsed="1"/>
-    <w:lsdException w:name="Table Grid 2" w:semiHidden="1" w:unhideWhenUsed="1"/>
-    <w:lsdException w:name="Table Grid 3" w:semiHidden="1" w:unhideWhenUsed="1"/>
-    <w:lsdException w:name="Table Grid 4" w:semiHidden="1" w:unhideWhenUsed="1"/>
-    <w:lsdException w:name="Table Grid 5" w:semiHidden="1" w:unhideWhenUsed="1"/>
-    <w:lsdException w:name="Table Grid 6" w:semiHidden="1" w:unhideWhenUsed="1"/>
-    <w:lsdException w:name="Table Grid 7" w:semiHidden="1" w:unhideWhenUsed="1"/>
-    <w:lsdException w:name="Table Grid 8" w:semiHidden="1" w:unhideWhenUsed="1"/>
-    <w:lsdException w:name="Table List 1" w:semiHidden="1" w:unhideWhenUsed="1"/>
-    <w:lsdException w:name="Table List 2" w:semiHidden="1" w:unhideWhenUsed="1"/>
-    <w:lsdException w:name="Table List 3" w:semiHidden="1" w:unhideWhenUsed="1"/>
-    <w:lsdException w:name="Table List 4" w:semiHidden="1" w:unhideWhenUsed="1"/>
-    <w:lsdException w:name="Table List 5" w:semiHidden="1" w:unhideWhenUsed="1"/>
-    <w:lsdException w:name="Table List 6" w:semiHidden="1" w:unhideWhenUsed="1"/>
-    <w:lsdException w:name="Table List 7" w:semiHidden="1" w:unhideWhenUsed="1"/>
-    <w:lsdException w:name="Table List 8" w:semiHidden="1" w:unhideWhenUsed="1"/>
-    <w:lsdException w:name="Table 3D effects 1" w:semiHidden="1" w:unhideWhenUsed="1"/>
-    <w:lsdException w:name="Table 3D effects 2" w:semiHidden="1" w:unhideWhenUsed="1"/>
-    <w:lsdException w:name="Table 3D effects 3" w:semiHidden="1" w:unhideWhenUsed="1"/>
-    <w:lsdException w:name="Table Contemporary" w:semiHidden="1" w:unhideWhenUsed="1"/>
-    <w:lsdException w:name="Table Elegant" w:semiHidden="1" w:unhideWhenUsed="1"/>
-    <w:lsdException w:name="Table Professional" w:semiHidden="1" w:unhideWhenUsed="1"/>
-    <w:lsdException w:name="Table Subtle 1" w:semiHidden="1" w:unhideWhenUsed="1"/>
-    <w:lsdException w:name="Table Subtle 2" w:semiHidden="1" w:unhideWhenUsed="1"/>
-    <w:lsdException w:name="Table Web 1" w:semiHidden="1" w:unhideWhenUsed="1"/>
-    <w:lsdException w:name="Table Web 2" w:semiHidden="1" w:unhideWhenUsed="1"/>
-    <w:lsdException w:name="Table Web 3" w:semiHidden="1" w:unhideWhenUsed="1"/>
-    <w:lsdException w:name="Balloon Text" w:semiHidden="1" w:unhideWhenUsed="1"/>
-    <w:lsdException w:name="Table Grid" w:uiPriority="59"/>
-    <w:lsdException w:name="Table Theme" w:semiHidden="1" w:unhideWhenUsed="1"/>
-    <w:lsdException w:name="Placeholder Text" w:semiHidden="1"/>
-    <w:lsdException w:name="No Spacing" w:uiPriority="1" w:qFormat="1"/>
-    <w:lsdException w:name="Light Shading" w:uiPriority="60"/>
-    <w:lsdException w:name="Light List" w:uiPriority="61"/>
-    <w:lsdException w:name="Light Grid" w:uiPriority="62"/>
-    <w:lsdException w:name="Medium Shading 1" w:uiPriority="63"/>
-    <w:lsdException w:name="Medium Shading 2" w:uiPriority="64"/>
-    <w:lsdException w:name="Medium List 1" w:uiPriority="65"/>
-    <w:lsdException w:name="Medium List 2" w:uiPriority="66"/>
-    <w:lsdException w:name="Medium Grid 1" w:uiPriority="67"/>
-    <w:lsdException w:name="Medium Grid 2" w:uiPriority="68"/>
-    <w:lsdException w:name="Medium Grid 3" w:uiPriority="69"/>
-    <w:lsdException w:name="Dark List" w:uiPriority="70"/>
-    <w:lsdException w:name="Colorful Shading" w:uiPriority="71"/>
-    <w:lsdException w:name="Colorful List" w:uiPriority="72"/>
-    <w:lsdException w:name="Colorful Grid" w:uiPriority="73"/>
-    <w:lsdException w:name="Light Shading Accent 1" w:uiPriority="60"/>
-    <w:lsdException w:name="Light List Accent 1" w:uiPriority="61"/>
-    <w:lsdException w:name="Light Grid Accent 1" w:uiPriority="62"/>
-    <w:lsdException w:name="Medium Shading 1 Accent 1" w:uiPriority="63"/>
-    <w:lsdException w:name="Medium Shading 2 Accent 1" w:uiPriority="64"/>
-    <w:lsdException w:name="Medium List 1 Accent 1" w:uiPriority="65"/>
-    <w:lsdException w:name="Revision" w:semiHidden="1"/>
-    <w:lsdException w:name="List Paragraph" w:uiPriority="34" w:qFormat="1"/>
-    <w:lsdException w:name="Quote" w:uiPriority="29" w:qFormat="1"/>
-    <w:lsdException w:name="Intense Quote" w:uiPriority="30" w:qFormat="1"/>
-    <w:lsdException w:name="Medium List 2 Accent 1" w:uiPriority="66"/>
-    <w:lsdException w:name="Medium Grid 1 Accent 1" w:uiPriority="67"/>
-    <w:lsdException w:name="Medium Grid 2 Accent 1" w:uiPriority="68"/>
-    <w:lsdException w:name="Medium Grid 3 Accent 1" w:uiPriority="69"/>
-    <w:lsdException w:name="Dark List Accent 1" w:uiPriority="70"/>
-    <w:lsdException w:name="Colorful Shading Accent 1" w:uiPriority="71"/>
-    <w:lsdException w:name="Colorful List Accent 1" w:uiPriority="72"/>
-    <w:lsdException w:name="Colorful Grid Accent 1" w:uiPriority="73"/>
-    <w:lsdException w:name="Light Shading Accent 2" w:uiPriority="60"/>
-    <w:lsdException w:name="Light List Accent 2" w:uiPriority="61"/>
-    <w:lsdException w:name="Light Grid Accent 2" w:uiPriority="62"/>
-    <w:lsdException w:name="Medium Shading 1 Accent 2" w:uiPriority="63"/>
-    <w:lsdException w:name="Medium Shading 2 Accent 2" w:uiPriority="64"/>
-    <w:lsdException w:name="Medium List 1 Accent 2" w:uiPriority="65"/>
-    <w:lsdException w:name="Medium List 2 Accent 2" w:uiPriority="66"/>
-    <w:lsdException w:name="Medium Grid 1 Accent 2" w:uiPriority="67"/>
-    <w:lsdException w:name="Medium Grid 2 Accent 2" w:uiPriority="68"/>
-    <w:lsdException w:name="Medium Grid 3 Accent 2" w:uiPriority="69"/>
-    <w:lsdException w:name="Dark List Accent 2" w:uiPriority="70"/>
-    <w:lsdException w:name="Colorful Shading Accent 2" w:uiPriority="71"/>
-    <w:lsdException w:name="Colorful List Accent 2" w:uiPriority="72"/>
-    <w:lsdException w:name="Colorful Grid Accent 2" w:uiPriority="73"/>
-    <w:lsdException w:name="Light Shading Accent 3" w:uiPriority="60"/>
-    <w:lsdException w:name="Light List Accent 3" w:uiPriority="61"/>
-    <w:lsdException w:name="Light Grid Accent 3" w:uiPriority="62"/>
-    <w:lsdException w:name="Medium Shading 1 Accent 3" w:uiPriority="63"/>
-    <w:lsdException w:name="Medium Shading 2 Accent 3" w:uiPriority="64"/>
-    <w:lsdException w:name="Medium List 1 Accent 3" w:uiPriority="65"/>
-    <w:lsdException w:name="Medium List 2 Accent 3" w:uiPriority="66"/>
-    <w:lsdException w:name="Medium Grid 1 Accent 3" w:uiPriority="67"/>
-    <w:lsdException w:name="Medium Grid 2 Accent 3" w:uiPriority="68"/>
-    <w:lsdException w:name="Medium Grid 3 Accent 3" w:uiPriority="69"/>
-    <w:lsdException w:name="Dark List Accent 3" w:uiPriority="70"/>
-    <w:lsdException w:name="Colorful Shading Accent 3" w:uiPriority="71"/>
-    <w:lsdException w:name="Colorful List Accent 3" w:uiPriority="72"/>
-    <w:lsdException w:name="Colorful Grid Accent 3" w:uiPriority="73"/>
-    <w:lsdException w:name="Light Shading Accent 4" w:uiPriority="60"/>
-    <w:lsdException w:name="Light List Accent 4" w:uiPriority="61"/>
-    <w:lsdException w:name="Light Grid Accent 4" w:uiPriority="62"/>
-    <w:lsdException w:name="Medium Shading 1 Accent 4" w:uiPriority="63"/>
-    <w:lsdException w:name="Medium Shading 2 Accent 4" w:uiPriority="64"/>
-    <w:lsdException w:name="Medium List 1 Accent 4" w:uiPriority="65"/>
-    <w:lsdException w:name="Medium List 2 Accent 4" w:uiPriority="66"/>
-    <w:lsdException w:name="Medium Grid 1 Accent 4" w:uiPriority="67"/>
-    <w:lsdException w:name="Medium Grid 2 Accent 4" w:uiPriority="68"/>
-    <w:lsdException w:name="Medium Grid 3 Accent 4" w:uiPriority="69"/>
-    <w:lsdException w:name="Dark List Accent 4" w:uiPriority="70"/>
-    <w:lsdException w:name="Colorful Shading Accent 4" w:uiPriority="71"/>
-    <w:lsdException w:name="Colorful List Accent 4" w:uiPriority="72"/>
-    <w:lsdException w:name="Colorful Grid Accent 4" w:uiPriority="73"/>
-    <w:lsdException w:name="Light Shading Accent 5" w:uiPriority="60"/>
-    <w:lsdException w:name="Light List Accent 5" w:uiPriority="61"/>
-    <w:lsdException w:name="Light Grid Accent 5" w:uiPriority="62"/>
-    <w:lsdException w:name="Medium Shading 1 Accent 5" w:uiPriority="63"/>
-    <w:lsdException w:name="Medium Shading 2 Accent 5" w:uiPriority="64"/>
-    <w:lsdException w:name="Medium List 1 Accent 5" w:uiPriority="65"/>
-    <w:lsdException w:name="Medium List 2 Accent 5" w:uiPriority="66"/>
-    <w:lsdException w:name="Medium Grid 1 Accent 5" w:uiPriority="67"/>
-    <w:lsdException w:name="Medium Grid 2 Accent 5" w:uiPriority="68"/>
-    <w:lsdException w:name="Medium Grid 3 Accent 5" w:uiPriority="69"/>
-    <w:lsdException w:name="Dark List Accent 5" w:uiPriority="70"/>
-    <w:lsdException w:name="Colorful Shading Accent 5" w:uiPriority="71"/>
-    <w:lsdException w:name="Colorful List Accent 5" w:uiPriority="72"/>
-    <w:lsdException w:name="Colorful Grid Accent 5" w:uiPriority="73"/>
-    <w:lsdException w:name="Light Shading Accent 6" w:uiPriority="60"/>
-    <w:lsdException w:name="Light List Accent 6" w:uiPriority="61"/>
-    <w:lsdException w:name="Light Grid Accent 6" w:uiPriority="62"/>
-    <w:lsdException w:name="Medium Shading 1 Accent 6" w:uiPriority="63"/>
-    <w:lsdException w:name="Medium Shading 2 Accent 6" w:uiPriority="64"/>
-    <w:lsdException w:name="Medium List 1 Accent 6" w:uiPriority="65"/>
-    <w:lsdException w:name="Medium List 2 Accent 6" w:uiPriority="66"/>
-    <w:lsdException w:name="Medium Grid 1 Accent 6" w:uiPriority="67"/>
-    <w:lsdException w:name="Medium Grid 2 Accent 6" w:uiPriority="68"/>
-    <w:lsdException w:name="Medium Grid 3 Accent 6" w:uiPriority="69"/>
-    <w:lsdException w:name="Dark List Accent 6" w:uiPriority="70"/>
-    <w:lsdException w:name="Colorful Shading Accent 6" w:uiPriority="71"/>
-    <w:lsdException w:name="Colorful List Accent 6" w:uiPriority="72"/>
-    <w:lsdException w:name="Colorful Grid Accent 6" w:uiPriority="73"/>
-    <w:lsdException w:name="Subtle Emphasis" w:uiPriority="19" w:qFormat="1"/>
-    <w:lsdException w:name="Intense Emphasis" w:uiPriority="21" w:qFormat="1"/>
-    <w:lsdException w:name="Subtle Reference" w:uiPriority="31" w:qFormat="1"/>
-    <w:lsdException w:name="Intense Reference" w:uiPriority="32" w:qFormat="1"/>
-    <w:lsdException w:name="Book Title" w:uiPriority="33" w:qFormat="1"/>
-    <w:lsdException w:name="Bibliography" w:uiPriority="37" w:semiHidden="1" w:unhideWhenUsed="1"/>
-    <w:lsdException w:name="TOC Heading" w:uiPriority="39" w:semiHidden="1" w:unhideWhenUsed="1" w:qFormat="1"/>
-    <w:lsdException w:name="Plain Table 1" w:uiPriority="41"/>
-    <w:lsdException w:name="Plain Table 2" w:uiPriority="42"/>
-    <w:lsdException w:name="Plain Table 3" w:uiPriority="43"/>
-    <w:lsdException w:name="Plain Table 4" w:uiPriority="44"/>
-    <w:lsdException w:name="Plain Table 5" w:uiPriority="45"/>
-    <w:lsdException w:name="Grid Table Light" w:uiPriority="40"/>
-    <w:lsdException w:name="Grid Table 1 Light" w:uiPriority="46"/>
-    <w:lsdException w:name="Grid Table 2" w:uiPriority="47"/>
-    <w:lsdException w:name="Grid Table 3" w:uiPriority="48"/>
-    <w:lsdException w:name="Grid Table 4" w:uiPriority="49"/>
-    <w:lsdException w:name="Grid Table 5 Dark" w:uiPriority="50"/>
-    <w:lsdException w:name="Grid Table 6 Colorful" w:uiPriority="51"/>
-    <w:lsdException w:name="Grid Table 7 Colorful" w:uiPriority="52"/>
-    <w:lsdException w:name="Grid Table 1 Light Accent 1" w:uiPriority="46"/>
-    <w:lsdException w:name="Grid Table 2 Accent 1" w:uiPriority="47"/>
-    <w:lsdException w:name="Grid Table 3 Accent 1" w:uiPriority="48"/>
-    <w:lsdException w:name="Grid Table 4 Accent 1" w:uiPriority="49"/>
-    <w:lsdException w:name="Grid Table 5 Dark Accent 1" w:uiPriority="50"/>
-    <w:lsdException w:name="Grid Table 6 Colorful Accent 1" w:uiPriority="51"/>
-    <w:lsdException w:name="Grid Table 7 Colorful Accent 1" w:uiPriority="52"/>
-    <w:lsdException w:name="Grid Table 1 Light Accent 2" w:uiPriority="46"/>
-    <w:lsdException w:name="Grid Table 2 Accent 2" w:uiPriority="47"/>
-    <w:lsdException w:name="Grid Table 3 Accent 2" w:uiPriority="48"/>
-    <w:lsdException w:name="Grid Table 4 Accent 2" w:uiPriority="49"/>
-    <w:lsdException w:name="Grid Table 5 Dark Accent 2" w:uiPriority="50"/>
-    <w:lsdException w:name="Grid Table 6 Colorful Accent 2" w:uiPriority="51"/>
-    <w:lsdException w:name="Grid Table 7 Colorful Accent 2" w:uiPriority="52"/>
-    <w:lsdException w:name="Grid Table 1 Light Accent 3" w:uiPriority="46"/>
-    <w:lsdException w:name="Grid Table 2 Accent 3" w:uiPriority="47"/>
-    <w:lsdException w:name="Grid Table 3 Accent 3" w:uiPriority="48"/>
-    <w:lsdException w:name="Grid Table 4 Accent 3" w:uiPriority="49"/>
-    <w:lsdException w:name="Grid Table 5 Dark Accent 3" w:uiPriority="50"/>
-    <w:lsdException w:name="Grid Table 6 Colorful Accent 3" w:uiPriority="51"/>
-    <w:lsdException w:name="Grid Table 7 Colorful Accent 3" w:uiPriority="52"/>
-    <w:lsdException w:name="Grid Table 1 Light Accent 4" w:uiPriority="46"/>
-    <w:lsdException w:name="Grid Table 2 Accent 4" w:uiPriority="47"/>
-    <w:lsdException w:name="Grid Table 3 Accent 4" w:uiPriority="48"/>
-    <w:lsdException w:name="Grid Table 4 Accent 4" w:uiPriority="49"/>
-    <w:lsdException w:name="Grid Table 5 Dark Accent 4" w:uiPriority="50"/>
-    <w:lsdException w:name="Grid Table 6 Colorful Accent 4" w:uiPriority="51"/>
-    <w:lsdException w:name="Grid Table 7 Colorful Accent 4" w:uiPriority="52"/>
-    <w:lsdException w:name="Grid Table 1 Light Accent 5" w:uiPriority="46"/>
-    <w:lsdException w:name="Grid Table 2 Accent 5" w:uiPriority="47"/>
-    <w:lsdException w:name="Grid Table 3 Accent 5" w:uiPriority="48"/>
-    <w:lsdException w:name="Grid Table 4 Accent 5" w:uiPriority="49"/>
-    <w:lsdException w:name="Grid Table 5 Dark Accent 5" w:uiPriority="50"/>
-    <w:lsdException w:name="Grid Table 6 Colorful Accent 5" w:uiPriority="51"/>
-    <w:lsdException w:name="Grid Table 7 Colorful Accent 5" w:uiPriority="52"/>
-    <w:lsdException w:name="Grid Table 1 Light Accent 6" w:uiPriority="46"/>
-    <w:lsdException w:name="Grid Table 2 Accent 6" w:uiPriority="47"/>
-    <w:lsdException w:name="Grid Table 3 Accent 6" w:uiPriority="48"/>
-    <w:lsdException w:name="Grid Table 4 Accent 6" w:uiPriority="49"/>
-    <w:lsdException w:name="Grid Table 5 Dark Accent 6" w:uiPriority="50"/>
-    <w:lsdException w:name="Grid Table 6 Colorful Accent 6" w:uiPriority="51"/>
-    <w:lsdException w:name="Grid Table 7 Colorful Accent 6" w:uiPriority="52"/>
-    <w:lsdException w:name="List Table 1 Light" w:uiPriority="46"/>
-    <w:lsdException w:name="List Table 2" w:uiPriority="47"/>
-    <w:lsdException w:name="List Table 3" w:uiPriority="48"/>
-    <w:lsdException w:name="List Table 4" w:uiPriority="49"/>
-    <w:lsdException w:name="List Table 5 Dark" w:uiPriority="50"/>
-    <w:lsdException w:name="List Table 6 Colorful" w:uiPriority="51"/>
-    <w:lsdException w:name="List Table 7 Colorful" w:uiPriority="52"/>
-    <w:lsdException w:name="List Table 1 Light Accent 1" w:uiPriority="46"/>
-    <w:lsdException w:name="List Table 2 Accent 1" w:uiPriority="47"/>
-    <w:lsdException w:name="List Table 3 Accent 1" w:uiPriority="48"/>
-    <w:lsdException w:name="List Table 4 Accent 1" w:uiPriority="49"/>
-    <w:lsdException w:name="List Table 5 Dark Accent 1" w:uiPriority="50"/>
-    <w:lsdException w:name="List Table 6 Colorful Accent 1" w:uiPriority="51"/>
-    <w:lsdException w:name="List Table 7 Colorful Accent 1" w:uiPriority="52"/>
-    <w:lsdException w:name="List Table 1 Light Accent 2" w:uiPriority="46"/>
-    <w:lsdException w:name="List Table 2 Accent 2" w:uiPriority="47"/>
-    <w:lsdException w:name="List Table 3 Accent 2" w:uiPriority="48"/>
-    <w:lsdException w:name="List Table 4 Accent 2" w:uiPriority="49"/>
-    <w:lsdException w:name="List Table 5 Dark Accent 2" w:uiPriority="50"/>
-    <w:lsdException w:name="List Table 6 Colorful Accent 2" w:uiPriority="51"/>
-    <w:lsdException w:name="List Table 7 Colorful Accent 2" w:uiPriority="52"/>
-    <w:lsdException w:name="List Table 1 Light Accent 3" w:uiPriority="46"/>
-    <w:lsdException w:name="List Table 2 Accent 3" w:uiPriority="47"/>
-    <w:lsdException w:name="List Table 3 Accent 3" w:uiPriority="48"/>
-    <w:lsdException w:name="List Table 4 Accent 3" w:uiPriority="49"/>
-    <w:lsdException w:name="List Table 5 Dark Accent 3" w:uiPriority="50"/>
-    <w:lsdException w:name="List Table 6 Colorful Accent 3" w:uiPriority="51"/>
-    <w:lsdException w:name="List Table 7 Colorful Accent 3" w:uiPriority="52"/>
-    <w:lsdException w:name="List Table 1 Light Accent 4" w:uiPriority="46"/>
-    <w:lsdException w:name="List Table 2 Accent 4" w:uiPriority="47"/>
-    <w:lsdException w:name="List Table 3 Accent 4" w:uiPriority="48"/>
-    <w:lsdException w:name="List Table 4 Accent 4" w:uiPriority="49"/>
-    <w:lsdException w:name="List Table 5 Dark Accent 4" w:uiPriority="50"/>
-    <w:lsdException w:name="List Table 6 Colorful Accent 4" w:uiPriority="51"/>
-    <w:lsdException w:name="List Table 7 Colorful Accent 4" w:uiPriority="52"/>
-    <w:lsdException w:name="List Table 1 Light Accent 5" w:uiPriority="46"/>
-    <w:lsdException w:name="List Table 2 Accent 5" w:uiPriority="47"/>
-    <w:lsdException w:name="List Table 3 Accent 5" w:uiPriority="48"/>
-    <w:lsdException w:name="List Table 4 Accent 5" w:uiPriority="49"/>
-    <w:lsdException w:name="List Table 5 Dark Accent 5" w:uiPriority="50"/>
-    <w:lsdException w:name="List Table 6 Colorful Accent 5" w:uiPriority="51"/>
-    <w:lsdException w:name="List Table 7 Colorful Accent 5" w:uiPriority="52"/>
-    <w:lsdException w:name="List Table 1 Light Accent 6" w:uiPriority="46"/>
-    <w:lsdException w:name="List Table 2 Accent 6" w:uiPriority="47"/>
-    <w:lsdException w:name="List Table 3 Accent 6" w:uiPriority="48"/>
-    <w:lsdException w:name="List Table 4 Accent 6" w:uiPriority="49"/>
-    <w:lsdException w:name="List Table 5 Dark Accent 6" w:uiPriority="50"/>
-    <w:lsdException w:name="List Table 6 Colorful Accent 6" w:uiPriority="51"/>
-    <w:lsdException w:name="List Table 7 Colorful Accent 6" w:uiPriority="52"/>
-  </w:latentStyles>
-  <w:style w:type="paragraph" w:styleId="Normal" w:default="1">
+  <w:style w:type="paragraph" w:styleId="Normal">
     <w:name w:val="Normal"/>
     <w:qFormat/>
-    <w:rsid w:val="002d4dad"/>
     <w:pPr>
       <w:widowControl/>
+      <w:kinsoku w:val="true"/>
+      <w:overflowPunct w:val="true"/>
+      <w:autoSpaceDE w:val="true"/>
       <w:bidi w:val="0"/>
       <w:spacing w:lineRule="atLeast" w:line="256" w:before="120" w:after="120"/>
       <w:jc w:val="both"/>
     </w:pPr>
     <w:rPr>
-      <w:rFonts w:ascii="Times New Roman" w:hAnsi="Times New Roman" w:eastAsia="Calibri" w:cs="" w:cstheme="minorBidi" w:eastAsiaTheme="minorHAnsi"/>
+      <w:rFonts w:ascii="Times New Roman" w:hAnsi="Times New Roman" w:eastAsia="Calibri" w:cs="DejaVu Sans"/>
       <w:color w:val="auto"/>
       <w:kern w:val="0"/>
       <w:sz w:val="22"/>
@@ -1610,19 +1249,20 @@
     <w:name w:val="Heading 1"/>
     <w:basedOn w:val="Normal"/>
     <w:next w:val="Normal"/>
-    <w:link w:val="Titre1Car"/>
-    <w:uiPriority w:val="9"/>
-    <w:qFormat/>
-    <w:rsid w:val="002d4dad"/>
+    <w:qFormat/>
     <w:pPr>
       <w:keepNext w:val="true"/>
       <w:keepLines/>
-      <w:shd w:val="clear" w:color="auto" w:fill="F0BE46"/>
+      <w:numPr>
+        <w:ilvl w:val="0"/>
+        <w:numId w:val="0"/>
+      </w:numPr>
+      <w:shd w:fill="F0BE46" w:val="clear"/>
       <w:spacing w:before="480" w:after="360"/>
       <w:outlineLvl w:val="0"/>
     </w:pPr>
     <w:rPr>
-      <w:rFonts w:eastAsia="" w:cs="" w:cstheme="majorBidi" w:eastAsiaTheme="majorEastAsia"/>
+      <w:rFonts w:eastAsia="Calibri" w:cs="DejaVu Sans"/>
       <w:b/>
       <w:bCs/>
       <w:caps/>
@@ -1634,11 +1274,7 @@
     <w:name w:val="Heading 2"/>
     <w:basedOn w:val="Normal"/>
     <w:next w:val="Normal"/>
-    <w:link w:val="Titre2Car"/>
-    <w:uiPriority w:val="9"/>
-    <w:unhideWhenUsed/>
-    <w:qFormat/>
-    <w:rsid w:val="002d4dad"/>
+    <w:qFormat/>
     <w:pPr>
       <w:keepNext w:val="true"/>
       <w:keepLines/>
@@ -1653,7 +1289,7 @@
       <w:outlineLvl w:val="0"/>
     </w:pPr>
     <w:rPr>
-      <w:rFonts w:eastAsia="" w:cs="" w:cstheme="majorBidi" w:eastAsiaTheme="majorEastAsia"/>
+      <w:rFonts w:eastAsia="Calibri" w:cs="DejaVu Sans"/>
       <w:b/>
       <w:bCs/>
       <w:smallCaps/>
@@ -1665,56 +1301,47 @@
     <w:name w:val="Heading 3"/>
     <w:basedOn w:val="Normal"/>
     <w:next w:val="Normal"/>
-    <w:link w:val="Titre3Car"/>
-    <w:uiPriority w:val="9"/>
-    <w:unhideWhenUsed/>
-    <w:qFormat/>
-    <w:rsid w:val="008731cb"/>
+    <w:qFormat/>
     <w:pPr>
       <w:keepNext w:val="true"/>
       <w:keepLines/>
+      <w:numPr>
+        <w:ilvl w:val="0"/>
+        <w:numId w:val="0"/>
+      </w:numPr>
       <w:spacing w:before="200" w:after="0"/>
       <w:outlineLvl w:val="2"/>
     </w:pPr>
     <w:rPr>
-      <w:rFonts w:ascii="Cambria" w:hAnsi="Cambria" w:eastAsia="" w:cs="" w:asciiTheme="majorHAnsi" w:cstheme="majorBidi" w:eastAsiaTheme="majorEastAsia" w:hAnsiTheme="majorHAnsi"/>
+      <w:rFonts w:ascii="Cambria" w:hAnsi="Cambria" w:eastAsia="Calibri" w:cs="DejaVu Sans"/>
       <w:b/>
       <w:bCs/>
-      <w:color w:val="4F81BD" w:themeColor="accent1"/>
-    </w:rPr>
-  </w:style>
-  <w:style w:type="character" w:styleId="DefaultParagraphFont" w:default="1">
+      <w:color w:val="4F81BD"/>
+    </w:rPr>
+  </w:style>
+  <w:style w:type="character" w:styleId="DefaultParagraphFont">
     <w:name w:val="Default Paragraph Font"/>
-    <w:uiPriority w:val="1"/>
-    <w:semiHidden/>
-    <w:unhideWhenUsed/>
     <w:qFormat/>
     <w:rPr/>
   </w:style>
-  <w:style w:type="character" w:styleId="Titre1Car" w:customStyle="1">
+  <w:style w:type="character" w:styleId="Titre1Car">
     <w:name w:val="Titre 1 Car"/>
     <w:basedOn w:val="DefaultParagraphFont"/>
-    <w:link w:val="Titre1"/>
-    <w:uiPriority w:val="9"/>
-    <w:qFormat/>
-    <w:rsid w:val="002d4dad"/>
-    <w:rPr>
-      <w:rFonts w:ascii="Times New Roman" w:hAnsi="Times New Roman" w:eastAsia="" w:cs="" w:cstheme="majorBidi" w:eastAsiaTheme="majorEastAsia"/>
+    <w:qFormat/>
+    <w:rPr>
+      <w:rFonts w:ascii="Times New Roman" w:hAnsi="Times New Roman" w:eastAsia="Calibri" w:cs="DejaVu Sans"/>
       <w:caps/>
       <w:sz w:val="32"/>
       <w:szCs w:val="28"/>
-      <w:shd w:fill="F0BE46" w:val="clear"/>
-    </w:rPr>
-  </w:style>
-  <w:style w:type="character" w:styleId="Titre2Car" w:customStyle="1">
+      <w:highlight w:val="yellow"/>
+    </w:rPr>
+  </w:style>
+  <w:style w:type="character" w:styleId="Titre2Car">
     <w:name w:val="Titre 2 Car"/>
     <w:basedOn w:val="DefaultParagraphFont"/>
-    <w:link w:val="Titre2"/>
-    <w:uiPriority w:val="9"/>
-    <w:qFormat/>
-    <w:rsid w:val="002d4dad"/>
-    <w:rPr>
-      <w:rFonts w:ascii="Times New Roman" w:hAnsi="Times New Roman" w:eastAsia="" w:cs="" w:cstheme="majorBidi" w:eastAsiaTheme="majorEastAsia"/>
+    <w:qFormat/>
+    <w:rPr>
+      <w:rFonts w:ascii="Times New Roman" w:hAnsi="Times New Roman" w:eastAsia="Calibri" w:cs="DejaVu Sans"/>
       <w:b/>
       <w:bCs/>
       <w:smallCaps/>
@@ -1725,112 +1352,88 @@
   <w:style w:type="character" w:styleId="LienInternet">
     <w:name w:val="Lien Internet"/>
     <w:basedOn w:val="DefaultParagraphFont"/>
-    <w:uiPriority w:val="99"/>
-    <w:unhideWhenUsed/>
-    <w:rsid w:val="002d4dad"/>
-    <w:rPr>
-      <w:color w:val="0000FF" w:themeColor="hyperlink"/>
+    <w:rPr>
+      <w:color w:val="0000FF"/>
       <w:u w:val="single"/>
     </w:rPr>
   </w:style>
-  <w:style w:type="character" w:styleId="ParagraphedelisteCar" w:customStyle="1">
+  <w:style w:type="character" w:styleId="ParagraphedelisteCar">
     <w:name w:val="Paragraphe de liste Car"/>
-    <w:link w:val="Paragraphedeliste"/>
-    <w:uiPriority w:val="34"/>
-    <w:qFormat/>
-    <w:rsid w:val="002d4dad"/>
+    <w:qFormat/>
     <w:rPr>
       <w:rFonts w:ascii="Times New Roman" w:hAnsi="Times New Roman"/>
     </w:rPr>
   </w:style>
-  <w:style w:type="character" w:styleId="Titre3Car" w:customStyle="1">
+  <w:style w:type="character" w:styleId="Titre3Car">
     <w:name w:val="Titre 3 Car"/>
     <w:basedOn w:val="DefaultParagraphFont"/>
-    <w:link w:val="Titre3"/>
-    <w:uiPriority w:val="9"/>
-    <w:qFormat/>
-    <w:rsid w:val="008731cb"/>
-    <w:rPr>
-      <w:rFonts w:ascii="Cambria" w:hAnsi="Cambria" w:eastAsia="" w:cs="" w:asciiTheme="majorHAnsi" w:cstheme="majorBidi" w:eastAsiaTheme="majorEastAsia" w:hAnsiTheme="majorHAnsi"/>
+    <w:qFormat/>
+    <w:rPr>
+      <w:rFonts w:ascii="Cambria" w:hAnsi="Cambria" w:eastAsia="Calibri" w:cs="DejaVu Sans"/>
       <w:b/>
       <w:bCs/>
-      <w:color w:val="4F81BD" w:themeColor="accent1"/>
-    </w:rPr>
-  </w:style>
-  <w:style w:type="character" w:styleId="TitreCar" w:customStyle="1">
+      <w:color w:val="4F81BD"/>
+    </w:rPr>
+  </w:style>
+  <w:style w:type="character" w:styleId="TitreCar">
     <w:name w:val="Titre Car"/>
     <w:basedOn w:val="DefaultParagraphFont"/>
-    <w:link w:val="Titre"/>
-    <w:uiPriority w:val="10"/>
-    <w:qFormat/>
-    <w:rsid w:val="008731cb"/>
-    <w:rPr>
-      <w:rFonts w:ascii="Cambria" w:hAnsi="Cambria" w:eastAsia="" w:cs="" w:asciiTheme="majorHAnsi" w:cstheme="majorBidi" w:eastAsiaTheme="majorEastAsia" w:hAnsiTheme="majorHAnsi"/>
-      <w:color w:val="17365D" w:themeColor="text2" w:themeShade="bf"/>
+    <w:qFormat/>
+    <w:rPr>
+      <w:rFonts w:ascii="Cambria" w:hAnsi="Cambria" w:eastAsia="Calibri" w:cs="DejaVu Sans"/>
+      <w:color w:val="17365D"/>
       <w:spacing w:val="5"/>
       <w:kern w:val="2"/>
       <w:sz w:val="52"/>
       <w:szCs w:val="52"/>
     </w:rPr>
   </w:style>
-  <w:style w:type="character" w:styleId="EntteCar" w:customStyle="1">
+  <w:style w:type="character" w:styleId="EntteCar">
     <w:name w:val="En-tête Car"/>
     <w:basedOn w:val="DefaultParagraphFont"/>
-    <w:link w:val="En-tte"/>
-    <w:uiPriority w:val="99"/>
-    <w:qFormat/>
-    <w:rsid w:val="00cd1be4"/>
+    <w:qFormat/>
     <w:rPr>
       <w:rFonts w:ascii="Times New Roman" w:hAnsi="Times New Roman"/>
     </w:rPr>
   </w:style>
-  <w:style w:type="character" w:styleId="PieddepageCar" w:customStyle="1">
+  <w:style w:type="character" w:styleId="PieddepageCar">
     <w:name w:val="Pied de page Car"/>
     <w:basedOn w:val="DefaultParagraphFont"/>
-    <w:link w:val="Pieddepage"/>
-    <w:uiPriority w:val="99"/>
-    <w:qFormat/>
-    <w:rsid w:val="00cd1be4"/>
+    <w:qFormat/>
     <w:rPr>
       <w:rFonts w:ascii="Times New Roman" w:hAnsi="Times New Roman"/>
     </w:rPr>
   </w:style>
-  <w:style w:type="character" w:styleId="TextedebullesCar" w:customStyle="1">
+  <w:style w:type="character" w:styleId="TextedebullesCar">
     <w:name w:val="Texte de bulles Car"/>
     <w:basedOn w:val="DefaultParagraphFont"/>
-    <w:link w:val="Textedebulles"/>
-    <w:uiPriority w:val="99"/>
-    <w:semiHidden/>
-    <w:qFormat/>
-    <w:rsid w:val="00032657"/>
+    <w:qFormat/>
     <w:rPr>
       <w:rFonts w:ascii="Tahoma" w:hAnsi="Tahoma" w:cs="Tahoma"/>
       <w:sz w:val="16"/>
       <w:szCs w:val="16"/>
     </w:rPr>
   </w:style>
-  <w:style w:type="character" w:styleId="NotedebasdepageCar" w:customStyle="1">
+  <w:style w:type="character" w:styleId="NotedebasdepageCar">
     <w:name w:val="Note de bas de page Car"/>
     <w:basedOn w:val="DefaultParagraphFont"/>
-    <w:link w:val="Notedebasdepage"/>
-    <w:uiPriority w:val="99"/>
-    <w:semiHidden/>
-    <w:qFormat/>
-    <w:rsid w:val="00032657"/>
+    <w:qFormat/>
     <w:rPr>
       <w:rFonts w:ascii="Times New Roman" w:hAnsi="Times New Roman"/>
       <w:sz w:val="20"/>
       <w:szCs w:val="20"/>
     </w:rPr>
   </w:style>
-  <w:style w:type="character" w:styleId="Footnotereference">
-    <w:name w:val="footnote reference"/>
+  <w:style w:type="character" w:styleId="Ancredenotedebasdepage">
+    <w:name w:val="Ancre de note de bas de page"/>
+    <w:rPr>
+      <w:vertAlign w:val="superscript"/>
+    </w:rPr>
+  </w:style>
+  <w:style w:type="character" w:styleId="FootnoteCharacters">
+    <w:name w:val="Footnote Characters"/>
     <w:basedOn w:val="DefaultParagraphFont"/>
-    <w:uiPriority w:val="99"/>
-    <w:semiHidden/>
-    <w:unhideWhenUsed/>
-    <w:qFormat/>
-    <w:rsid w:val="00032657"/>
+    <w:qFormat/>
     <w:rPr>
       <w:vertAlign w:val="superscript"/>
     </w:rPr>
@@ -1838,13 +1441,9 @@
   <w:style w:type="character" w:styleId="FollowedHyperlink">
     <w:name w:val="FollowedHyperlink"/>
     <w:basedOn w:val="DefaultParagraphFont"/>
-    <w:uiPriority w:val="99"/>
-    <w:semiHidden/>
-    <w:unhideWhenUsed/>
-    <w:qFormat/>
-    <w:rsid w:val="00363d66"/>
-    <w:rPr>
-      <w:color w:val="800080" w:themeColor="followedHyperlink"/>
+    <w:qFormat/>
+    <w:rPr>
+      <w:color w:val="800080"/>
       <w:u w:val="single"/>
     </w:rPr>
   </w:style>
@@ -1944,12 +1543,6 @@
     <w:qFormat/>
     <w:rPr/>
   </w:style>
-  <w:style w:type="character" w:styleId="Ancredenotedebasdepage">
-    <w:name w:val="Ancre de note de bas de page"/>
-    <w:rPr>
-      <w:vertAlign w:val="superscript"/>
-    </w:rPr>
-  </w:style>
   <w:style w:type="character" w:styleId="Ancredenotedefin">
     <w:name w:val="Ancre de note de fin"/>
     <w:rPr>
@@ -1960,6 +1553,138 @@
     <w:name w:val="Caractères de note de fin"/>
     <w:qFormat/>
     <w:rPr/>
+  </w:style>
+  <w:style w:type="character" w:styleId="ListLabel14">
+    <w:name w:val="ListLabel 14"/>
+    <w:qFormat/>
+    <w:rPr>
+      <w:rFonts w:cs="Symbol"/>
+    </w:rPr>
+  </w:style>
+  <w:style w:type="character" w:styleId="ListLabel15">
+    <w:name w:val="ListLabel 15"/>
+    <w:qFormat/>
+    <w:rPr>
+      <w:rFonts w:cs="Courier New"/>
+    </w:rPr>
+  </w:style>
+  <w:style w:type="character" w:styleId="ListLabel16">
+    <w:name w:val="ListLabel 16"/>
+    <w:qFormat/>
+    <w:rPr>
+      <w:rFonts w:cs="Wingdings"/>
+    </w:rPr>
+  </w:style>
+  <w:style w:type="character" w:styleId="ListLabel17">
+    <w:name w:val="ListLabel 17"/>
+    <w:qFormat/>
+    <w:rPr>
+      <w:rFonts w:cs="Symbol"/>
+    </w:rPr>
+  </w:style>
+  <w:style w:type="character" w:styleId="ListLabel18">
+    <w:name w:val="ListLabel 18"/>
+    <w:qFormat/>
+    <w:rPr>
+      <w:rFonts w:cs="Courier New"/>
+    </w:rPr>
+  </w:style>
+  <w:style w:type="character" w:styleId="ListLabel19">
+    <w:name w:val="ListLabel 19"/>
+    <w:qFormat/>
+    <w:rPr>
+      <w:rFonts w:cs="Wingdings"/>
+    </w:rPr>
+  </w:style>
+  <w:style w:type="character" w:styleId="ListLabel20">
+    <w:name w:val="ListLabel 20"/>
+    <w:qFormat/>
+    <w:rPr>
+      <w:rFonts w:cs="Symbol"/>
+    </w:rPr>
+  </w:style>
+  <w:style w:type="character" w:styleId="ListLabel21">
+    <w:name w:val="ListLabel 21"/>
+    <w:qFormat/>
+    <w:rPr>
+      <w:rFonts w:cs="Courier New"/>
+    </w:rPr>
+  </w:style>
+  <w:style w:type="character" w:styleId="ListLabel22">
+    <w:name w:val="ListLabel 22"/>
+    <w:qFormat/>
+    <w:rPr>
+      <w:rFonts w:cs="Wingdings"/>
+    </w:rPr>
+  </w:style>
+  <w:style w:type="character" w:styleId="ListLabel23">
+    <w:name w:val="ListLabel 23"/>
+    <w:qFormat/>
+    <w:rPr>
+      <w:rFonts w:cs="Courier New"/>
+    </w:rPr>
+  </w:style>
+  <w:style w:type="character" w:styleId="ListLabel24">
+    <w:name w:val="ListLabel 24"/>
+    <w:qFormat/>
+    <w:rPr>
+      <w:rFonts w:cs="Wingdings"/>
+    </w:rPr>
+  </w:style>
+  <w:style w:type="character" w:styleId="ListLabel25">
+    <w:name w:val="ListLabel 25"/>
+    <w:qFormat/>
+    <w:rPr>
+      <w:rFonts w:cs="Symbol"/>
+    </w:rPr>
+  </w:style>
+  <w:style w:type="character" w:styleId="ListLabel26">
+    <w:name w:val="ListLabel 26"/>
+    <w:qFormat/>
+    <w:rPr>
+      <w:rFonts w:cs="Courier New"/>
+    </w:rPr>
+  </w:style>
+  <w:style w:type="character" w:styleId="ListLabel27">
+    <w:name w:val="ListLabel 27"/>
+    <w:qFormat/>
+    <w:rPr>
+      <w:rFonts w:cs="Wingdings"/>
+    </w:rPr>
+  </w:style>
+  <w:style w:type="character" w:styleId="ListLabel28">
+    <w:name w:val="ListLabel 28"/>
+    <w:qFormat/>
+    <w:rPr>
+      <w:rFonts w:cs="Symbol"/>
+    </w:rPr>
+  </w:style>
+  <w:style w:type="character" w:styleId="ListLabel29">
+    <w:name w:val="ListLabel 29"/>
+    <w:qFormat/>
+    <w:rPr>
+      <w:rFonts w:cs="Courier New"/>
+    </w:rPr>
+  </w:style>
+  <w:style w:type="character" w:styleId="ListLabel30">
+    <w:name w:val="ListLabel 30"/>
+    <w:qFormat/>
+    <w:rPr>
+      <w:rFonts w:cs="Wingdings"/>
+    </w:rPr>
+  </w:style>
+  <w:style w:type="character" w:styleId="ListLabel31">
+    <w:name w:val="ListLabel 31"/>
+    <w:qFormat/>
+    <w:rPr/>
+  </w:style>
+  <w:style w:type="character" w:styleId="LienInternetvisit">
+    <w:name w:val="Lien Internet visité"/>
+    <w:rPr>
+      <w:color w:val="800000"/>
+      <w:u w:val="single"/>
+      <w:lang w:val="zxx" w:eastAsia="zxx" w:bidi="zxx"/>
+    </w:rPr>
   </w:style>
   <w:style w:type="paragraph" w:styleId="Titre">
     <w:name w:val="Titre"/>
@@ -2019,11 +1744,10 @@
       <w:rFonts w:cs="Noto Sans Devanagari"/>
     </w:rPr>
   </w:style>
-  <w:style w:type="paragraph" w:styleId="AvantproposouIntro" w:customStyle="1">
+  <w:style w:type="paragraph" w:styleId="AvantproposouIntro">
     <w:name w:val="avant propos ou Intro"/>
     <w:basedOn w:val="Normal"/>
     <w:qFormat/>
-    <w:rsid w:val="002d4dad"/>
     <w:pPr>
       <w:spacing w:lineRule="auto" w:line="276" w:before="0" w:after="200"/>
       <w:jc w:val="center"/>
@@ -2037,13 +1761,10 @@
   <w:style w:type="paragraph" w:styleId="ListParagraph">
     <w:name w:val="List Paragraph"/>
     <w:basedOn w:val="Normal"/>
-    <w:link w:val="ParagraphedelisteCar"/>
-    <w:uiPriority w:val="34"/>
-    <w:qFormat/>
-    <w:rsid w:val="002d4dad"/>
+    <w:qFormat/>
     <w:pPr>
       <w:spacing w:lineRule="auto" w:line="360" w:before="120" w:after="200"/>
-      <w:ind w:left="720" w:hanging="0"/>
+      <w:ind w:left="720" w:right="0" w:hanging="0"/>
       <w:contextualSpacing/>
     </w:pPr>
     <w:rPr/>
@@ -2052,10 +1773,7 @@
     <w:name w:val="Title"/>
     <w:basedOn w:val="Normal"/>
     <w:next w:val="Normal"/>
-    <w:link w:val="TitreCar"/>
-    <w:uiPriority w:val="10"/>
-    <w:qFormat/>
-    <w:rsid w:val="008731cb"/>
+    <w:qFormat/>
     <w:pPr>
       <w:pBdr>
         <w:bottom w:val="single" w:sz="8" w:space="4" w:color="4F81BD"/>
@@ -2064,8 +1782,8 @@
       <w:contextualSpacing/>
     </w:pPr>
     <w:rPr>
-      <w:rFonts w:ascii="Cambria" w:hAnsi="Cambria" w:eastAsia="" w:cs="" w:asciiTheme="majorHAnsi" w:cstheme="majorBidi" w:eastAsiaTheme="majorEastAsia" w:hAnsiTheme="majorHAnsi"/>
-      <w:color w:val="17365D" w:themeColor="text2" w:themeShade="bf"/>
+      <w:rFonts w:ascii="Cambria" w:hAnsi="Cambria" w:eastAsia="Calibri" w:cs="DejaVu Sans"/>
+      <w:color w:val="17365D"/>
       <w:spacing w:val="5"/>
       <w:kern w:val="2"/>
       <w:sz w:val="52"/>
@@ -2075,10 +1793,6 @@
   <w:style w:type="paragraph" w:styleId="Entte">
     <w:name w:val="Header"/>
     <w:basedOn w:val="Normal"/>
-    <w:link w:val="En-tteCar"/>
-    <w:uiPriority w:val="99"/>
-    <w:unhideWhenUsed/>
-    <w:rsid w:val="00cd1be4"/>
     <w:pPr>
       <w:tabs>
         <w:tab w:val="center" w:pos="4536" w:leader="none"/>
@@ -2091,10 +1805,6 @@
   <w:style w:type="paragraph" w:styleId="Pieddepage">
     <w:name w:val="Footer"/>
     <w:basedOn w:val="Normal"/>
-    <w:link w:val="PieddepageCar"/>
-    <w:uiPriority w:val="99"/>
-    <w:unhideWhenUsed/>
-    <w:rsid w:val="00cd1be4"/>
     <w:pPr>
       <w:tabs>
         <w:tab w:val="center" w:pos="4536" w:leader="none"/>
@@ -2107,12 +1817,7 @@
   <w:style w:type="paragraph" w:styleId="BalloonText">
     <w:name w:val="Balloon Text"/>
     <w:basedOn w:val="Normal"/>
-    <w:link w:val="TextedebullesCar"/>
-    <w:uiPriority w:val="99"/>
-    <w:semiHidden/>
-    <w:unhideWhenUsed/>
-    <w:qFormat/>
-    <w:rsid w:val="00032657"/>
+    <w:qFormat/>
     <w:pPr>
       <w:spacing w:lineRule="auto" w:line="240" w:before="0" w:after="0"/>
     </w:pPr>
@@ -2120,23 +1825,6 @@
       <w:rFonts w:ascii="Tahoma" w:hAnsi="Tahoma" w:cs="Tahoma"/>
       <w:sz w:val="16"/>
       <w:szCs w:val="16"/>
-    </w:rPr>
-  </w:style>
-  <w:style w:type="paragraph" w:styleId="Footnotetext">
-    <w:name w:val="footnote text"/>
-    <w:basedOn w:val="Normal"/>
-    <w:link w:val="NotedebasdepageCar"/>
-    <w:uiPriority w:val="99"/>
-    <w:semiHidden/>
-    <w:unhideWhenUsed/>
-    <w:qFormat/>
-    <w:rsid w:val="00032657"/>
-    <w:pPr>
-      <w:spacing w:lineRule="auto" w:line="240" w:before="0" w:after="0"/>
-    </w:pPr>
-    <w:rPr>
-      <w:sz w:val="20"/>
-      <w:szCs w:val="20"/>
     </w:rPr>
   </w:style>
   <w:style w:type="paragraph" w:styleId="Notedebasdepage">
@@ -2145,343 +1833,9 @@
     <w:pPr/>
     <w:rPr/>
   </w:style>
-  <w:style w:type="numbering" w:styleId="NoList" w:default="1">
+  <w:style w:type="numbering" w:styleId="NoList">
     <w:name w:val="No List"/>
-    <w:uiPriority w:val="99"/>
-    <w:semiHidden/>
-    <w:unhideWhenUsed/>
-    <w:qFormat/>
-  </w:style>
-  <w:style w:type="table" w:default="1" w:styleId="TableauNormal">
-    <w:name w:val="Normal Table"/>
-    <w:uiPriority w:val="99"/>
-    <w:semiHidden/>
-    <w:unhideWhenUsed/>
-    <w:tblPr>
-      <w:tblInd w:w="0" w:type="dxa"/>
-      <w:tblCellMar>
-        <w:top w:w="0" w:type="dxa"/>
-        <w:left w:w="108" w:type="dxa"/>
-        <w:bottom w:w="0" w:type="dxa"/>
-        <w:right w:w="108" w:type="dxa"/>
-      </w:tblCellMar>
-    </w:tblPr>
-  </w:style>
-  <w:style w:type="table" w:styleId="Grilledutableau">
-    <w:name w:val="Table Grid"/>
-    <w:basedOn w:val="TableauNormal"/>
-    <w:uiPriority w:val="59"/>
-    <w:rsid w:val="002d4dad"/>
-    <w:pPr>
-      <w:spacing w:after="0" w:line="240" w:lineRule="auto"/>
-    </w:pPr>
-    <w:tblPr>
-      <w:tblBorders>
-        <w:top w:val="single" w:color="auto" w:sz="4" w:space="0"/>
-        <w:left w:val="single" w:color="auto" w:sz="4" w:space="0"/>
-        <w:bottom w:val="single" w:color="auto" w:sz="4" w:space="0"/>
-        <w:right w:val="single" w:color="auto" w:sz="4" w:space="0"/>
-        <w:insideH w:val="single" w:color="auto" w:sz="4" w:space="0"/>
-        <w:insideV w:val="single" w:color="auto" w:sz="4" w:space="0"/>
-      </w:tblBorders>
-    </w:tblPr>
+    <w:qFormat/>
   </w:style>
 </w:styles>
-</file>
-
-<file path=word/theme/theme1.xml><?xml version="1.0" encoding="utf-8"?>
-<a:theme xmlns:a="http://schemas.openxmlformats.org/drawingml/2006/main" name="Thème Office">
-  <a:themeElements>
-    <a:clrScheme name="Office">
-      <a:dk1>
-        <a:sysClr val="windowText" lastClr="000000"/>
-      </a:dk1>
-      <a:lt1>
-        <a:sysClr val="window" lastClr="FFFFFF"/>
-      </a:lt1>
-      <a:dk2>
-        <a:srgbClr val="1F497D"/>
-      </a:dk2>
-      <a:lt2>
-        <a:srgbClr val="EEECE1"/>
-      </a:lt2>
-      <a:accent1>
-        <a:srgbClr val="4F81BD"/>
-      </a:accent1>
-      <a:accent2>
-        <a:srgbClr val="C0504D"/>
-      </a:accent2>
-      <a:accent3>
-        <a:srgbClr val="9BBB59"/>
-      </a:accent3>
-      <a:accent4>
-        <a:srgbClr val="8064A2"/>
-      </a:accent4>
-      <a:accent5>
-        <a:srgbClr val="4BACC6"/>
-      </a:accent5>
-      <a:accent6>
-        <a:srgbClr val="F79646"/>
-      </a:accent6>
-      <a:hlink>
-        <a:srgbClr val="0000FF"/>
-      </a:hlink>
-      <a:folHlink>
-        <a:srgbClr val="800080"/>
-      </a:folHlink>
-    </a:clrScheme>
-    <a:fontScheme name="Office">
-      <a:majorFont>
-        <a:latin typeface="Cambria"/>
-        <a:ea typeface=""/>
-        <a:cs typeface=""/>
-        <a:font script="Jpan" typeface="ＭＳ ゴシック"/>
-        <a:font script="Hang" typeface="맑은 고딕"/>
-        <a:font script="Hans" typeface="宋体"/>
-        <a:font script="Hant" typeface="新細明體"/>
-        <a:font script="Arab" typeface="Times New Roman"/>
-        <a:font script="Hebr" typeface="Times New Roman"/>
-        <a:font script="Thai" typeface="Angsana New"/>
-        <a:font script="Ethi" typeface="Nyala"/>
-        <a:font script="Beng" typeface="Vrinda"/>
-        <a:font script="Gujr" typeface="Shruti"/>
-        <a:font script="Khmr" typeface="MoolBoran"/>
-        <a:font script="Knda" typeface="Tunga"/>
-        <a:font script="Guru" typeface="Raavi"/>
-        <a:font script="Cans" typeface="Euphemia"/>
-        <a:font script="Cher" typeface="Plantagenet Cherokee"/>
-        <a:font script="Yiii" typeface="Microsoft Yi Baiti"/>
-        <a:font script="Tibt" typeface="Microsoft Himalaya"/>
-        <a:font script="Thaa" typeface="MV Boli"/>
-        <a:font script="Deva" typeface="Mangal"/>
-        <a:font script="Telu" typeface="Gautami"/>
-        <a:font script="Taml" typeface="Latha"/>
-        <a:font script="Syrc" typeface="Estrangelo Edessa"/>
-        <a:font script="Orya" typeface="Kalinga"/>
-        <a:font script="Mlym" typeface="Kartika"/>
-        <a:font script="Laoo" typeface="DokChampa"/>
-        <a:font script="Sinh" typeface="Iskoola Pota"/>
-        <a:font script="Mong" typeface="Mongolian Baiti"/>
-        <a:font script="Viet" typeface="Times New Roman"/>
-        <a:font script="Uigh" typeface="Microsoft Uighur"/>
-        <a:font script="Geor" typeface="Sylfaen"/>
-      </a:majorFont>
-      <a:minorFont>
-        <a:latin typeface="Calibri"/>
-        <a:ea typeface=""/>
-        <a:cs typeface=""/>
-        <a:font script="Jpan" typeface="ＭＳ 明朝"/>
-        <a:font script="Hang" typeface="맑은 고딕"/>
-        <a:font script="Hans" typeface="宋体"/>
-        <a:font script="Hant" typeface="新細明體"/>
-        <a:font script="Arab" typeface="Arial"/>
-        <a:font script="Hebr" typeface="Arial"/>
-        <a:font script="Thai" typeface="Cordia New"/>
-        <a:font script="Ethi" typeface="Nyala"/>
-        <a:font script="Beng" typeface="Vrinda"/>
-        <a:font script="Gujr" typeface="Shruti"/>
-        <a:font script="Khmr" typeface="DaunPenh"/>
-        <a:font script="Knda" typeface="Tunga"/>
-        <a:font script="Guru" typeface="Raavi"/>
-        <a:font script="Cans" typeface="Euphemia"/>
-        <a:font script="Cher" typeface="Plantagenet Cherokee"/>
-        <a:font script="Yiii" typeface="Microsoft Yi Baiti"/>
-        <a:font script="Tibt" typeface="Microsoft Himalaya"/>
-        <a:font script="Thaa" typeface="MV Boli"/>
-        <a:font script="Deva" typeface="Mangal"/>
-        <a:font script="Telu" typeface="Gautami"/>
-        <a:font script="Taml" typeface="Latha"/>
-        <a:font script="Syrc" typeface="Estrangelo Edessa"/>
-        <a:font script="Orya" typeface="Kalinga"/>
-        <a:font script="Mlym" typeface="Kartika"/>
-        <a:font script="Laoo" typeface="DokChampa"/>
-        <a:font script="Sinh" typeface="Iskoola Pota"/>
-        <a:font script="Mong" typeface="Mongolian Baiti"/>
-        <a:font script="Viet" typeface="Arial"/>
-        <a:font script="Uigh" typeface="Microsoft Uighur"/>
-        <a:font script="Geor" typeface="Sylfaen"/>
-      </a:minorFont>
-    </a:fontScheme>
-    <a:fmtScheme name="Office">
-      <a:fillStyleLst>
-        <a:solidFill>
-          <a:schemeClr val="phClr"/>
-        </a:solidFill>
-        <a:gradFill rotWithShape="1">
-          <a:gsLst>
-            <a:gs pos="0">
-              <a:schemeClr val="phClr">
-                <a:tint val="50000"/>
-                <a:satMod val="300000"/>
-              </a:schemeClr>
-            </a:gs>
-            <a:gs pos="35000">
-              <a:schemeClr val="phClr">
-                <a:tint val="37000"/>
-                <a:satMod val="300000"/>
-              </a:schemeClr>
-            </a:gs>
-            <a:gs pos="100000">
-              <a:schemeClr val="phClr">
-                <a:tint val="15000"/>
-                <a:satMod val="350000"/>
-              </a:schemeClr>
-            </a:gs>
-          </a:gsLst>
-          <a:lin ang="16200000" scaled="1"/>
-        </a:gradFill>
-        <a:gradFill rotWithShape="1">
-          <a:gsLst>
-            <a:gs pos="0">
-              <a:schemeClr val="phClr">
-                <a:shade val="51000"/>
-                <a:satMod val="130000"/>
-              </a:schemeClr>
-            </a:gs>
-            <a:gs pos="80000">
-              <a:schemeClr val="phClr">
-                <a:shade val="93000"/>
-                <a:satMod val="130000"/>
-              </a:schemeClr>
-            </a:gs>
-            <a:gs pos="100000">
-              <a:schemeClr val="phClr">
-                <a:shade val="94000"/>
-                <a:satMod val="135000"/>
-              </a:schemeClr>
-            </a:gs>
-          </a:gsLst>
-          <a:lin ang="16200000" scaled="0"/>
-        </a:gradFill>
-      </a:fillStyleLst>
-      <a:lnStyleLst>
-        <a:ln w="9525" cap="flat" cmpd="sng" algn="ctr">
-          <a:solidFill>
-            <a:schemeClr val="phClr">
-              <a:shade val="95000"/>
-              <a:satMod val="105000"/>
-            </a:schemeClr>
-          </a:solidFill>
-          <a:prstDash val="solid"/>
-        </a:ln>
-        <a:ln w="25400" cap="flat" cmpd="sng" algn="ctr">
-          <a:solidFill>
-            <a:schemeClr val="phClr"/>
-          </a:solidFill>
-          <a:prstDash val="solid"/>
-        </a:ln>
-        <a:ln w="38100" cap="flat" cmpd="sng" algn="ctr">
-          <a:solidFill>
-            <a:schemeClr val="phClr"/>
-          </a:solidFill>
-          <a:prstDash val="solid"/>
-        </a:ln>
-      </a:lnStyleLst>
-      <a:effectStyleLst>
-        <a:effectStyle>
-          <a:effectLst>
-            <a:outerShdw blurRad="40000" dist="20000" dir="5400000" rotWithShape="0">
-              <a:srgbClr val="000000">
-                <a:alpha val="38000"/>
-              </a:srgbClr>
-            </a:outerShdw>
-          </a:effectLst>
-        </a:effectStyle>
-        <a:effectStyle>
-          <a:effectLst>
-            <a:outerShdw blurRad="40000" dist="23000" dir="5400000" rotWithShape="0">
-              <a:srgbClr val="000000">
-                <a:alpha val="35000"/>
-              </a:srgbClr>
-            </a:outerShdw>
-          </a:effectLst>
-        </a:effectStyle>
-        <a:effectStyle>
-          <a:effectLst>
-            <a:outerShdw blurRad="40000" dist="23000" dir="5400000" rotWithShape="0">
-              <a:srgbClr val="000000">
-                <a:alpha val="35000"/>
-              </a:srgbClr>
-            </a:outerShdw>
-          </a:effectLst>
-          <a:scene3d>
-            <a:camera prst="orthographicFront">
-              <a:rot lat="0" lon="0" rev="0"/>
-            </a:camera>
-            <a:lightRig rig="threePt" dir="t">
-              <a:rot lat="0" lon="0" rev="1200000"/>
-            </a:lightRig>
-          </a:scene3d>
-          <a:sp3d>
-            <a:bevelT w="63500" h="25400"/>
-          </a:sp3d>
-        </a:effectStyle>
-      </a:effectStyleLst>
-      <a:bgFillStyleLst>
-        <a:solidFill>
-          <a:schemeClr val="phClr"/>
-        </a:solidFill>
-        <a:gradFill rotWithShape="1">
-          <a:gsLst>
-            <a:gs pos="0">
-              <a:schemeClr val="phClr">
-                <a:tint val="40000"/>
-                <a:satMod val="350000"/>
-              </a:schemeClr>
-            </a:gs>
-            <a:gs pos="40000">
-              <a:schemeClr val="phClr">
-                <a:tint val="45000"/>
-                <a:shade val="99000"/>
-                <a:satMod val="350000"/>
-              </a:schemeClr>
-            </a:gs>
-            <a:gs pos="100000">
-              <a:schemeClr val="phClr">
-                <a:shade val="20000"/>
-                <a:satMod val="255000"/>
-              </a:schemeClr>
-            </a:gs>
-          </a:gsLst>
-          <a:path path="circle">
-            <a:fillToRect l="50000" t="-80000" r="50000" b="180000"/>
-          </a:path>
-        </a:gradFill>
-        <a:gradFill rotWithShape="1">
-          <a:gsLst>
-            <a:gs pos="0">
-              <a:schemeClr val="phClr">
-                <a:tint val="80000"/>
-                <a:satMod val="300000"/>
-              </a:schemeClr>
-            </a:gs>
-            <a:gs pos="100000">
-              <a:schemeClr val="phClr">
-                <a:shade val="30000"/>
-                <a:satMod val="200000"/>
-              </a:schemeClr>
-            </a:gs>
-          </a:gsLst>
-          <a:path path="circle">
-            <a:fillToRect l="50000" t="50000" r="50000" b="50000"/>
-          </a:path>
-        </a:gradFill>
-      </a:bgFillStyleLst>
-    </a:fmtScheme>
-  </a:themeElements>
-  <a:objectDefaults/>
-  <a:extraClrSchemeLst/>
-</a:theme>
-</file>
-
-<file path=customXml/item1.xml><?xml version="1.0" encoding="utf-8"?>
-<b:Sources xmlns:b="http://schemas.openxmlformats.org/officeDocument/2006/bibliography" xmlns="http://schemas.openxmlformats.org/officeDocument/2006/bibliography" SelectedStyle="\APA.XSL" StyleName="APA"/>
-</file>
-
-<file path=customXml/itemProps1.xml><?xml version="1.0" encoding="utf-8"?>
-<ds:datastoreItem xmlns:ds="http://schemas.openxmlformats.org/officeDocument/2006/customXml" ds:itemID="{32657A6C-4180-420B-9D16-ADF6CE1B3FDB}">
-  <ds:schemaRefs>
-    <ds:schemaRef ds:uri="http://schemas.openxmlformats.org/officeDocument/2006/bibliography"/>
-  </ds:schemaRefs>
-</ds:datastoreItem>
 </file>
</xml_diff>

<commit_message>
Sauvegarde dev sam. déc. 22 12:04:00 CET 2018
</commit_message>
<xml_diff>
--- a/Docs/Documentation du projet.docx
+++ b/Docs/Documentation du projet.docx
@@ -215,7 +215,17 @@
       </w:pPr>
       <w:r>
         <w:rPr/>
-        <w:t xml:space="preserve">La documentation est conservée dans l’entrepôt de code source du projet. Les liens hypertexte qui sont donnés ci-après permettent de récupérer la version la plus récente de ces documents, par téléchargement à partir de l’entrepôt. </w:t>
+        <w:t>La documentation est conservée dans l’entrepôt de code source du projet. Les liens hypertexte qui sont donnés ci-après permettent de récupérer la version la plus récente de ces documents, par téléchargement à partir de l’entrepôt</w:t>
+      </w:r>
+      <w:r>
+        <w:rPr>
+          <w:rStyle w:val="Ancredenotedebasdepage"/>
+        </w:rPr>
+        <w:footnoteReference w:id="2"/>
+      </w:r>
+      <w:r>
+        <w:rPr/>
+        <w:t xml:space="preserve">. </w:t>
       </w:r>
     </w:p>
     <w:p>
@@ -264,34 +274,69 @@
         </w:r>
       </w:hyperlink>
       <w:r>
-        <w:rPr>
-          <w:rStyle w:val="LienInternet"/>
-          <w:u w:val="none"/>
-        </w:rPr>
-        <w:t xml:space="preserve"> </w:t>
-      </w:r>
-      <w:r>
-        <w:rPr>
-          <w:rStyle w:val="LienInternet"/>
-          <w:u w:val="none"/>
-        </w:rPr>
-        <w:t xml:space="preserve">(et à ce </w:t>
+        <w:rPr/>
+        <w:t>.</w:t>
+      </w:r>
+    </w:p>
+    <w:p>
+      <w:pPr>
+        <w:pStyle w:val="Normal"/>
+        <w:rPr/>
+      </w:pPr>
+      <w:r>
+        <w:rPr/>
+        <w:t>Un guide plus détaillé, comprenant également des indications méthodologiques sur la réalisation des tests statutaires et réglementaires, est en cours d’achèvement. Il sera disponible en deuxième semaine de décembre 2016.</w:t>
+      </w:r>
+    </w:p>
+    <w:p>
+      <w:pPr>
+        <w:pStyle w:val="Normal"/>
+        <w:rPr/>
+      </w:pPr>
+      <w:r>
+        <w:rPr/>
+      </w:r>
+    </w:p>
+    <w:p>
+      <w:pPr>
+        <w:pStyle w:val="Titre3"/>
+        <w:rPr/>
+      </w:pPr>
+      <w:r>
+        <w:rPr/>
+        <w:t>La documentation à l’attention des techniciens chargés de l’installation de la plateforme logicielle</w:t>
+      </w:r>
+    </w:p>
+    <w:p>
+      <w:pPr>
+        <w:pStyle w:val="Normal"/>
+        <w:rPr/>
+      </w:pPr>
+      <w:r>
+        <w:rPr/>
+        <w:t>Altaïr ne dépend que de logiciels libres. Il est déployé sous le système d’exploitation GNU/Linux. Ces caractéristiques amènent à installer le logiciel en mettant en œuvre une procédure de clonage d’une image qui contient à la fois le système d’exploitation, le logiciel Altaïr et l’ensemble des logiciels libres dont il dépend.</w:t>
+      </w:r>
+    </w:p>
+    <w:p>
+      <w:pPr>
+        <w:pStyle w:val="Normal"/>
+        <w:rPr/>
+      </w:pPr>
+      <w:r>
+        <w:rPr/>
+        <w:t xml:space="preserve">Cette procédure de clonage est détaillée </w:t>
       </w:r>
       <w:hyperlink r:id="rId4">
         <w:r>
           <w:rPr>
             <w:rStyle w:val="LienInternet"/>
-            <w:u w:val="none"/>
           </w:rPr>
-          <w:t>miroir</w:t>
+          <w:t>à ce lien permanent</w:t>
         </w:r>
       </w:hyperlink>
       <w:r>
-        <w:rPr>
-          <w:rStyle w:val="LienInternet"/>
-          <w:u w:val="none"/>
-        </w:rPr>
-        <w:t>).</w:t>
+        <w:rPr/>
+        <w:t>.</w:t>
       </w:r>
     </w:p>
     <w:p>
@@ -301,7 +346,16 @@
       </w:pPr>
       <w:r>
         <w:rPr/>
-        <w:t>Les tests constituant le rapport d’analyse sont documentés dans des fiches en lien dans le rapport d’analyse.</w:t>
+      </w:r>
+    </w:p>
+    <w:p>
+      <w:pPr>
+        <w:pStyle w:val="Titre3"/>
+        <w:rPr/>
+      </w:pPr>
+      <w:r>
+        <w:rPr/>
+        <w:t>La documentation à l’attention des testeurs et développeurs</w:t>
       </w:r>
     </w:p>
     <w:p>
@@ -311,16 +365,7 @@
       </w:pPr>
       <w:r>
         <w:rPr/>
-      </w:r>
-    </w:p>
-    <w:p>
-      <w:pPr>
-        <w:pStyle w:val="Titre3"/>
-        <w:rPr/>
-      </w:pPr>
-      <w:r>
-        <w:rPr/>
-        <w:t>La documentation à l’attention des techniciens chargés de l’installation de la plateforme logicielle</w:t>
+        <w:t xml:space="preserve">Comme tout logiciel, Altaïr a vocation à évoluer en fonction des retours d’expérience. </w:t>
       </w:r>
     </w:p>
     <w:p>
@@ -330,29 +375,7 @@
       </w:pPr>
       <w:r>
         <w:rPr/>
-        <w:t xml:space="preserve">Altaïr ne dépend que de logiciels libres. Il est déployé sous le système d’exploitation GNU/Linux. Ces caractéristiques amènent à installer le logiciel en mettant en œuvre une procédure de clonage d’une image </w:t>
-      </w:r>
-      <w:r>
-        <w:rPr/>
-        <w:t>système. L</w:t>
-      </w:r>
-      <w:r>
-        <w:rPr/>
-        <w:t xml:space="preserve">e logiciel Altaïr </w:t>
-      </w:r>
-      <w:r>
-        <w:rPr/>
-        <w:t>est automatiquement importé et installé à la première connexion internet en quelques minutes.</w:t>
-      </w:r>
-    </w:p>
-    <w:p>
-      <w:pPr>
-        <w:pStyle w:val="Normal"/>
-        <w:rPr/>
-      </w:pPr>
-      <w:r>
-        <w:rPr/>
-        <w:t xml:space="preserve">Cette procédure de clonage est détaillée </w:t>
+        <w:t xml:space="preserve">Une notice permettant aux testeurs et développeurs de rapporter précisément les problèmes logiciels (« bogues ») est disponible </w:t>
       </w:r>
       <w:hyperlink r:id="rId5">
         <w:r>
@@ -374,36 +397,7 @@
       </w:pPr>
       <w:r>
         <w:rPr/>
-      </w:r>
-    </w:p>
-    <w:p>
-      <w:pPr>
-        <w:pStyle w:val="Titre3"/>
-        <w:rPr/>
-      </w:pPr>
-      <w:r>
-        <w:rPr/>
-        <w:t>La documentation à l’attention des testeurs et développeurs</w:t>
-      </w:r>
-    </w:p>
-    <w:p>
-      <w:pPr>
-        <w:pStyle w:val="Normal"/>
-        <w:rPr/>
-      </w:pPr>
-      <w:r>
-        <w:rPr/>
-        <w:t xml:space="preserve">Comme tout logiciel, Altaïr a vocation à évoluer en fonction des retours d’expérience. </w:t>
-      </w:r>
-    </w:p>
-    <w:p>
-      <w:pPr>
-        <w:pStyle w:val="Normal"/>
-        <w:rPr/>
-      </w:pPr>
-      <w:r>
-        <w:rPr/>
-        <w:t xml:space="preserve">Une notice permettant aux testeurs et développeurs de rapporter précisément les problèmes logiciels (« bogues ») est disponible </w:t>
+        <w:t xml:space="preserve">Le logiciel étant entièrement développé au sein des juridictions financières, son code source est accessible </w:t>
       </w:r>
       <w:hyperlink r:id="rId6">
         <w:r>
@@ -425,7 +419,17 @@
       </w:pPr>
       <w:r>
         <w:rPr/>
-        <w:t xml:space="preserve">Le logiciel étant entièrement développé au sein des juridictions financières, son code source est accessible </w:t>
+        <w:t xml:space="preserve">La disponibilité du code permettra aux testeurs de modifier certains paramètres afin d’adapter au mieux la réponse du logiciel aux situations de test. </w:t>
+      </w:r>
+    </w:p>
+    <w:p>
+      <w:pPr>
+        <w:pStyle w:val="Normal"/>
+        <w:rPr/>
+      </w:pPr>
+      <w:r>
+        <w:rPr/>
+        <w:t xml:space="preserve">L’utilisation d’un logiciel de gestion de code source permet aux développeurs d’accéder aisément au code source et de le modifier en préservant l’historique des modifications. Une notice relative à l’accès à l’entrepôt de code source et à son clonage est disponible </w:t>
       </w:r>
       <w:hyperlink r:id="rId7">
         <w:r>
@@ -443,38 +447,6 @@
     <w:p>
       <w:pPr>
         <w:pStyle w:val="Normal"/>
-        <w:rPr/>
-      </w:pPr>
-      <w:r>
-        <w:rPr/>
-        <w:t xml:space="preserve">La disponibilité du code permettra aux testeurs de modifier certains paramètres afin d’adapter au mieux la réponse du logiciel aux situations de test. </w:t>
-      </w:r>
-    </w:p>
-    <w:p>
-      <w:pPr>
-        <w:pStyle w:val="Normal"/>
-        <w:rPr/>
-      </w:pPr>
-      <w:r>
-        <w:rPr/>
-        <w:t xml:space="preserve">L’utilisation d’un logiciel de gestion de code source permet aux développeurs d’accéder aisément au code source et de le modifier en préservant l’historique des modifications. Une notice relative à l’accès à l’entrepôt de code source et à son clonage est disponible </w:t>
-      </w:r>
-      <w:hyperlink r:id="rId8">
-        <w:r>
-          <w:rPr>
-            <w:rStyle w:val="LienInternet"/>
-          </w:rPr>
-          <w:t>à ce lien permanent</w:t>
-        </w:r>
-      </w:hyperlink>
-      <w:r>
-        <w:rPr/>
-        <w:t>.</w:t>
-      </w:r>
-    </w:p>
-    <w:p>
-      <w:pPr>
-        <w:pStyle w:val="Normal"/>
         <w:spacing w:lineRule="auto" w:line="276" w:before="0" w:after="200"/>
         <w:jc w:val="left"/>
         <w:rPr/>
@@ -523,7 +495,7 @@
         <w:rPr/>
         <w:t xml:space="preserve">La documentation à l’attention des équipes de contrôle comprend également une annexe technique relative au calcul statistique des emplois exprimés en EQTP  (équivalents temps pleins travaillés). </w:t>
       </w:r>
-      <w:hyperlink r:id="rId9">
+      <w:hyperlink r:id="rId8">
         <w:r>
           <w:rPr>
             <w:rStyle w:val="LienInternet"/>
@@ -568,7 +540,7 @@
         <w:rPr/>
         <w:t xml:space="preserve">une </w:t>
       </w:r>
-      <w:hyperlink r:id="rId10">
+      <w:hyperlink r:id="rId9">
         <w:r>
           <w:rPr>
             <w:rStyle w:val="LienInternet"/>
@@ -594,7 +566,7 @@
         <w:rPr/>
         <w:t xml:space="preserve">une </w:t>
       </w:r>
-      <w:hyperlink r:id="rId11">
+      <w:hyperlink r:id="rId10">
         <w:r>
           <w:rPr>
             <w:rStyle w:val="LienInternet"/>
@@ -624,7 +596,7 @@
     <w:p>
       <w:pPr>
         <w:pStyle w:val="ListParagraph"/>
-        <w:ind w:left="1080" w:right="0" w:hanging="0"/>
+        <w:ind w:left="1080" w:hanging="0"/>
         <w:rPr/>
       </w:pPr>
       <w:r>
@@ -635,7 +607,7 @@
     <w:p>
       <w:pPr>
         <w:pStyle w:val="ListParagraph"/>
-        <w:ind w:left="1080" w:right="0" w:hanging="0"/>
+        <w:ind w:left="1080" w:hanging="0"/>
         <w:rPr/>
       </w:pPr>
       <w:r>
@@ -646,22 +618,20 @@
     <w:p>
       <w:pPr>
         <w:pStyle w:val="ListParagraph"/>
-        <w:ind w:left="1080" w:right="0" w:hanging="0"/>
+        <w:ind w:left="1080" w:hanging="0"/>
         <w:rPr/>
       </w:pPr>
       <w:r>
         <w:rPr/>
         <w:t xml:space="preserve">Elle est disponible </w:t>
       </w:r>
-      <w:hyperlink r:id="rId12">
+      <w:hyperlink r:id="rId11">
         <w:r>
           <w:rPr>
             <w:rStyle w:val="LienInternet"/>
           </w:rPr>
           <w:t>à ce lien perma</w:t>
         </w:r>
-      </w:hyperlink>
-      <w:hyperlink r:id="rId13">
         <w:bookmarkStart w:id="0" w:name="_GoBack1"/>
         <w:bookmarkEnd w:id="0"/>
         <w:r>
@@ -695,7 +665,10 @@
       </w:r>
     </w:p>
     <w:sectPr>
-      <w:footerReference w:type="default" r:id="rId14"/>
+      <w:footerReference w:type="default" r:id="rId12"/>
+      <w:footnotePr>
+        <w:numFmt w:val="decimal"/>
+      </w:footnotePr>
       <w:type w:val="nextPage"/>
       <w:pgSz w:orient="landscape" w:w="16838" w:h="11906"/>
       <w:pgMar w:left="1418" w:right="1418" w:header="0" w:top="1418" w:footer="709" w:bottom="1418" w:gutter="0"/>
@@ -710,33 +683,40 @@
 
 <file path=word/footer1.xml><?xml version="1.0" encoding="utf-8"?>
 <w:ftr xmlns:o="urn:schemas-microsoft-com:office:office" xmlns:r="http://schemas.openxmlformats.org/officeDocument/2006/relationships" xmlns:v="urn:schemas-microsoft-com:vml" xmlns:w="http://schemas.openxmlformats.org/wordprocessingml/2006/main" xmlns:w10="urn:schemas-microsoft-com:office:word" xmlns:wp="http://schemas.openxmlformats.org/drawingml/2006/wordprocessingDrawing" xmlns:wps="http://schemas.microsoft.com/office/word/2010/wordprocessingShape" xmlns:wpg="http://schemas.microsoft.com/office/word/2010/wordprocessingGroup" xmlns:mc="http://schemas.openxmlformats.org/markup-compatibility/2006" xmlns:wp14="http://schemas.microsoft.com/office/word/2010/wordprocessingDrawing" xmlns:w14="http://schemas.microsoft.com/office/word/2010/wordml" mc:Ignorable="w14 wp14">
-  <w:p>
-    <w:pPr>
-      <w:pStyle w:val="Pieddepage"/>
-      <w:jc w:val="right"/>
-      <w:rPr/>
-    </w:pPr>
-    <w:r>
-      <w:rPr/>
-      <w:fldChar w:fldCharType="begin"/>
-    </w:r>
-    <w:r>
-      <w:rPr/>
-      <w:instrText> PAGE </w:instrText>
-    </w:r>
-    <w:r>
-      <w:rPr/>
-      <w:fldChar w:fldCharType="separate"/>
-    </w:r>
-    <w:r>
-      <w:rPr/>
-      <w:t>3</w:t>
-    </w:r>
-    <w:r>
-      <w:rPr/>
-      <w:fldChar w:fldCharType="end"/>
-    </w:r>
-  </w:p>
+  <w:sdt>
+    <w:sdtPr>
+      <w:docPartObj>
+        <w:docPartGallery w:val="Page Numbers (Bottom of Page)"/>
+        <w:docPartUnique w:val="true"/>
+      </w:docPartObj>
+      <w:id w:val="2046956258"/>
+    </w:sdtPr>
+    <w:sdtContent>
+      <w:p>
+        <w:pPr>
+          <w:pStyle w:val="Pieddepage"/>
+          <w:jc w:val="right"/>
+          <w:rPr/>
+        </w:pPr>
+        <w:r>
+          <w:rPr/>
+          <w:fldChar w:fldCharType="begin"/>
+        </w:r>
+        <w:r>
+          <w:instrText> PAGE </w:instrText>
+        </w:r>
+        <w:r>
+          <w:fldChar w:fldCharType="separate"/>
+        </w:r>
+        <w:r>
+          <w:t>3</w:t>
+        </w:r>
+        <w:r>
+          <w:fldChar w:fldCharType="end"/>
+        </w:r>
+      </w:p>
+    </w:sdtContent>
+  </w:sdt>
   <w:p>
     <w:pPr>
       <w:pStyle w:val="Pieddepage"/>
@@ -744,27 +724,7 @@
     </w:pPr>
     <w:r>
       <w:rPr/>
-      <w:t>Fabrice Nicol  version 1.</w:t>
-    </w:r>
-    <w:r>
-      <w:rPr/>
-      <w:t>1</w:t>
-    </w:r>
-    <w:r>
-      <w:rPr/>
-      <w:t xml:space="preserve"> du 8 </w:t>
-    </w:r>
-    <w:r>
-      <w:rPr/>
-      <w:t>septembre</w:t>
-    </w:r>
-    <w:r>
-      <w:rPr/>
-      <w:t xml:space="preserve"> 201</w:t>
-    </w:r>
-    <w:r>
-      <w:rPr/>
-      <w:t>8</w:t>
+      <w:t>Fabrice Nicol  Groupe RH  version 1.0 du 8 novembre 2016</w:t>
     </w:r>
   </w:p>
   <w:p>
@@ -772,8 +732,6 @@
       <w:pStyle w:val="Pieddepage"/>
       <w:tabs>
         <w:tab w:val="left" w:pos="1020" w:leader="none"/>
-        <w:tab w:val="center" w:pos="4536" w:leader="none"/>
-        <w:tab w:val="right" w:pos="9072" w:leader="none"/>
       </w:tabs>
       <w:rPr/>
     </w:pPr>
@@ -784,6 +742,48 @@
 </w:ftr>
 </file>
 
+<file path=word/footnotes.xml><?xml version="1.0" encoding="utf-8"?>
+<w:footnotes xmlns:o="urn:schemas-microsoft-com:office:office" xmlns:r="http://schemas.openxmlformats.org/officeDocument/2006/relationships" xmlns:v="urn:schemas-microsoft-com:vml" xmlns:w="http://schemas.openxmlformats.org/wordprocessingml/2006/main" xmlns:w10="urn:schemas-microsoft-com:office:word" xmlns:wp="http://schemas.openxmlformats.org/drawingml/2006/wordprocessingDrawing" xmlns:wps="http://schemas.microsoft.com/office/word/2010/wordprocessingShape" xmlns:wpg="http://schemas.microsoft.com/office/word/2010/wordprocessingGroup" xmlns:mc="http://schemas.openxmlformats.org/markup-compatibility/2006" xmlns:wp14="http://schemas.microsoft.com/office/word/2010/wordprocessingDrawing" xmlns:w14="http://schemas.microsoft.com/office/word/2010/wordml" mc:Ignorable="w14 wp14">
+  <w:footnote w:id="0" w:type="separator">
+    <w:p>
+      <w:r>
+        <w:separator/>
+      </w:r>
+    </w:p>
+  </w:footnote>
+  <w:footnote w:id="1" w:type="continuationSeparator">
+    <w:p>
+      <w:r>
+        <w:continuationSeparator/>
+      </w:r>
+    </w:p>
+  </w:footnote>
+  <w:footnote w:id="2">
+    <w:p>
+      <w:pPr>
+        <w:pStyle w:val="Footnotetext"/>
+        <w:rPr/>
+      </w:pPr>
+      <w:r>
+        <w:rPr>
+          <w:rStyle w:val="Footnotereference"/>
+        </w:rPr>
+        <w:footnoteRef/>
+        <w:tab/>
+      </w:r>
+      <w:r>
+        <w:rPr/>
+        <w:t xml:space="preserve"> </w:t>
+      </w:r>
+      <w:r>
+        <w:rPr/>
+        <w:t>L’accès au réseau des juridictions financières est requis pour ce téléchargement.</w:t>
+      </w:r>
+    </w:p>
+  </w:footnote>
+</w:footnotes>
+</file>
+
 <file path=word/numbering.xml><?xml version="1.0" encoding="utf-8"?>
 <w:numbering xmlns:w="http://schemas.openxmlformats.org/wordprocessingml/2006/main" xmlns:o="urn:schemas-microsoft-com:office:office" xmlns:r="http://schemas.openxmlformats.org/officeDocument/2006/relationships" xmlns:v="urn:schemas-microsoft-com:vml">
   <w:abstractNum w:abstractNumId="1">
@@ -972,7 +972,6 @@
       </w:pPr>
       <w:rPr>
         <w:rFonts w:ascii="Symbol" w:hAnsi="Symbol" w:cs="Symbol" w:hint="default"/>
-        <w:rFonts w:cs="Symbol"/>
       </w:rPr>
     </w:lvl>
     <w:lvl w:ilvl="1">
@@ -998,7 +997,6 @@
       </w:pPr>
       <w:rPr>
         <w:rFonts w:ascii="Wingdings" w:hAnsi="Wingdings" w:cs="Wingdings" w:hint="default"/>
-        <w:rFonts w:cs="Wingdings"/>
       </w:rPr>
     </w:lvl>
     <w:lvl w:ilvl="3">
@@ -1011,7 +1009,6 @@
       </w:pPr>
       <w:rPr>
         <w:rFonts w:ascii="Symbol" w:hAnsi="Symbol" w:cs="Symbol" w:hint="default"/>
-        <w:rFonts w:cs="Symbol"/>
       </w:rPr>
     </w:lvl>
     <w:lvl w:ilvl="4">
@@ -1037,7 +1034,6 @@
       </w:pPr>
       <w:rPr>
         <w:rFonts w:ascii="Wingdings" w:hAnsi="Wingdings" w:cs="Wingdings" w:hint="default"/>
-        <w:rFonts w:cs="Wingdings"/>
       </w:rPr>
     </w:lvl>
     <w:lvl w:ilvl="6">
@@ -1050,7 +1046,6 @@
       </w:pPr>
       <w:rPr>
         <w:rFonts w:ascii="Symbol" w:hAnsi="Symbol" w:cs="Symbol" w:hint="default"/>
-        <w:rFonts w:cs="Symbol"/>
       </w:rPr>
     </w:lvl>
     <w:lvl w:ilvl="7">
@@ -1076,7 +1071,6 @@
       </w:pPr>
       <w:rPr>
         <w:rFonts w:ascii="Wingdings" w:hAnsi="Wingdings" w:cs="Wingdings" w:hint="default"/>
-        <w:rFonts w:cs="Wingdings"/>
       </w:rPr>
     </w:lvl>
   </w:abstractNum>
@@ -1113,7 +1107,6 @@
       </w:pPr>
       <w:rPr>
         <w:rFonts w:ascii="Wingdings" w:hAnsi="Wingdings" w:cs="Wingdings" w:hint="default"/>
-        <w:rFonts w:cs="Wingdings"/>
       </w:rPr>
     </w:lvl>
     <w:lvl w:ilvl="3">
@@ -1126,7 +1119,6 @@
       </w:pPr>
       <w:rPr>
         <w:rFonts w:ascii="Symbol" w:hAnsi="Symbol" w:cs="Symbol" w:hint="default"/>
-        <w:rFonts w:cs="Symbol"/>
       </w:rPr>
     </w:lvl>
     <w:lvl w:ilvl="4">
@@ -1152,7 +1144,6 @@
       </w:pPr>
       <w:rPr>
         <w:rFonts w:ascii="Wingdings" w:hAnsi="Wingdings" w:cs="Wingdings" w:hint="default"/>
-        <w:rFonts w:cs="Wingdings"/>
       </w:rPr>
     </w:lvl>
     <w:lvl w:ilvl="6">
@@ -1165,7 +1156,6 @@
       </w:pPr>
       <w:rPr>
         <w:rFonts w:ascii="Symbol" w:hAnsi="Symbol" w:cs="Symbol" w:hint="default"/>
-        <w:rFonts w:cs="Symbol"/>
       </w:rPr>
     </w:lvl>
     <w:lvl w:ilvl="7">
@@ -1191,7 +1181,6 @@
       </w:pPr>
       <w:rPr>
         <w:rFonts w:ascii="Wingdings" w:hAnsi="Wingdings" w:cs="Wingdings" w:hint="default"/>
-        <w:rFonts w:cs="Wingdings"/>
       </w:rPr>
     </w:lvl>
   </w:abstractNum>
@@ -1215,7 +1204,8 @@
   <w:docDefaults>
     <w:rPrDefault>
       <w:rPr>
-        <w:rFonts w:ascii="Calibri" w:hAnsi="Calibri" w:eastAsia="Calibri" w:cs="DejaVu Sans"/>
+        <w:rFonts w:ascii="Calibri" w:hAnsi="Calibri" w:eastAsia="Calibri" w:cs="" w:asciiTheme="minorHAnsi" w:cstheme="minorBidi" w:eastAsiaTheme="minorHAnsi" w:hAnsiTheme="minorHAnsi"/>
+        <w:sz w:val="22"/>
         <w:szCs w:val="22"/>
         <w:lang w:val="fr-FR" w:eastAsia="en-US" w:bidi="ar-SA"/>
       </w:rPr>
@@ -1224,20 +1214,391 @@
       <w:pPr/>
     </w:pPrDefault>
   </w:docDefaults>
-  <w:style w:type="paragraph" w:styleId="Normal">
+  <w:latentStyles w:defLockedState="0" w:defUIPriority="99" w:defSemiHidden="0" w:defUnhideWhenUsed="0" w:defQFormat="0" w:count="371">
+    <w:lsdException w:name="Normal" w:uiPriority="0" w:qFormat="1"/>
+    <w:lsdException w:name="heading 1" w:uiPriority="9" w:qFormat="1"/>
+    <w:lsdException w:name="heading 2" w:uiPriority="9" w:semiHidden="1" w:unhideWhenUsed="1" w:qFormat="1"/>
+    <w:lsdException w:name="heading 3" w:uiPriority="9" w:semiHidden="1" w:unhideWhenUsed="1" w:qFormat="1"/>
+    <w:lsdException w:name="heading 4" w:uiPriority="9" w:semiHidden="1" w:unhideWhenUsed="1" w:qFormat="1"/>
+    <w:lsdException w:name="heading 5" w:uiPriority="9" w:semiHidden="1" w:unhideWhenUsed="1" w:qFormat="1"/>
+    <w:lsdException w:name="heading 6" w:uiPriority="9" w:semiHidden="1" w:unhideWhenUsed="1" w:qFormat="1"/>
+    <w:lsdException w:name="heading 7" w:uiPriority="9" w:semiHidden="1" w:unhideWhenUsed="1" w:qFormat="1"/>
+    <w:lsdException w:name="heading 8" w:uiPriority="9" w:semiHidden="1" w:unhideWhenUsed="1" w:qFormat="1"/>
+    <w:lsdException w:name="heading 9" w:uiPriority="9" w:semiHidden="1" w:unhideWhenUsed="1" w:qFormat="1"/>
+    <w:lsdException w:name="index 1" w:semiHidden="1" w:unhideWhenUsed="1"/>
+    <w:lsdException w:name="index 2" w:semiHidden="1" w:unhideWhenUsed="1"/>
+    <w:lsdException w:name="index 3" w:semiHidden="1" w:unhideWhenUsed="1"/>
+    <w:lsdException w:name="index 4" w:semiHidden="1" w:unhideWhenUsed="1"/>
+    <w:lsdException w:name="index 5" w:semiHidden="1" w:unhideWhenUsed="1"/>
+    <w:lsdException w:name="index 6" w:semiHidden="1" w:unhideWhenUsed="1"/>
+    <w:lsdException w:name="index 7" w:semiHidden="1" w:unhideWhenUsed="1"/>
+    <w:lsdException w:name="index 8" w:semiHidden="1" w:unhideWhenUsed="1"/>
+    <w:lsdException w:name="index 9" w:semiHidden="1" w:unhideWhenUsed="1"/>
+    <w:lsdException w:name="toc 1" w:uiPriority="39" w:semiHidden="1" w:unhideWhenUsed="1"/>
+    <w:lsdException w:name="toc 2" w:uiPriority="39" w:semiHidden="1" w:unhideWhenUsed="1"/>
+    <w:lsdException w:name="toc 3" w:uiPriority="39" w:semiHidden="1" w:unhideWhenUsed="1"/>
+    <w:lsdException w:name="toc 4" w:uiPriority="39" w:semiHidden="1" w:unhideWhenUsed="1"/>
+    <w:lsdException w:name="toc 5" w:uiPriority="39" w:semiHidden="1" w:unhideWhenUsed="1"/>
+    <w:lsdException w:name="toc 6" w:uiPriority="39" w:semiHidden="1" w:unhideWhenUsed="1"/>
+    <w:lsdException w:name="toc 7" w:uiPriority="39" w:semiHidden="1" w:unhideWhenUsed="1"/>
+    <w:lsdException w:name="toc 8" w:uiPriority="39" w:semiHidden="1" w:unhideWhenUsed="1"/>
+    <w:lsdException w:name="toc 9" w:uiPriority="39" w:semiHidden="1" w:unhideWhenUsed="1"/>
+    <w:lsdException w:name="Normal Indent" w:semiHidden="1" w:unhideWhenUsed="1"/>
+    <w:lsdException w:name="footnote text" w:semiHidden="1" w:unhideWhenUsed="1"/>
+    <w:lsdException w:name="annotation text" w:semiHidden="1" w:unhideWhenUsed="1"/>
+    <w:lsdException w:name="header" w:semiHidden="1" w:unhideWhenUsed="1"/>
+    <w:lsdException w:name="footer" w:semiHidden="1" w:unhideWhenUsed="1"/>
+    <w:lsdException w:name="index heading" w:semiHidden="1" w:unhideWhenUsed="1"/>
+    <w:lsdException w:name="caption" w:uiPriority="35" w:semiHidden="1" w:unhideWhenUsed="1" w:qFormat="1"/>
+    <w:lsdException w:name="table of figures" w:semiHidden="1" w:unhideWhenUsed="1"/>
+    <w:lsdException w:name="envelope address" w:semiHidden="1" w:unhideWhenUsed="1"/>
+    <w:lsdException w:name="envelope return" w:semiHidden="1" w:unhideWhenUsed="1"/>
+    <w:lsdException w:name="footnote reference" w:semiHidden="1" w:unhideWhenUsed="1"/>
+    <w:lsdException w:name="annotation reference" w:semiHidden="1" w:unhideWhenUsed="1"/>
+    <w:lsdException w:name="line number" w:semiHidden="1" w:unhideWhenUsed="1"/>
+    <w:lsdException w:name="page number" w:semiHidden="1" w:unhideWhenUsed="1"/>
+    <w:lsdException w:name="endnote reference" w:semiHidden="1" w:unhideWhenUsed="1"/>
+    <w:lsdException w:name="endnote text" w:semiHidden="1" w:unhideWhenUsed="1"/>
+    <w:lsdException w:name="table of authorities" w:semiHidden="1" w:unhideWhenUsed="1"/>
+    <w:lsdException w:name="macro" w:semiHidden="1" w:unhideWhenUsed="1"/>
+    <w:lsdException w:name="toa heading" w:semiHidden="1" w:unhideWhenUsed="1"/>
+    <w:lsdException w:name="List" w:semiHidden="1" w:unhideWhenUsed="1"/>
+    <w:lsdException w:name="List Bullet" w:semiHidden="1" w:unhideWhenUsed="1"/>
+    <w:lsdException w:name="List Number" w:semiHidden="1" w:unhideWhenUsed="1"/>
+    <w:lsdException w:name="List 2" w:semiHidden="1" w:unhideWhenUsed="1"/>
+    <w:lsdException w:name="List 3" w:semiHidden="1" w:unhideWhenUsed="1"/>
+    <w:lsdException w:name="List 4" w:semiHidden="1" w:unhideWhenUsed="1"/>
+    <w:lsdException w:name="List 5" w:semiHidden="1" w:unhideWhenUsed="1"/>
+    <w:lsdException w:name="List Bullet 2" w:semiHidden="1" w:unhideWhenUsed="1"/>
+    <w:lsdException w:name="List Bullet 3" w:semiHidden="1" w:unhideWhenUsed="1"/>
+    <w:lsdException w:name="List Bullet 4" w:semiHidden="1" w:unhideWhenUsed="1"/>
+    <w:lsdException w:name="List Bullet 5" w:semiHidden="1" w:unhideWhenUsed="1"/>
+    <w:lsdException w:name="List Number 2" w:semiHidden="1" w:unhideWhenUsed="1"/>
+    <w:lsdException w:name="List Number 3" w:semiHidden="1" w:unhideWhenUsed="1"/>
+    <w:lsdException w:name="List Number 4" w:semiHidden="1" w:unhideWhenUsed="1"/>
+    <w:lsdException w:name="List Number 5" w:semiHidden="1" w:unhideWhenUsed="1"/>
+    <w:lsdException w:name="Title" w:uiPriority="10" w:qFormat="1"/>
+    <w:lsdException w:name="Closing" w:semiHidden="1" w:unhideWhenUsed="1"/>
+    <w:lsdException w:name="Signature" w:semiHidden="1" w:unhideWhenUsed="1"/>
+    <w:lsdException w:name="Default Paragraph Font" w:uiPriority="1" w:semiHidden="1" w:unhideWhenUsed="1"/>
+    <w:lsdException w:name="Body Text" w:semiHidden="1" w:unhideWhenUsed="1"/>
+    <w:lsdException w:name="Body Text Indent" w:semiHidden="1" w:unhideWhenUsed="1"/>
+    <w:lsdException w:name="List Continue" w:semiHidden="1" w:unhideWhenUsed="1"/>
+    <w:lsdException w:name="List Continue 2" w:semiHidden="1" w:unhideWhenUsed="1"/>
+    <w:lsdException w:name="List Continue 3" w:semiHidden="1" w:unhideWhenUsed="1"/>
+    <w:lsdException w:name="List Continue 4" w:semiHidden="1" w:unhideWhenUsed="1"/>
+    <w:lsdException w:name="List Continue 5" w:semiHidden="1" w:unhideWhenUsed="1"/>
+    <w:lsdException w:name="Message Header" w:semiHidden="1" w:unhideWhenUsed="1"/>
+    <w:lsdException w:name="Subtitle" w:uiPriority="11" w:qFormat="1"/>
+    <w:lsdException w:name="Salutation" w:semiHidden="1" w:unhideWhenUsed="1"/>
+    <w:lsdException w:name="Date" w:semiHidden="1" w:unhideWhenUsed="1"/>
+    <w:lsdException w:name="Body Text First Indent" w:semiHidden="1" w:unhideWhenUsed="1"/>
+    <w:lsdException w:name="Body Text First Indent 2" w:semiHidden="1" w:unhideWhenUsed="1"/>
+    <w:lsdException w:name="Note Heading" w:semiHidden="1" w:unhideWhenUsed="1"/>
+    <w:lsdException w:name="Body Text 2" w:semiHidden="1" w:unhideWhenUsed="1"/>
+    <w:lsdException w:name="Body Text 3" w:semiHidden="1" w:unhideWhenUsed="1"/>
+    <w:lsdException w:name="Body Text Indent 2" w:semiHidden="1" w:unhideWhenUsed="1"/>
+    <w:lsdException w:name="Body Text Indent 3" w:semiHidden="1" w:unhideWhenUsed="1"/>
+    <w:lsdException w:name="Block Text" w:semiHidden="1" w:unhideWhenUsed="1"/>
+    <w:lsdException w:name="Hyperlink" w:semiHidden="1" w:unhideWhenUsed="1"/>
+    <w:lsdException w:name="FollowedHyperlink" w:semiHidden="1" w:unhideWhenUsed="1"/>
+    <w:lsdException w:name="Strong" w:uiPriority="22" w:qFormat="1"/>
+    <w:lsdException w:name="Emphasis" w:uiPriority="20" w:qFormat="1"/>
+    <w:lsdException w:name="Document Map" w:semiHidden="1" w:unhideWhenUsed="1"/>
+    <w:lsdException w:name="Plain Text" w:semiHidden="1" w:unhideWhenUsed="1"/>
+    <w:lsdException w:name="E-mail Signature" w:semiHidden="1" w:unhideWhenUsed="1"/>
+    <w:lsdException w:name="HTML Top of Form" w:semiHidden="1" w:unhideWhenUsed="1"/>
+    <w:lsdException w:name="HTML Bottom of Form" w:semiHidden="1" w:unhideWhenUsed="1"/>
+    <w:lsdException w:name="Normal (Web)" w:semiHidden="1" w:unhideWhenUsed="1"/>
+    <w:lsdException w:name="HTML Acronym" w:semiHidden="1" w:unhideWhenUsed="1"/>
+    <w:lsdException w:name="HTML Address" w:semiHidden="1" w:unhideWhenUsed="1"/>
+    <w:lsdException w:name="HTML Cite" w:semiHidden="1" w:unhideWhenUsed="1"/>
+    <w:lsdException w:name="HTML Code" w:semiHidden="1" w:unhideWhenUsed="1"/>
+    <w:lsdException w:name="HTML Definition" w:semiHidden="1" w:unhideWhenUsed="1"/>
+    <w:lsdException w:name="HTML Keyboard" w:semiHidden="1" w:unhideWhenUsed="1"/>
+    <w:lsdException w:name="HTML Preformatted" w:semiHidden="1" w:unhideWhenUsed="1"/>
+    <w:lsdException w:name="HTML Sample" w:semiHidden="1" w:unhideWhenUsed="1"/>
+    <w:lsdException w:name="HTML Typewriter" w:semiHidden="1" w:unhideWhenUsed="1"/>
+    <w:lsdException w:name="HTML Variable" w:semiHidden="1" w:unhideWhenUsed="1"/>
+    <w:lsdException w:name="Normal Table" w:semiHidden="1" w:unhideWhenUsed="1"/>
+    <w:lsdException w:name="annotation subject" w:semiHidden="1" w:unhideWhenUsed="1"/>
+    <w:lsdException w:name="No List" w:semiHidden="1" w:unhideWhenUsed="1"/>
+    <w:lsdException w:name="Outline List 1" w:semiHidden="1" w:unhideWhenUsed="1"/>
+    <w:lsdException w:name="Outline List 2" w:semiHidden="1" w:unhideWhenUsed="1"/>
+    <w:lsdException w:name="Outline List 3" w:semiHidden="1" w:unhideWhenUsed="1"/>
+    <w:lsdException w:name="Table Simple 1" w:semiHidden="1" w:unhideWhenUsed="1"/>
+    <w:lsdException w:name="Table Simple 2" w:semiHidden="1" w:unhideWhenUsed="1"/>
+    <w:lsdException w:name="Table Simple 3" w:semiHidden="1" w:unhideWhenUsed="1"/>
+    <w:lsdException w:name="Table Classic 1" w:semiHidden="1" w:unhideWhenUsed="1"/>
+    <w:lsdException w:name="Table Classic 2" w:semiHidden="1" w:unhideWhenUsed="1"/>
+    <w:lsdException w:name="Table Classic 3" w:semiHidden="1" w:unhideWhenUsed="1"/>
+    <w:lsdException w:name="Table Classic 4" w:semiHidden="1" w:unhideWhenUsed="1"/>
+    <w:lsdException w:name="Table Colorful 1" w:semiHidden="1" w:unhideWhenUsed="1"/>
+    <w:lsdException w:name="Table Colorful 2" w:semiHidden="1" w:unhideWhenUsed="1"/>
+    <w:lsdException w:name="Table Colorful 3" w:semiHidden="1" w:unhideWhenUsed="1"/>
+    <w:lsdException w:name="Table Columns 1" w:semiHidden="1" w:unhideWhenUsed="1"/>
+    <w:lsdException w:name="Table Columns 2" w:semiHidden="1" w:unhideWhenUsed="1"/>
+    <w:lsdException w:name="Table Columns 3" w:semiHidden="1" w:unhideWhenUsed="1"/>
+    <w:lsdException w:name="Table Columns 4" w:semiHidden="1" w:unhideWhenUsed="1"/>
+    <w:lsdException w:name="Table Columns 5" w:semiHidden="1" w:unhideWhenUsed="1"/>
+    <w:lsdException w:name="Table Grid 1" w:semiHidden="1" w:unhideWhenUsed="1"/>
+    <w:lsdException w:name="Table Grid 2" w:semiHidden="1" w:unhideWhenUsed="1"/>
+    <w:lsdException w:name="Table Grid 3" w:semiHidden="1" w:unhideWhenUsed="1"/>
+    <w:lsdException w:name="Table Grid 4" w:semiHidden="1" w:unhideWhenUsed="1"/>
+    <w:lsdException w:name="Table Grid 5" w:semiHidden="1" w:unhideWhenUsed="1"/>
+    <w:lsdException w:name="Table Grid 6" w:semiHidden="1" w:unhideWhenUsed="1"/>
+    <w:lsdException w:name="Table Grid 7" w:semiHidden="1" w:unhideWhenUsed="1"/>
+    <w:lsdException w:name="Table Grid 8" w:semiHidden="1" w:unhideWhenUsed="1"/>
+    <w:lsdException w:name="Table List 1" w:semiHidden="1" w:unhideWhenUsed="1"/>
+    <w:lsdException w:name="Table List 2" w:semiHidden="1" w:unhideWhenUsed="1"/>
+    <w:lsdException w:name="Table List 3" w:semiHidden="1" w:unhideWhenUsed="1"/>
+    <w:lsdException w:name="Table List 4" w:semiHidden="1" w:unhideWhenUsed="1"/>
+    <w:lsdException w:name="Table List 5" w:semiHidden="1" w:unhideWhenUsed="1"/>
+    <w:lsdException w:name="Table List 6" w:semiHidden="1" w:unhideWhenUsed="1"/>
+    <w:lsdException w:name="Table List 7" w:semiHidden="1" w:unhideWhenUsed="1"/>
+    <w:lsdException w:name="Table List 8" w:semiHidden="1" w:unhideWhenUsed="1"/>
+    <w:lsdException w:name="Table 3D effects 1" w:semiHidden="1" w:unhideWhenUsed="1"/>
+    <w:lsdException w:name="Table 3D effects 2" w:semiHidden="1" w:unhideWhenUsed="1"/>
+    <w:lsdException w:name="Table 3D effects 3" w:semiHidden="1" w:unhideWhenUsed="1"/>
+    <w:lsdException w:name="Table Contemporary" w:semiHidden="1" w:unhideWhenUsed="1"/>
+    <w:lsdException w:name="Table Elegant" w:semiHidden="1" w:unhideWhenUsed="1"/>
+    <w:lsdException w:name="Table Professional" w:semiHidden="1" w:unhideWhenUsed="1"/>
+    <w:lsdException w:name="Table Subtle 1" w:semiHidden="1" w:unhideWhenUsed="1"/>
+    <w:lsdException w:name="Table Subtle 2" w:semiHidden="1" w:unhideWhenUsed="1"/>
+    <w:lsdException w:name="Table Web 1" w:semiHidden="1" w:unhideWhenUsed="1"/>
+    <w:lsdException w:name="Table Web 2" w:semiHidden="1" w:unhideWhenUsed="1"/>
+    <w:lsdException w:name="Table Web 3" w:semiHidden="1" w:unhideWhenUsed="1"/>
+    <w:lsdException w:name="Balloon Text" w:semiHidden="1" w:unhideWhenUsed="1"/>
+    <w:lsdException w:name="Table Grid" w:uiPriority="59"/>
+    <w:lsdException w:name="Table Theme" w:semiHidden="1" w:unhideWhenUsed="1"/>
+    <w:lsdException w:name="Placeholder Text" w:semiHidden="1"/>
+    <w:lsdException w:name="No Spacing" w:uiPriority="1" w:qFormat="1"/>
+    <w:lsdException w:name="Light Shading" w:uiPriority="60"/>
+    <w:lsdException w:name="Light List" w:uiPriority="61"/>
+    <w:lsdException w:name="Light Grid" w:uiPriority="62"/>
+    <w:lsdException w:name="Medium Shading 1" w:uiPriority="63"/>
+    <w:lsdException w:name="Medium Shading 2" w:uiPriority="64"/>
+    <w:lsdException w:name="Medium List 1" w:uiPriority="65"/>
+    <w:lsdException w:name="Medium List 2" w:uiPriority="66"/>
+    <w:lsdException w:name="Medium Grid 1" w:uiPriority="67"/>
+    <w:lsdException w:name="Medium Grid 2" w:uiPriority="68"/>
+    <w:lsdException w:name="Medium Grid 3" w:uiPriority="69"/>
+    <w:lsdException w:name="Dark List" w:uiPriority="70"/>
+    <w:lsdException w:name="Colorful Shading" w:uiPriority="71"/>
+    <w:lsdException w:name="Colorful List" w:uiPriority="72"/>
+    <w:lsdException w:name="Colorful Grid" w:uiPriority="73"/>
+    <w:lsdException w:name="Light Shading Accent 1" w:uiPriority="60"/>
+    <w:lsdException w:name="Light List Accent 1" w:uiPriority="61"/>
+    <w:lsdException w:name="Light Grid Accent 1" w:uiPriority="62"/>
+    <w:lsdException w:name="Medium Shading 1 Accent 1" w:uiPriority="63"/>
+    <w:lsdException w:name="Medium Shading 2 Accent 1" w:uiPriority="64"/>
+    <w:lsdException w:name="Medium List 1 Accent 1" w:uiPriority="65"/>
+    <w:lsdException w:name="Revision" w:semiHidden="1"/>
+    <w:lsdException w:name="List Paragraph" w:uiPriority="34" w:qFormat="1"/>
+    <w:lsdException w:name="Quote" w:uiPriority="29" w:qFormat="1"/>
+    <w:lsdException w:name="Intense Quote" w:uiPriority="30" w:qFormat="1"/>
+    <w:lsdException w:name="Medium List 2 Accent 1" w:uiPriority="66"/>
+    <w:lsdException w:name="Medium Grid 1 Accent 1" w:uiPriority="67"/>
+    <w:lsdException w:name="Medium Grid 2 Accent 1" w:uiPriority="68"/>
+    <w:lsdException w:name="Medium Grid 3 Accent 1" w:uiPriority="69"/>
+    <w:lsdException w:name="Dark List Accent 1" w:uiPriority="70"/>
+    <w:lsdException w:name="Colorful Shading Accent 1" w:uiPriority="71"/>
+    <w:lsdException w:name="Colorful List Accent 1" w:uiPriority="72"/>
+    <w:lsdException w:name="Colorful Grid Accent 1" w:uiPriority="73"/>
+    <w:lsdException w:name="Light Shading Accent 2" w:uiPriority="60"/>
+    <w:lsdException w:name="Light List Accent 2" w:uiPriority="61"/>
+    <w:lsdException w:name="Light Grid Accent 2" w:uiPriority="62"/>
+    <w:lsdException w:name="Medium Shading 1 Accent 2" w:uiPriority="63"/>
+    <w:lsdException w:name="Medium Shading 2 Accent 2" w:uiPriority="64"/>
+    <w:lsdException w:name="Medium List 1 Accent 2" w:uiPriority="65"/>
+    <w:lsdException w:name="Medium List 2 Accent 2" w:uiPriority="66"/>
+    <w:lsdException w:name="Medium Grid 1 Accent 2" w:uiPriority="67"/>
+    <w:lsdException w:name="Medium Grid 2 Accent 2" w:uiPriority="68"/>
+    <w:lsdException w:name="Medium Grid 3 Accent 2" w:uiPriority="69"/>
+    <w:lsdException w:name="Dark List Accent 2" w:uiPriority="70"/>
+    <w:lsdException w:name="Colorful Shading Accent 2" w:uiPriority="71"/>
+    <w:lsdException w:name="Colorful List Accent 2" w:uiPriority="72"/>
+    <w:lsdException w:name="Colorful Grid Accent 2" w:uiPriority="73"/>
+    <w:lsdException w:name="Light Shading Accent 3" w:uiPriority="60"/>
+    <w:lsdException w:name="Light List Accent 3" w:uiPriority="61"/>
+    <w:lsdException w:name="Light Grid Accent 3" w:uiPriority="62"/>
+    <w:lsdException w:name="Medium Shading 1 Accent 3" w:uiPriority="63"/>
+    <w:lsdException w:name="Medium Shading 2 Accent 3" w:uiPriority="64"/>
+    <w:lsdException w:name="Medium List 1 Accent 3" w:uiPriority="65"/>
+    <w:lsdException w:name="Medium List 2 Accent 3" w:uiPriority="66"/>
+    <w:lsdException w:name="Medium Grid 1 Accent 3" w:uiPriority="67"/>
+    <w:lsdException w:name="Medium Grid 2 Accent 3" w:uiPriority="68"/>
+    <w:lsdException w:name="Medium Grid 3 Accent 3" w:uiPriority="69"/>
+    <w:lsdException w:name="Dark List Accent 3" w:uiPriority="70"/>
+    <w:lsdException w:name="Colorful Shading Accent 3" w:uiPriority="71"/>
+    <w:lsdException w:name="Colorful List Accent 3" w:uiPriority="72"/>
+    <w:lsdException w:name="Colorful Grid Accent 3" w:uiPriority="73"/>
+    <w:lsdException w:name="Light Shading Accent 4" w:uiPriority="60"/>
+    <w:lsdException w:name="Light List Accent 4" w:uiPriority="61"/>
+    <w:lsdException w:name="Light Grid Accent 4" w:uiPriority="62"/>
+    <w:lsdException w:name="Medium Shading 1 Accent 4" w:uiPriority="63"/>
+    <w:lsdException w:name="Medium Shading 2 Accent 4" w:uiPriority="64"/>
+    <w:lsdException w:name="Medium List 1 Accent 4" w:uiPriority="65"/>
+    <w:lsdException w:name="Medium List 2 Accent 4" w:uiPriority="66"/>
+    <w:lsdException w:name="Medium Grid 1 Accent 4" w:uiPriority="67"/>
+    <w:lsdException w:name="Medium Grid 2 Accent 4" w:uiPriority="68"/>
+    <w:lsdException w:name="Medium Grid 3 Accent 4" w:uiPriority="69"/>
+    <w:lsdException w:name="Dark List Accent 4" w:uiPriority="70"/>
+    <w:lsdException w:name="Colorful Shading Accent 4" w:uiPriority="71"/>
+    <w:lsdException w:name="Colorful List Accent 4" w:uiPriority="72"/>
+    <w:lsdException w:name="Colorful Grid Accent 4" w:uiPriority="73"/>
+    <w:lsdException w:name="Light Shading Accent 5" w:uiPriority="60"/>
+    <w:lsdException w:name="Light List Accent 5" w:uiPriority="61"/>
+    <w:lsdException w:name="Light Grid Accent 5" w:uiPriority="62"/>
+    <w:lsdException w:name="Medium Shading 1 Accent 5" w:uiPriority="63"/>
+    <w:lsdException w:name="Medium Shading 2 Accent 5" w:uiPriority="64"/>
+    <w:lsdException w:name="Medium List 1 Accent 5" w:uiPriority="65"/>
+    <w:lsdException w:name="Medium List 2 Accent 5" w:uiPriority="66"/>
+    <w:lsdException w:name="Medium Grid 1 Accent 5" w:uiPriority="67"/>
+    <w:lsdException w:name="Medium Grid 2 Accent 5" w:uiPriority="68"/>
+    <w:lsdException w:name="Medium Grid 3 Accent 5" w:uiPriority="69"/>
+    <w:lsdException w:name="Dark List Accent 5" w:uiPriority="70"/>
+    <w:lsdException w:name="Colorful Shading Accent 5" w:uiPriority="71"/>
+    <w:lsdException w:name="Colorful List Accent 5" w:uiPriority="72"/>
+    <w:lsdException w:name="Colorful Grid Accent 5" w:uiPriority="73"/>
+    <w:lsdException w:name="Light Shading Accent 6" w:uiPriority="60"/>
+    <w:lsdException w:name="Light List Accent 6" w:uiPriority="61"/>
+    <w:lsdException w:name="Light Grid Accent 6" w:uiPriority="62"/>
+    <w:lsdException w:name="Medium Shading 1 Accent 6" w:uiPriority="63"/>
+    <w:lsdException w:name="Medium Shading 2 Accent 6" w:uiPriority="64"/>
+    <w:lsdException w:name="Medium List 1 Accent 6" w:uiPriority="65"/>
+    <w:lsdException w:name="Medium List 2 Accent 6" w:uiPriority="66"/>
+    <w:lsdException w:name="Medium Grid 1 Accent 6" w:uiPriority="67"/>
+    <w:lsdException w:name="Medium Grid 2 Accent 6" w:uiPriority="68"/>
+    <w:lsdException w:name="Medium Grid 3 Accent 6" w:uiPriority="69"/>
+    <w:lsdException w:name="Dark List Accent 6" w:uiPriority="70"/>
+    <w:lsdException w:name="Colorful Shading Accent 6" w:uiPriority="71"/>
+    <w:lsdException w:name="Colorful List Accent 6" w:uiPriority="72"/>
+    <w:lsdException w:name="Colorful Grid Accent 6" w:uiPriority="73"/>
+    <w:lsdException w:name="Subtle Emphasis" w:uiPriority="19" w:qFormat="1"/>
+    <w:lsdException w:name="Intense Emphasis" w:uiPriority="21" w:qFormat="1"/>
+    <w:lsdException w:name="Subtle Reference" w:uiPriority="31" w:qFormat="1"/>
+    <w:lsdException w:name="Intense Reference" w:uiPriority="32" w:qFormat="1"/>
+    <w:lsdException w:name="Book Title" w:uiPriority="33" w:qFormat="1"/>
+    <w:lsdException w:name="Bibliography" w:uiPriority="37" w:semiHidden="1" w:unhideWhenUsed="1"/>
+    <w:lsdException w:name="TOC Heading" w:uiPriority="39" w:semiHidden="1" w:unhideWhenUsed="1" w:qFormat="1"/>
+    <w:lsdException w:name="Plain Table 1" w:uiPriority="41"/>
+    <w:lsdException w:name="Plain Table 2" w:uiPriority="42"/>
+    <w:lsdException w:name="Plain Table 3" w:uiPriority="43"/>
+    <w:lsdException w:name="Plain Table 4" w:uiPriority="44"/>
+    <w:lsdException w:name="Plain Table 5" w:uiPriority="45"/>
+    <w:lsdException w:name="Grid Table Light" w:uiPriority="40"/>
+    <w:lsdException w:name="Grid Table 1 Light" w:uiPriority="46"/>
+    <w:lsdException w:name="Grid Table 2" w:uiPriority="47"/>
+    <w:lsdException w:name="Grid Table 3" w:uiPriority="48"/>
+    <w:lsdException w:name="Grid Table 4" w:uiPriority="49"/>
+    <w:lsdException w:name="Grid Table 5 Dark" w:uiPriority="50"/>
+    <w:lsdException w:name="Grid Table 6 Colorful" w:uiPriority="51"/>
+    <w:lsdException w:name="Grid Table 7 Colorful" w:uiPriority="52"/>
+    <w:lsdException w:name="Grid Table 1 Light Accent 1" w:uiPriority="46"/>
+    <w:lsdException w:name="Grid Table 2 Accent 1" w:uiPriority="47"/>
+    <w:lsdException w:name="Grid Table 3 Accent 1" w:uiPriority="48"/>
+    <w:lsdException w:name="Grid Table 4 Accent 1" w:uiPriority="49"/>
+    <w:lsdException w:name="Grid Table 5 Dark Accent 1" w:uiPriority="50"/>
+    <w:lsdException w:name="Grid Table 6 Colorful Accent 1" w:uiPriority="51"/>
+    <w:lsdException w:name="Grid Table 7 Colorful Accent 1" w:uiPriority="52"/>
+    <w:lsdException w:name="Grid Table 1 Light Accent 2" w:uiPriority="46"/>
+    <w:lsdException w:name="Grid Table 2 Accent 2" w:uiPriority="47"/>
+    <w:lsdException w:name="Grid Table 3 Accent 2" w:uiPriority="48"/>
+    <w:lsdException w:name="Grid Table 4 Accent 2" w:uiPriority="49"/>
+    <w:lsdException w:name="Grid Table 5 Dark Accent 2" w:uiPriority="50"/>
+    <w:lsdException w:name="Grid Table 6 Colorful Accent 2" w:uiPriority="51"/>
+    <w:lsdException w:name="Grid Table 7 Colorful Accent 2" w:uiPriority="52"/>
+    <w:lsdException w:name="Grid Table 1 Light Accent 3" w:uiPriority="46"/>
+    <w:lsdException w:name="Grid Table 2 Accent 3" w:uiPriority="47"/>
+    <w:lsdException w:name="Grid Table 3 Accent 3" w:uiPriority="48"/>
+    <w:lsdException w:name="Grid Table 4 Accent 3" w:uiPriority="49"/>
+    <w:lsdException w:name="Grid Table 5 Dark Accent 3" w:uiPriority="50"/>
+    <w:lsdException w:name="Grid Table 6 Colorful Accent 3" w:uiPriority="51"/>
+    <w:lsdException w:name="Grid Table 7 Colorful Accent 3" w:uiPriority="52"/>
+    <w:lsdException w:name="Grid Table 1 Light Accent 4" w:uiPriority="46"/>
+    <w:lsdException w:name="Grid Table 2 Accent 4" w:uiPriority="47"/>
+    <w:lsdException w:name="Grid Table 3 Accent 4" w:uiPriority="48"/>
+    <w:lsdException w:name="Grid Table 4 Accent 4" w:uiPriority="49"/>
+    <w:lsdException w:name="Grid Table 5 Dark Accent 4" w:uiPriority="50"/>
+    <w:lsdException w:name="Grid Table 6 Colorful Accent 4" w:uiPriority="51"/>
+    <w:lsdException w:name="Grid Table 7 Colorful Accent 4" w:uiPriority="52"/>
+    <w:lsdException w:name="Grid Table 1 Light Accent 5" w:uiPriority="46"/>
+    <w:lsdException w:name="Grid Table 2 Accent 5" w:uiPriority="47"/>
+    <w:lsdException w:name="Grid Table 3 Accent 5" w:uiPriority="48"/>
+    <w:lsdException w:name="Grid Table 4 Accent 5" w:uiPriority="49"/>
+    <w:lsdException w:name="Grid Table 5 Dark Accent 5" w:uiPriority="50"/>
+    <w:lsdException w:name="Grid Table 6 Colorful Accent 5" w:uiPriority="51"/>
+    <w:lsdException w:name="Grid Table 7 Colorful Accent 5" w:uiPriority="52"/>
+    <w:lsdException w:name="Grid Table 1 Light Accent 6" w:uiPriority="46"/>
+    <w:lsdException w:name="Grid Table 2 Accent 6" w:uiPriority="47"/>
+    <w:lsdException w:name="Grid Table 3 Accent 6" w:uiPriority="48"/>
+    <w:lsdException w:name="Grid Table 4 Accent 6" w:uiPriority="49"/>
+    <w:lsdException w:name="Grid Table 5 Dark Accent 6" w:uiPriority="50"/>
+    <w:lsdException w:name="Grid Table 6 Colorful Accent 6" w:uiPriority="51"/>
+    <w:lsdException w:name="Grid Table 7 Colorful Accent 6" w:uiPriority="52"/>
+    <w:lsdException w:name="List Table 1 Light" w:uiPriority="46"/>
+    <w:lsdException w:name="List Table 2" w:uiPriority="47"/>
+    <w:lsdException w:name="List Table 3" w:uiPriority="48"/>
+    <w:lsdException w:name="List Table 4" w:uiPriority="49"/>
+    <w:lsdException w:name="List Table 5 Dark" w:uiPriority="50"/>
+    <w:lsdException w:name="List Table 6 Colorful" w:uiPriority="51"/>
+    <w:lsdException w:name="List Table 7 Colorful" w:uiPriority="52"/>
+    <w:lsdException w:name="List Table 1 Light Accent 1" w:uiPriority="46"/>
+    <w:lsdException w:name="List Table 2 Accent 1" w:uiPriority="47"/>
+    <w:lsdException w:name="List Table 3 Accent 1" w:uiPriority="48"/>
+    <w:lsdException w:name="List Table 4 Accent 1" w:uiPriority="49"/>
+    <w:lsdException w:name="List Table 5 Dark Accent 1" w:uiPriority="50"/>
+    <w:lsdException w:name="List Table 6 Colorful Accent 1" w:uiPriority="51"/>
+    <w:lsdException w:name="List Table 7 Colorful Accent 1" w:uiPriority="52"/>
+    <w:lsdException w:name="List Table 1 Light Accent 2" w:uiPriority="46"/>
+    <w:lsdException w:name="List Table 2 Accent 2" w:uiPriority="47"/>
+    <w:lsdException w:name="List Table 3 Accent 2" w:uiPriority="48"/>
+    <w:lsdException w:name="List Table 4 Accent 2" w:uiPriority="49"/>
+    <w:lsdException w:name="List Table 5 Dark Accent 2" w:uiPriority="50"/>
+    <w:lsdException w:name="List Table 6 Colorful Accent 2" w:uiPriority="51"/>
+    <w:lsdException w:name="List Table 7 Colorful Accent 2" w:uiPriority="52"/>
+    <w:lsdException w:name="List Table 1 Light Accent 3" w:uiPriority="46"/>
+    <w:lsdException w:name="List Table 2 Accent 3" w:uiPriority="47"/>
+    <w:lsdException w:name="List Table 3 Accent 3" w:uiPriority="48"/>
+    <w:lsdException w:name="List Table 4 Accent 3" w:uiPriority="49"/>
+    <w:lsdException w:name="List Table 5 Dark Accent 3" w:uiPriority="50"/>
+    <w:lsdException w:name="List Table 6 Colorful Accent 3" w:uiPriority="51"/>
+    <w:lsdException w:name="List Table 7 Colorful Accent 3" w:uiPriority="52"/>
+    <w:lsdException w:name="List Table 1 Light Accent 4" w:uiPriority="46"/>
+    <w:lsdException w:name="List Table 2 Accent 4" w:uiPriority="47"/>
+    <w:lsdException w:name="List Table 3 Accent 4" w:uiPriority="48"/>
+    <w:lsdException w:name="List Table 4 Accent 4" w:uiPriority="49"/>
+    <w:lsdException w:name="List Table 5 Dark Accent 4" w:uiPriority="50"/>
+    <w:lsdException w:name="List Table 6 Colorful Accent 4" w:uiPriority="51"/>
+    <w:lsdException w:name="List Table 7 Colorful Accent 4" w:uiPriority="52"/>
+    <w:lsdException w:name="List Table 1 Light Accent 5" w:uiPriority="46"/>
+    <w:lsdException w:name="List Table 2 Accent 5" w:uiPriority="47"/>
+    <w:lsdException w:name="List Table 3 Accent 5" w:uiPriority="48"/>
+    <w:lsdException w:name="List Table 4 Accent 5" w:uiPriority="49"/>
+    <w:lsdException w:name="List Table 5 Dark Accent 5" w:uiPriority="50"/>
+    <w:lsdException w:name="List Table 6 Colorful Accent 5" w:uiPriority="51"/>
+    <w:lsdException w:name="List Table 7 Colorful Accent 5" w:uiPriority="52"/>
+    <w:lsdException w:name="List Table 1 Light Accent 6" w:uiPriority="46"/>
+    <w:lsdException w:name="List Table 2 Accent 6" w:uiPriority="47"/>
+    <w:lsdException w:name="List Table 3 Accent 6" w:uiPriority="48"/>
+    <w:lsdException w:name="List Table 4 Accent 6" w:uiPriority="49"/>
+    <w:lsdException w:name="List Table 5 Dark Accent 6" w:uiPriority="50"/>
+    <w:lsdException w:name="List Table 6 Colorful Accent 6" w:uiPriority="51"/>
+    <w:lsdException w:name="List Table 7 Colorful Accent 6" w:uiPriority="52"/>
+  </w:latentStyles>
+  <w:style w:type="paragraph" w:styleId="Normal" w:default="1">
     <w:name w:val="Normal"/>
     <w:qFormat/>
+    <w:rsid w:val="002d4dad"/>
     <w:pPr>
       <w:widowControl/>
-      <w:kinsoku w:val="true"/>
-      <w:overflowPunct w:val="true"/>
-      <w:autoSpaceDE w:val="true"/>
       <w:bidi w:val="0"/>
       <w:spacing w:lineRule="atLeast" w:line="256" w:before="120" w:after="120"/>
       <w:jc w:val="both"/>
     </w:pPr>
     <w:rPr>
-      <w:rFonts w:ascii="Times New Roman" w:hAnsi="Times New Roman" w:eastAsia="Calibri" w:cs="DejaVu Sans"/>
+      <w:rFonts w:ascii="Times New Roman" w:hAnsi="Times New Roman" w:eastAsia="Calibri" w:cs="" w:cstheme="minorBidi" w:eastAsiaTheme="minorHAnsi"/>
       <w:color w:val="auto"/>
       <w:kern w:val="0"/>
       <w:sz w:val="22"/>
@@ -1249,20 +1610,19 @@
     <w:name w:val="Heading 1"/>
     <w:basedOn w:val="Normal"/>
     <w:next w:val="Normal"/>
-    <w:qFormat/>
+    <w:link w:val="Titre1Car"/>
+    <w:uiPriority w:val="9"/>
+    <w:qFormat/>
+    <w:rsid w:val="002d4dad"/>
     <w:pPr>
       <w:keepNext w:val="true"/>
       <w:keepLines/>
-      <w:numPr>
-        <w:ilvl w:val="0"/>
-        <w:numId w:val="0"/>
-      </w:numPr>
-      <w:shd w:fill="F0BE46" w:val="clear"/>
+      <w:shd w:val="clear" w:color="auto" w:fill="F0BE46"/>
       <w:spacing w:before="480" w:after="360"/>
       <w:outlineLvl w:val="0"/>
     </w:pPr>
     <w:rPr>
-      <w:rFonts w:eastAsia="Calibri" w:cs="DejaVu Sans"/>
+      <w:rFonts w:eastAsia="" w:cs="" w:cstheme="majorBidi" w:eastAsiaTheme="majorEastAsia"/>
       <w:b/>
       <w:bCs/>
       <w:caps/>
@@ -1274,7 +1634,11 @@
     <w:name w:val="Heading 2"/>
     <w:basedOn w:val="Normal"/>
     <w:next w:val="Normal"/>
-    <w:qFormat/>
+    <w:link w:val="Titre2Car"/>
+    <w:uiPriority w:val="9"/>
+    <w:unhideWhenUsed/>
+    <w:qFormat/>
+    <w:rsid w:val="002d4dad"/>
     <w:pPr>
       <w:keepNext w:val="true"/>
       <w:keepLines/>
@@ -1289,7 +1653,7 @@
       <w:outlineLvl w:val="0"/>
     </w:pPr>
     <w:rPr>
-      <w:rFonts w:eastAsia="Calibri" w:cs="DejaVu Sans"/>
+      <w:rFonts w:eastAsia="" w:cs="" w:cstheme="majorBidi" w:eastAsiaTheme="majorEastAsia"/>
       <w:b/>
       <w:bCs/>
       <w:smallCaps/>
@@ -1301,47 +1665,56 @@
     <w:name w:val="Heading 3"/>
     <w:basedOn w:val="Normal"/>
     <w:next w:val="Normal"/>
-    <w:qFormat/>
+    <w:link w:val="Titre3Car"/>
+    <w:uiPriority w:val="9"/>
+    <w:unhideWhenUsed/>
+    <w:qFormat/>
+    <w:rsid w:val="008731cb"/>
     <w:pPr>
       <w:keepNext w:val="true"/>
       <w:keepLines/>
-      <w:numPr>
-        <w:ilvl w:val="0"/>
-        <w:numId w:val="0"/>
-      </w:numPr>
       <w:spacing w:before="200" w:after="0"/>
       <w:outlineLvl w:val="2"/>
     </w:pPr>
     <w:rPr>
-      <w:rFonts w:ascii="Cambria" w:hAnsi="Cambria" w:eastAsia="Calibri" w:cs="DejaVu Sans"/>
+      <w:rFonts w:ascii="Cambria" w:hAnsi="Cambria" w:eastAsia="" w:cs="" w:asciiTheme="majorHAnsi" w:cstheme="majorBidi" w:eastAsiaTheme="majorEastAsia" w:hAnsiTheme="majorHAnsi"/>
       <w:b/>
       <w:bCs/>
-      <w:color w:val="4F81BD"/>
-    </w:rPr>
-  </w:style>
-  <w:style w:type="character" w:styleId="DefaultParagraphFont">
+      <w:color w:val="4F81BD" w:themeColor="accent1"/>
+    </w:rPr>
+  </w:style>
+  <w:style w:type="character" w:styleId="DefaultParagraphFont" w:default="1">
     <w:name w:val="Default Paragraph Font"/>
+    <w:uiPriority w:val="1"/>
+    <w:semiHidden/>
+    <w:unhideWhenUsed/>
     <w:qFormat/>
     <w:rPr/>
   </w:style>
-  <w:style w:type="character" w:styleId="Titre1Car">
+  <w:style w:type="character" w:styleId="Titre1Car" w:customStyle="1">
     <w:name w:val="Titre 1 Car"/>
     <w:basedOn w:val="DefaultParagraphFont"/>
-    <w:qFormat/>
-    <w:rPr>
-      <w:rFonts w:ascii="Times New Roman" w:hAnsi="Times New Roman" w:eastAsia="Calibri" w:cs="DejaVu Sans"/>
+    <w:link w:val="Titre1"/>
+    <w:uiPriority w:val="9"/>
+    <w:qFormat/>
+    <w:rsid w:val="002d4dad"/>
+    <w:rPr>
+      <w:rFonts w:ascii="Times New Roman" w:hAnsi="Times New Roman" w:eastAsia="" w:cs="" w:cstheme="majorBidi" w:eastAsiaTheme="majorEastAsia"/>
       <w:caps/>
       <w:sz w:val="32"/>
       <w:szCs w:val="28"/>
-      <w:highlight w:val="yellow"/>
-    </w:rPr>
-  </w:style>
-  <w:style w:type="character" w:styleId="Titre2Car">
+      <w:shd w:fill="F0BE46" w:val="clear"/>
+    </w:rPr>
+  </w:style>
+  <w:style w:type="character" w:styleId="Titre2Car" w:customStyle="1">
     <w:name w:val="Titre 2 Car"/>
     <w:basedOn w:val="DefaultParagraphFont"/>
-    <w:qFormat/>
-    <w:rPr>
-      <w:rFonts w:ascii="Times New Roman" w:hAnsi="Times New Roman" w:eastAsia="Calibri" w:cs="DejaVu Sans"/>
+    <w:link w:val="Titre2"/>
+    <w:uiPriority w:val="9"/>
+    <w:qFormat/>
+    <w:rsid w:val="002d4dad"/>
+    <w:rPr>
+      <w:rFonts w:ascii="Times New Roman" w:hAnsi="Times New Roman" w:eastAsia="" w:cs="" w:cstheme="majorBidi" w:eastAsiaTheme="majorEastAsia"/>
       <w:b/>
       <w:bCs/>
       <w:smallCaps/>
@@ -1352,88 +1725,112 @@
   <w:style w:type="character" w:styleId="LienInternet">
     <w:name w:val="Lien Internet"/>
     <w:basedOn w:val="DefaultParagraphFont"/>
-    <w:rPr>
-      <w:color w:val="0000FF"/>
+    <w:uiPriority w:val="99"/>
+    <w:unhideWhenUsed/>
+    <w:rsid w:val="002d4dad"/>
+    <w:rPr>
+      <w:color w:val="0000FF" w:themeColor="hyperlink"/>
       <w:u w:val="single"/>
     </w:rPr>
   </w:style>
-  <w:style w:type="character" w:styleId="ParagraphedelisteCar">
+  <w:style w:type="character" w:styleId="ParagraphedelisteCar" w:customStyle="1">
     <w:name w:val="Paragraphe de liste Car"/>
-    <w:qFormat/>
+    <w:link w:val="Paragraphedeliste"/>
+    <w:uiPriority w:val="34"/>
+    <w:qFormat/>
+    <w:rsid w:val="002d4dad"/>
     <w:rPr>
       <w:rFonts w:ascii="Times New Roman" w:hAnsi="Times New Roman"/>
     </w:rPr>
   </w:style>
-  <w:style w:type="character" w:styleId="Titre3Car">
+  <w:style w:type="character" w:styleId="Titre3Car" w:customStyle="1">
     <w:name w:val="Titre 3 Car"/>
     <w:basedOn w:val="DefaultParagraphFont"/>
-    <w:qFormat/>
-    <w:rPr>
-      <w:rFonts w:ascii="Cambria" w:hAnsi="Cambria" w:eastAsia="Calibri" w:cs="DejaVu Sans"/>
+    <w:link w:val="Titre3"/>
+    <w:uiPriority w:val="9"/>
+    <w:qFormat/>
+    <w:rsid w:val="008731cb"/>
+    <w:rPr>
+      <w:rFonts w:ascii="Cambria" w:hAnsi="Cambria" w:eastAsia="" w:cs="" w:asciiTheme="majorHAnsi" w:cstheme="majorBidi" w:eastAsiaTheme="majorEastAsia" w:hAnsiTheme="majorHAnsi"/>
       <w:b/>
       <w:bCs/>
-      <w:color w:val="4F81BD"/>
-    </w:rPr>
-  </w:style>
-  <w:style w:type="character" w:styleId="TitreCar">
+      <w:color w:val="4F81BD" w:themeColor="accent1"/>
+    </w:rPr>
+  </w:style>
+  <w:style w:type="character" w:styleId="TitreCar" w:customStyle="1">
     <w:name w:val="Titre Car"/>
     <w:basedOn w:val="DefaultParagraphFont"/>
-    <w:qFormat/>
-    <w:rPr>
-      <w:rFonts w:ascii="Cambria" w:hAnsi="Cambria" w:eastAsia="Calibri" w:cs="DejaVu Sans"/>
-      <w:color w:val="17365D"/>
+    <w:link w:val="Titre"/>
+    <w:uiPriority w:val="10"/>
+    <w:qFormat/>
+    <w:rsid w:val="008731cb"/>
+    <w:rPr>
+      <w:rFonts w:ascii="Cambria" w:hAnsi="Cambria" w:eastAsia="" w:cs="" w:asciiTheme="majorHAnsi" w:cstheme="majorBidi" w:eastAsiaTheme="majorEastAsia" w:hAnsiTheme="majorHAnsi"/>
+      <w:color w:val="17365D" w:themeColor="text2" w:themeShade="bf"/>
       <w:spacing w:val="5"/>
       <w:kern w:val="2"/>
       <w:sz w:val="52"/>
       <w:szCs w:val="52"/>
     </w:rPr>
   </w:style>
-  <w:style w:type="character" w:styleId="EntteCar">
+  <w:style w:type="character" w:styleId="EntteCar" w:customStyle="1">
     <w:name w:val="En-tête Car"/>
     <w:basedOn w:val="DefaultParagraphFont"/>
-    <w:qFormat/>
+    <w:link w:val="En-tte"/>
+    <w:uiPriority w:val="99"/>
+    <w:qFormat/>
+    <w:rsid w:val="00cd1be4"/>
     <w:rPr>
       <w:rFonts w:ascii="Times New Roman" w:hAnsi="Times New Roman"/>
     </w:rPr>
   </w:style>
-  <w:style w:type="character" w:styleId="PieddepageCar">
+  <w:style w:type="character" w:styleId="PieddepageCar" w:customStyle="1">
     <w:name w:val="Pied de page Car"/>
     <w:basedOn w:val="DefaultParagraphFont"/>
-    <w:qFormat/>
+    <w:link w:val="Pieddepage"/>
+    <w:uiPriority w:val="99"/>
+    <w:qFormat/>
+    <w:rsid w:val="00cd1be4"/>
     <w:rPr>
       <w:rFonts w:ascii="Times New Roman" w:hAnsi="Times New Roman"/>
     </w:rPr>
   </w:style>
-  <w:style w:type="character" w:styleId="TextedebullesCar">
+  <w:style w:type="character" w:styleId="TextedebullesCar" w:customStyle="1">
     <w:name w:val="Texte de bulles Car"/>
     <w:basedOn w:val="DefaultParagraphFont"/>
-    <w:qFormat/>
+    <w:link w:val="Textedebulles"/>
+    <w:uiPriority w:val="99"/>
+    <w:semiHidden/>
+    <w:qFormat/>
+    <w:rsid w:val="00032657"/>
     <w:rPr>
       <w:rFonts w:ascii="Tahoma" w:hAnsi="Tahoma" w:cs="Tahoma"/>
       <w:sz w:val="16"/>
       <w:szCs w:val="16"/>
     </w:rPr>
   </w:style>
-  <w:style w:type="character" w:styleId="NotedebasdepageCar">
+  <w:style w:type="character" w:styleId="NotedebasdepageCar" w:customStyle="1">
     <w:name w:val="Note de bas de page Car"/>
     <w:basedOn w:val="DefaultParagraphFont"/>
-    <w:qFormat/>
+    <w:link w:val="Notedebasdepage"/>
+    <w:uiPriority w:val="99"/>
+    <w:semiHidden/>
+    <w:qFormat/>
+    <w:rsid w:val="00032657"/>
     <w:rPr>
       <w:rFonts w:ascii="Times New Roman" w:hAnsi="Times New Roman"/>
       <w:sz w:val="20"/>
       <w:szCs w:val="20"/>
     </w:rPr>
   </w:style>
-  <w:style w:type="character" w:styleId="Ancredenotedebasdepage">
-    <w:name w:val="Ancre de note de bas de page"/>
-    <w:rPr>
-      <w:vertAlign w:val="superscript"/>
-    </w:rPr>
-  </w:style>
-  <w:style w:type="character" w:styleId="FootnoteCharacters">
-    <w:name w:val="Footnote Characters"/>
+  <w:style w:type="character" w:styleId="Footnotereference">
+    <w:name w:val="footnote reference"/>
     <w:basedOn w:val="DefaultParagraphFont"/>
-    <w:qFormat/>
+    <w:uiPriority w:val="99"/>
+    <w:semiHidden/>
+    <w:unhideWhenUsed/>
+    <w:qFormat/>
+    <w:rsid w:val="00032657"/>
     <w:rPr>
       <w:vertAlign w:val="superscript"/>
     </w:rPr>
@@ -1441,9 +1838,13 @@
   <w:style w:type="character" w:styleId="FollowedHyperlink">
     <w:name w:val="FollowedHyperlink"/>
     <w:basedOn w:val="DefaultParagraphFont"/>
-    <w:qFormat/>
-    <w:rPr>
-      <w:color w:val="800080"/>
+    <w:uiPriority w:val="99"/>
+    <w:semiHidden/>
+    <w:unhideWhenUsed/>
+    <w:qFormat/>
+    <w:rsid w:val="00363d66"/>
+    <w:rPr>
+      <w:color w:val="800080" w:themeColor="followedHyperlink"/>
       <w:u w:val="single"/>
     </w:rPr>
   </w:style>
@@ -1543,6 +1944,12 @@
     <w:qFormat/>
     <w:rPr/>
   </w:style>
+  <w:style w:type="character" w:styleId="Ancredenotedebasdepage">
+    <w:name w:val="Ancre de note de bas de page"/>
+    <w:rPr>
+      <w:vertAlign w:val="superscript"/>
+    </w:rPr>
+  </w:style>
   <w:style w:type="character" w:styleId="Ancredenotedefin">
     <w:name w:val="Ancre de note de fin"/>
     <w:rPr>
@@ -1553,138 +1960,6 @@
     <w:name w:val="Caractères de note de fin"/>
     <w:qFormat/>
     <w:rPr/>
-  </w:style>
-  <w:style w:type="character" w:styleId="ListLabel14">
-    <w:name w:val="ListLabel 14"/>
-    <w:qFormat/>
-    <w:rPr>
-      <w:rFonts w:cs="Symbol"/>
-    </w:rPr>
-  </w:style>
-  <w:style w:type="character" w:styleId="ListLabel15">
-    <w:name w:val="ListLabel 15"/>
-    <w:qFormat/>
-    <w:rPr>
-      <w:rFonts w:cs="Courier New"/>
-    </w:rPr>
-  </w:style>
-  <w:style w:type="character" w:styleId="ListLabel16">
-    <w:name w:val="ListLabel 16"/>
-    <w:qFormat/>
-    <w:rPr>
-      <w:rFonts w:cs="Wingdings"/>
-    </w:rPr>
-  </w:style>
-  <w:style w:type="character" w:styleId="ListLabel17">
-    <w:name w:val="ListLabel 17"/>
-    <w:qFormat/>
-    <w:rPr>
-      <w:rFonts w:cs="Symbol"/>
-    </w:rPr>
-  </w:style>
-  <w:style w:type="character" w:styleId="ListLabel18">
-    <w:name w:val="ListLabel 18"/>
-    <w:qFormat/>
-    <w:rPr>
-      <w:rFonts w:cs="Courier New"/>
-    </w:rPr>
-  </w:style>
-  <w:style w:type="character" w:styleId="ListLabel19">
-    <w:name w:val="ListLabel 19"/>
-    <w:qFormat/>
-    <w:rPr>
-      <w:rFonts w:cs="Wingdings"/>
-    </w:rPr>
-  </w:style>
-  <w:style w:type="character" w:styleId="ListLabel20">
-    <w:name w:val="ListLabel 20"/>
-    <w:qFormat/>
-    <w:rPr>
-      <w:rFonts w:cs="Symbol"/>
-    </w:rPr>
-  </w:style>
-  <w:style w:type="character" w:styleId="ListLabel21">
-    <w:name w:val="ListLabel 21"/>
-    <w:qFormat/>
-    <w:rPr>
-      <w:rFonts w:cs="Courier New"/>
-    </w:rPr>
-  </w:style>
-  <w:style w:type="character" w:styleId="ListLabel22">
-    <w:name w:val="ListLabel 22"/>
-    <w:qFormat/>
-    <w:rPr>
-      <w:rFonts w:cs="Wingdings"/>
-    </w:rPr>
-  </w:style>
-  <w:style w:type="character" w:styleId="ListLabel23">
-    <w:name w:val="ListLabel 23"/>
-    <w:qFormat/>
-    <w:rPr>
-      <w:rFonts w:cs="Courier New"/>
-    </w:rPr>
-  </w:style>
-  <w:style w:type="character" w:styleId="ListLabel24">
-    <w:name w:val="ListLabel 24"/>
-    <w:qFormat/>
-    <w:rPr>
-      <w:rFonts w:cs="Wingdings"/>
-    </w:rPr>
-  </w:style>
-  <w:style w:type="character" w:styleId="ListLabel25">
-    <w:name w:val="ListLabel 25"/>
-    <w:qFormat/>
-    <w:rPr>
-      <w:rFonts w:cs="Symbol"/>
-    </w:rPr>
-  </w:style>
-  <w:style w:type="character" w:styleId="ListLabel26">
-    <w:name w:val="ListLabel 26"/>
-    <w:qFormat/>
-    <w:rPr>
-      <w:rFonts w:cs="Courier New"/>
-    </w:rPr>
-  </w:style>
-  <w:style w:type="character" w:styleId="ListLabel27">
-    <w:name w:val="ListLabel 27"/>
-    <w:qFormat/>
-    <w:rPr>
-      <w:rFonts w:cs="Wingdings"/>
-    </w:rPr>
-  </w:style>
-  <w:style w:type="character" w:styleId="ListLabel28">
-    <w:name w:val="ListLabel 28"/>
-    <w:qFormat/>
-    <w:rPr>
-      <w:rFonts w:cs="Symbol"/>
-    </w:rPr>
-  </w:style>
-  <w:style w:type="character" w:styleId="ListLabel29">
-    <w:name w:val="ListLabel 29"/>
-    <w:qFormat/>
-    <w:rPr>
-      <w:rFonts w:cs="Courier New"/>
-    </w:rPr>
-  </w:style>
-  <w:style w:type="character" w:styleId="ListLabel30">
-    <w:name w:val="ListLabel 30"/>
-    <w:qFormat/>
-    <w:rPr>
-      <w:rFonts w:cs="Wingdings"/>
-    </w:rPr>
-  </w:style>
-  <w:style w:type="character" w:styleId="ListLabel31">
-    <w:name w:val="ListLabel 31"/>
-    <w:qFormat/>
-    <w:rPr/>
-  </w:style>
-  <w:style w:type="character" w:styleId="LienInternetvisit">
-    <w:name w:val="Lien Internet visité"/>
-    <w:rPr>
-      <w:color w:val="800000"/>
-      <w:u w:val="single"/>
-      <w:lang w:val="zxx" w:eastAsia="zxx" w:bidi="zxx"/>
-    </w:rPr>
   </w:style>
   <w:style w:type="paragraph" w:styleId="Titre">
     <w:name w:val="Titre"/>
@@ -1744,10 +2019,11 @@
       <w:rFonts w:cs="Noto Sans Devanagari"/>
     </w:rPr>
   </w:style>
-  <w:style w:type="paragraph" w:styleId="AvantproposouIntro">
+  <w:style w:type="paragraph" w:styleId="AvantproposouIntro" w:customStyle="1">
     <w:name w:val="avant propos ou Intro"/>
     <w:basedOn w:val="Normal"/>
     <w:qFormat/>
+    <w:rsid w:val="002d4dad"/>
     <w:pPr>
       <w:spacing w:lineRule="auto" w:line="276" w:before="0" w:after="200"/>
       <w:jc w:val="center"/>
@@ -1761,10 +2037,13 @@
   <w:style w:type="paragraph" w:styleId="ListParagraph">
     <w:name w:val="List Paragraph"/>
     <w:basedOn w:val="Normal"/>
-    <w:qFormat/>
+    <w:link w:val="ParagraphedelisteCar"/>
+    <w:uiPriority w:val="34"/>
+    <w:qFormat/>
+    <w:rsid w:val="002d4dad"/>
     <w:pPr>
       <w:spacing w:lineRule="auto" w:line="360" w:before="120" w:after="200"/>
-      <w:ind w:left="720" w:right="0" w:hanging="0"/>
+      <w:ind w:left="720" w:hanging="0"/>
       <w:contextualSpacing/>
     </w:pPr>
     <w:rPr/>
@@ -1773,7 +2052,10 @@
     <w:name w:val="Title"/>
     <w:basedOn w:val="Normal"/>
     <w:next w:val="Normal"/>
-    <w:qFormat/>
+    <w:link w:val="TitreCar"/>
+    <w:uiPriority w:val="10"/>
+    <w:qFormat/>
+    <w:rsid w:val="008731cb"/>
     <w:pPr>
       <w:pBdr>
         <w:bottom w:val="single" w:sz="8" w:space="4" w:color="4F81BD"/>
@@ -1782,8 +2064,8 @@
       <w:contextualSpacing/>
     </w:pPr>
     <w:rPr>
-      <w:rFonts w:ascii="Cambria" w:hAnsi="Cambria" w:eastAsia="Calibri" w:cs="DejaVu Sans"/>
-      <w:color w:val="17365D"/>
+      <w:rFonts w:ascii="Cambria" w:hAnsi="Cambria" w:eastAsia="" w:cs="" w:asciiTheme="majorHAnsi" w:cstheme="majorBidi" w:eastAsiaTheme="majorEastAsia" w:hAnsiTheme="majorHAnsi"/>
+      <w:color w:val="17365D" w:themeColor="text2" w:themeShade="bf"/>
       <w:spacing w:val="5"/>
       <w:kern w:val="2"/>
       <w:sz w:val="52"/>
@@ -1793,6 +2075,10 @@
   <w:style w:type="paragraph" w:styleId="Entte">
     <w:name w:val="Header"/>
     <w:basedOn w:val="Normal"/>
+    <w:link w:val="En-tteCar"/>
+    <w:uiPriority w:val="99"/>
+    <w:unhideWhenUsed/>
+    <w:rsid w:val="00cd1be4"/>
     <w:pPr>
       <w:tabs>
         <w:tab w:val="center" w:pos="4536" w:leader="none"/>
@@ -1805,6 +2091,10 @@
   <w:style w:type="paragraph" w:styleId="Pieddepage">
     <w:name w:val="Footer"/>
     <w:basedOn w:val="Normal"/>
+    <w:link w:val="PieddepageCar"/>
+    <w:uiPriority w:val="99"/>
+    <w:unhideWhenUsed/>
+    <w:rsid w:val="00cd1be4"/>
     <w:pPr>
       <w:tabs>
         <w:tab w:val="center" w:pos="4536" w:leader="none"/>
@@ -1817,7 +2107,12 @@
   <w:style w:type="paragraph" w:styleId="BalloonText">
     <w:name w:val="Balloon Text"/>
     <w:basedOn w:val="Normal"/>
-    <w:qFormat/>
+    <w:link w:val="TextedebullesCar"/>
+    <w:uiPriority w:val="99"/>
+    <w:semiHidden/>
+    <w:unhideWhenUsed/>
+    <w:qFormat/>
+    <w:rsid w:val="00032657"/>
     <w:pPr>
       <w:spacing w:lineRule="auto" w:line="240" w:before="0" w:after="0"/>
     </w:pPr>
@@ -1825,6 +2120,23 @@
       <w:rFonts w:ascii="Tahoma" w:hAnsi="Tahoma" w:cs="Tahoma"/>
       <w:sz w:val="16"/>
       <w:szCs w:val="16"/>
+    </w:rPr>
+  </w:style>
+  <w:style w:type="paragraph" w:styleId="Footnotetext">
+    <w:name w:val="footnote text"/>
+    <w:basedOn w:val="Normal"/>
+    <w:link w:val="NotedebasdepageCar"/>
+    <w:uiPriority w:val="99"/>
+    <w:semiHidden/>
+    <w:unhideWhenUsed/>
+    <w:qFormat/>
+    <w:rsid w:val="00032657"/>
+    <w:pPr>
+      <w:spacing w:lineRule="auto" w:line="240" w:before="0" w:after="0"/>
+    </w:pPr>
+    <w:rPr>
+      <w:sz w:val="20"/>
+      <w:szCs w:val="20"/>
     </w:rPr>
   </w:style>
   <w:style w:type="paragraph" w:styleId="Notedebasdepage">
@@ -1833,9 +2145,343 @@
     <w:pPr/>
     <w:rPr/>
   </w:style>
-  <w:style w:type="numbering" w:styleId="NoList">
+  <w:style w:type="numbering" w:styleId="NoList" w:default="1">
     <w:name w:val="No List"/>
-    <w:qFormat/>
+    <w:uiPriority w:val="99"/>
+    <w:semiHidden/>
+    <w:unhideWhenUsed/>
+    <w:qFormat/>
+  </w:style>
+  <w:style w:type="table" w:default="1" w:styleId="TableauNormal">
+    <w:name w:val="Normal Table"/>
+    <w:uiPriority w:val="99"/>
+    <w:semiHidden/>
+    <w:unhideWhenUsed/>
+    <w:tblPr>
+      <w:tblInd w:w="0" w:type="dxa"/>
+      <w:tblCellMar>
+        <w:top w:w="0" w:type="dxa"/>
+        <w:left w:w="108" w:type="dxa"/>
+        <w:bottom w:w="0" w:type="dxa"/>
+        <w:right w:w="108" w:type="dxa"/>
+      </w:tblCellMar>
+    </w:tblPr>
+  </w:style>
+  <w:style w:type="table" w:styleId="Grilledutableau">
+    <w:name w:val="Table Grid"/>
+    <w:basedOn w:val="TableauNormal"/>
+    <w:uiPriority w:val="59"/>
+    <w:rsid w:val="002d4dad"/>
+    <w:pPr>
+      <w:spacing w:after="0" w:line="240" w:lineRule="auto"/>
+    </w:pPr>
+    <w:tblPr>
+      <w:tblBorders>
+        <w:top w:val="single" w:color="auto" w:sz="4" w:space="0"/>
+        <w:left w:val="single" w:color="auto" w:sz="4" w:space="0"/>
+        <w:bottom w:val="single" w:color="auto" w:sz="4" w:space="0"/>
+        <w:right w:val="single" w:color="auto" w:sz="4" w:space="0"/>
+        <w:insideH w:val="single" w:color="auto" w:sz="4" w:space="0"/>
+        <w:insideV w:val="single" w:color="auto" w:sz="4" w:space="0"/>
+      </w:tblBorders>
+    </w:tblPr>
   </w:style>
 </w:styles>
+</file>
+
+<file path=word/theme/theme1.xml><?xml version="1.0" encoding="utf-8"?>
+<a:theme xmlns:a="http://schemas.openxmlformats.org/drawingml/2006/main" name="Thème Office">
+  <a:themeElements>
+    <a:clrScheme name="Office">
+      <a:dk1>
+        <a:sysClr val="windowText" lastClr="000000"/>
+      </a:dk1>
+      <a:lt1>
+        <a:sysClr val="window" lastClr="FFFFFF"/>
+      </a:lt1>
+      <a:dk2>
+        <a:srgbClr val="1F497D"/>
+      </a:dk2>
+      <a:lt2>
+        <a:srgbClr val="EEECE1"/>
+      </a:lt2>
+      <a:accent1>
+        <a:srgbClr val="4F81BD"/>
+      </a:accent1>
+      <a:accent2>
+        <a:srgbClr val="C0504D"/>
+      </a:accent2>
+      <a:accent3>
+        <a:srgbClr val="9BBB59"/>
+      </a:accent3>
+      <a:accent4>
+        <a:srgbClr val="8064A2"/>
+      </a:accent4>
+      <a:accent5>
+        <a:srgbClr val="4BACC6"/>
+      </a:accent5>
+      <a:accent6>
+        <a:srgbClr val="F79646"/>
+      </a:accent6>
+      <a:hlink>
+        <a:srgbClr val="0000FF"/>
+      </a:hlink>
+      <a:folHlink>
+        <a:srgbClr val="800080"/>
+      </a:folHlink>
+    </a:clrScheme>
+    <a:fontScheme name="Office">
+      <a:majorFont>
+        <a:latin typeface="Cambria"/>
+        <a:ea typeface=""/>
+        <a:cs typeface=""/>
+        <a:font script="Jpan" typeface="ＭＳ ゴシック"/>
+        <a:font script="Hang" typeface="맑은 고딕"/>
+        <a:font script="Hans" typeface="宋体"/>
+        <a:font script="Hant" typeface="新細明體"/>
+        <a:font script="Arab" typeface="Times New Roman"/>
+        <a:font script="Hebr" typeface="Times New Roman"/>
+        <a:font script="Thai" typeface="Angsana New"/>
+        <a:font script="Ethi" typeface="Nyala"/>
+        <a:font script="Beng" typeface="Vrinda"/>
+        <a:font script="Gujr" typeface="Shruti"/>
+        <a:font script="Khmr" typeface="MoolBoran"/>
+        <a:font script="Knda" typeface="Tunga"/>
+        <a:font script="Guru" typeface="Raavi"/>
+        <a:font script="Cans" typeface="Euphemia"/>
+        <a:font script="Cher" typeface="Plantagenet Cherokee"/>
+        <a:font script="Yiii" typeface="Microsoft Yi Baiti"/>
+        <a:font script="Tibt" typeface="Microsoft Himalaya"/>
+        <a:font script="Thaa" typeface="MV Boli"/>
+        <a:font script="Deva" typeface="Mangal"/>
+        <a:font script="Telu" typeface="Gautami"/>
+        <a:font script="Taml" typeface="Latha"/>
+        <a:font script="Syrc" typeface="Estrangelo Edessa"/>
+        <a:font script="Orya" typeface="Kalinga"/>
+        <a:font script="Mlym" typeface="Kartika"/>
+        <a:font script="Laoo" typeface="DokChampa"/>
+        <a:font script="Sinh" typeface="Iskoola Pota"/>
+        <a:font script="Mong" typeface="Mongolian Baiti"/>
+        <a:font script="Viet" typeface="Times New Roman"/>
+        <a:font script="Uigh" typeface="Microsoft Uighur"/>
+        <a:font script="Geor" typeface="Sylfaen"/>
+      </a:majorFont>
+      <a:minorFont>
+        <a:latin typeface="Calibri"/>
+        <a:ea typeface=""/>
+        <a:cs typeface=""/>
+        <a:font script="Jpan" typeface="ＭＳ 明朝"/>
+        <a:font script="Hang" typeface="맑은 고딕"/>
+        <a:font script="Hans" typeface="宋体"/>
+        <a:font script="Hant" typeface="新細明體"/>
+        <a:font script="Arab" typeface="Arial"/>
+        <a:font script="Hebr" typeface="Arial"/>
+        <a:font script="Thai" typeface="Cordia New"/>
+        <a:font script="Ethi" typeface="Nyala"/>
+        <a:font script="Beng" typeface="Vrinda"/>
+        <a:font script="Gujr" typeface="Shruti"/>
+        <a:font script="Khmr" typeface="DaunPenh"/>
+        <a:font script="Knda" typeface="Tunga"/>
+        <a:font script="Guru" typeface="Raavi"/>
+        <a:font script="Cans" typeface="Euphemia"/>
+        <a:font script="Cher" typeface="Plantagenet Cherokee"/>
+        <a:font script="Yiii" typeface="Microsoft Yi Baiti"/>
+        <a:font script="Tibt" typeface="Microsoft Himalaya"/>
+        <a:font script="Thaa" typeface="MV Boli"/>
+        <a:font script="Deva" typeface="Mangal"/>
+        <a:font script="Telu" typeface="Gautami"/>
+        <a:font script="Taml" typeface="Latha"/>
+        <a:font script="Syrc" typeface="Estrangelo Edessa"/>
+        <a:font script="Orya" typeface="Kalinga"/>
+        <a:font script="Mlym" typeface="Kartika"/>
+        <a:font script="Laoo" typeface="DokChampa"/>
+        <a:font script="Sinh" typeface="Iskoola Pota"/>
+        <a:font script="Mong" typeface="Mongolian Baiti"/>
+        <a:font script="Viet" typeface="Arial"/>
+        <a:font script="Uigh" typeface="Microsoft Uighur"/>
+        <a:font script="Geor" typeface="Sylfaen"/>
+      </a:minorFont>
+    </a:fontScheme>
+    <a:fmtScheme name="Office">
+      <a:fillStyleLst>
+        <a:solidFill>
+          <a:schemeClr val="phClr"/>
+        </a:solidFill>
+        <a:gradFill rotWithShape="1">
+          <a:gsLst>
+            <a:gs pos="0">
+              <a:schemeClr val="phClr">
+                <a:tint val="50000"/>
+                <a:satMod val="300000"/>
+              </a:schemeClr>
+            </a:gs>
+            <a:gs pos="35000">
+              <a:schemeClr val="phClr">
+                <a:tint val="37000"/>
+                <a:satMod val="300000"/>
+              </a:schemeClr>
+            </a:gs>
+            <a:gs pos="100000">
+              <a:schemeClr val="phClr">
+                <a:tint val="15000"/>
+                <a:satMod val="350000"/>
+              </a:schemeClr>
+            </a:gs>
+          </a:gsLst>
+          <a:lin ang="16200000" scaled="1"/>
+        </a:gradFill>
+        <a:gradFill rotWithShape="1">
+          <a:gsLst>
+            <a:gs pos="0">
+              <a:schemeClr val="phClr">
+                <a:shade val="51000"/>
+                <a:satMod val="130000"/>
+              </a:schemeClr>
+            </a:gs>
+            <a:gs pos="80000">
+              <a:schemeClr val="phClr">
+                <a:shade val="93000"/>
+                <a:satMod val="130000"/>
+              </a:schemeClr>
+            </a:gs>
+            <a:gs pos="100000">
+              <a:schemeClr val="phClr">
+                <a:shade val="94000"/>
+                <a:satMod val="135000"/>
+              </a:schemeClr>
+            </a:gs>
+          </a:gsLst>
+          <a:lin ang="16200000" scaled="0"/>
+        </a:gradFill>
+      </a:fillStyleLst>
+      <a:lnStyleLst>
+        <a:ln w="9525" cap="flat" cmpd="sng" algn="ctr">
+          <a:solidFill>
+            <a:schemeClr val="phClr">
+              <a:shade val="95000"/>
+              <a:satMod val="105000"/>
+            </a:schemeClr>
+          </a:solidFill>
+          <a:prstDash val="solid"/>
+        </a:ln>
+        <a:ln w="25400" cap="flat" cmpd="sng" algn="ctr">
+          <a:solidFill>
+            <a:schemeClr val="phClr"/>
+          </a:solidFill>
+          <a:prstDash val="solid"/>
+        </a:ln>
+        <a:ln w="38100" cap="flat" cmpd="sng" algn="ctr">
+          <a:solidFill>
+            <a:schemeClr val="phClr"/>
+          </a:solidFill>
+          <a:prstDash val="solid"/>
+        </a:ln>
+      </a:lnStyleLst>
+      <a:effectStyleLst>
+        <a:effectStyle>
+          <a:effectLst>
+            <a:outerShdw blurRad="40000" dist="20000" dir="5400000" rotWithShape="0">
+              <a:srgbClr val="000000">
+                <a:alpha val="38000"/>
+              </a:srgbClr>
+            </a:outerShdw>
+          </a:effectLst>
+        </a:effectStyle>
+        <a:effectStyle>
+          <a:effectLst>
+            <a:outerShdw blurRad="40000" dist="23000" dir="5400000" rotWithShape="0">
+              <a:srgbClr val="000000">
+                <a:alpha val="35000"/>
+              </a:srgbClr>
+            </a:outerShdw>
+          </a:effectLst>
+        </a:effectStyle>
+        <a:effectStyle>
+          <a:effectLst>
+            <a:outerShdw blurRad="40000" dist="23000" dir="5400000" rotWithShape="0">
+              <a:srgbClr val="000000">
+                <a:alpha val="35000"/>
+              </a:srgbClr>
+            </a:outerShdw>
+          </a:effectLst>
+          <a:scene3d>
+            <a:camera prst="orthographicFront">
+              <a:rot lat="0" lon="0" rev="0"/>
+            </a:camera>
+            <a:lightRig rig="threePt" dir="t">
+              <a:rot lat="0" lon="0" rev="1200000"/>
+            </a:lightRig>
+          </a:scene3d>
+          <a:sp3d>
+            <a:bevelT w="63500" h="25400"/>
+          </a:sp3d>
+        </a:effectStyle>
+      </a:effectStyleLst>
+      <a:bgFillStyleLst>
+        <a:solidFill>
+          <a:schemeClr val="phClr"/>
+        </a:solidFill>
+        <a:gradFill rotWithShape="1">
+          <a:gsLst>
+            <a:gs pos="0">
+              <a:schemeClr val="phClr">
+                <a:tint val="40000"/>
+                <a:satMod val="350000"/>
+              </a:schemeClr>
+            </a:gs>
+            <a:gs pos="40000">
+              <a:schemeClr val="phClr">
+                <a:tint val="45000"/>
+                <a:shade val="99000"/>
+                <a:satMod val="350000"/>
+              </a:schemeClr>
+            </a:gs>
+            <a:gs pos="100000">
+              <a:schemeClr val="phClr">
+                <a:shade val="20000"/>
+                <a:satMod val="255000"/>
+              </a:schemeClr>
+            </a:gs>
+          </a:gsLst>
+          <a:path path="circle">
+            <a:fillToRect l="50000" t="-80000" r="50000" b="180000"/>
+          </a:path>
+        </a:gradFill>
+        <a:gradFill rotWithShape="1">
+          <a:gsLst>
+            <a:gs pos="0">
+              <a:schemeClr val="phClr">
+                <a:tint val="80000"/>
+                <a:satMod val="300000"/>
+              </a:schemeClr>
+            </a:gs>
+            <a:gs pos="100000">
+              <a:schemeClr val="phClr">
+                <a:shade val="30000"/>
+                <a:satMod val="200000"/>
+              </a:schemeClr>
+            </a:gs>
+          </a:gsLst>
+          <a:path path="circle">
+            <a:fillToRect l="50000" t="50000" r="50000" b="50000"/>
+          </a:path>
+        </a:gradFill>
+      </a:bgFillStyleLst>
+    </a:fmtScheme>
+  </a:themeElements>
+  <a:objectDefaults/>
+  <a:extraClrSchemeLst/>
+</a:theme>
+</file>
+
+<file path=customXml/item1.xml><?xml version="1.0" encoding="utf-8"?>
+<b:Sources xmlns:b="http://schemas.openxmlformats.org/officeDocument/2006/bibliography" xmlns="http://schemas.openxmlformats.org/officeDocument/2006/bibliography" SelectedStyle="\APA.XSL" StyleName="APA"/>
+</file>
+
+<file path=customXml/itemProps1.xml><?xml version="1.0" encoding="utf-8"?>
+<ds:datastoreItem xmlns:ds="http://schemas.openxmlformats.org/officeDocument/2006/customXml" ds:itemID="{32657A6C-4180-420B-9D16-ADF6CE1B3FDB}">
+  <ds:schemaRefs>
+    <ds:schemaRef ds:uri="http://schemas.openxmlformats.org/officeDocument/2006/bibliography"/>
+  </ds:schemaRefs>
+</ds:datastoreItem>
 </file>
</xml_diff>